<commit_message>
Added a few sentences for the esp8266
</commit_message>
<xml_diff>
--- a/T3200_Lehrkonzept_EdCoN.docx
+++ b/T3200_Lehrkonzept_EdCoN.docx
@@ -3223,9 +3223,8 @@
         <w:rPr>
           <w:rFonts w:asciiTheme="minorHAnsi" w:eastAsiaTheme="minorEastAsia" w:hAnsiTheme="minorHAnsi" w:cstheme="minorBidi"/>
           <w:noProof/>
-          <w:kern w:val="2"/>
-          <w:szCs w:val="24"/>
-          <w14:ligatures w14:val="standardContextual"/>
+          <w:sz w:val="22"/>
+          <w:szCs w:val="22"/>
         </w:rPr>
       </w:pPr>
       <w:r>
@@ -3252,13 +3251,13 @@
         </w:rPr>
         <w:fldChar w:fldCharType="separate"/>
       </w:r>
-      <w:hyperlink w:anchor="_Toc132704678" w:history="1">
+      <w:hyperlink w:anchor="_Toc133354690" w:history="1">
         <w:r>
           <w:rPr>
             <w:rStyle w:val="Hyperlink"/>
             <w:noProof/>
           </w:rPr>
-          <w:t>Abbildung 1: Anzahl Studierende in MINT-Fächergruppen (1980 bis 2021 in Deutschland)</w:t>
+          <w:t>Abbildung 1: ESP8266 WiFi-Modul</w:t>
         </w:r>
         <w:r>
           <w:rPr>
@@ -3279,7 +3278,7 @@
             <w:noProof/>
             <w:webHidden/>
           </w:rPr>
-          <w:instrText xml:space="preserve"> PAGEREF _Toc132704678 \h </w:instrText>
+          <w:instrText xml:space="preserve"> PAGEREF _Toc133354690 \h </w:instrText>
         </w:r>
         <w:r>
           <w:rPr>
@@ -3299,7 +3298,7 @@
             <w:noProof/>
             <w:webHidden/>
           </w:rPr>
-          <w:t>7</w:t>
+          <w:t>5</w:t>
         </w:r>
         <w:r>
           <w:rPr>
@@ -3319,18 +3318,17 @@
         <w:rPr>
           <w:rFonts w:asciiTheme="minorHAnsi" w:eastAsiaTheme="minorEastAsia" w:hAnsiTheme="minorHAnsi" w:cstheme="minorBidi"/>
           <w:noProof/>
-          <w:kern w:val="2"/>
-          <w:szCs w:val="24"/>
-          <w14:ligatures w14:val="standardContextual"/>
-        </w:rPr>
-      </w:pPr>
-      <w:hyperlink w:anchor="_Toc132704679" w:history="1">
+          <w:sz w:val="22"/>
+          <w:szCs w:val="22"/>
+        </w:rPr>
+      </w:pPr>
+      <w:hyperlink w:anchor="_Toc133354691" w:history="1">
         <w:r>
           <w:rPr>
             <w:rStyle w:val="Hyperlink"/>
             <w:noProof/>
           </w:rPr>
-          <w:t>Abbildung 2: Anzahl Studierende im Bereich Elektrotechnik und Informationstechnik (1980 bis 2021 in Deutschland)</w:t>
+          <w:t>Abbildung 2: ESP8266 Pin-Belegung</w:t>
         </w:r>
         <w:r>
           <w:rPr>
@@ -3351,7 +3349,7 @@
             <w:noProof/>
             <w:webHidden/>
           </w:rPr>
-          <w:instrText xml:space="preserve"> PAGEREF _Toc132704679 \h </w:instrText>
+          <w:instrText xml:space="preserve"> PAGEREF _Toc133354691 \h </w:instrText>
         </w:r>
         <w:r>
           <w:rPr>
@@ -3371,7 +3369,7 @@
             <w:noProof/>
             <w:webHidden/>
           </w:rPr>
-          <w:t>8</w:t>
+          <w:t>6</w:t>
         </w:r>
         <w:r>
           <w:rPr>
@@ -3384,6 +3382,219 @@
     </w:p>
     <w:p>
       <w:pPr>
+        <w:pStyle w:val="Abbildungsverzeichnis"/>
+        <w:tabs>
+          <w:tab w:val="right" w:leader="dot" w:pos="9016"/>
+        </w:tabs>
+        <w:rPr>
+          <w:rFonts w:asciiTheme="minorHAnsi" w:eastAsiaTheme="minorEastAsia" w:hAnsiTheme="minorHAnsi" w:cstheme="minorBidi"/>
+          <w:noProof/>
+          <w:sz w:val="22"/>
+          <w:szCs w:val="22"/>
+        </w:rPr>
+      </w:pPr>
+      <w:hyperlink w:anchor="_Toc133354692" w:history="1">
+        <w:r>
+          <w:rPr>
+            <w:rStyle w:val="Hyperlink"/>
+            <w:noProof/>
+          </w:rPr>
+          <w:t>Abbildung 3: Anzahl Studierende in MINT-Fächergruppen (1980 bis 2021 in Deutschland)</w:t>
+        </w:r>
+        <w:r>
+          <w:rPr>
+            <w:noProof/>
+            <w:webHidden/>
+          </w:rPr>
+          <w:tab/>
+        </w:r>
+        <w:r>
+          <w:rPr>
+            <w:noProof/>
+            <w:webHidden/>
+          </w:rPr>
+          <w:fldChar w:fldCharType="begin"/>
+        </w:r>
+        <w:r>
+          <w:rPr>
+            <w:noProof/>
+            <w:webHidden/>
+          </w:rPr>
+          <w:instrText xml:space="preserve"> PAGEREF _Toc133354692 \h </w:instrText>
+        </w:r>
+        <w:r>
+          <w:rPr>
+            <w:noProof/>
+            <w:webHidden/>
+          </w:rPr>
+        </w:r>
+        <w:r>
+          <w:rPr>
+            <w:noProof/>
+            <w:webHidden/>
+          </w:rPr>
+          <w:fldChar w:fldCharType="separate"/>
+        </w:r>
+        <w:r>
+          <w:rPr>
+            <w:noProof/>
+            <w:webHidden/>
+          </w:rPr>
+          <w:t>9</w:t>
+        </w:r>
+        <w:r>
+          <w:rPr>
+            <w:noProof/>
+            <w:webHidden/>
+          </w:rPr>
+          <w:fldChar w:fldCharType="end"/>
+        </w:r>
+      </w:hyperlink>
+    </w:p>
+    <w:p>
+      <w:pPr>
+        <w:pStyle w:val="Abbildungsverzeichnis"/>
+        <w:tabs>
+          <w:tab w:val="right" w:leader="dot" w:pos="9016"/>
+        </w:tabs>
+        <w:rPr>
+          <w:rFonts w:asciiTheme="minorHAnsi" w:eastAsiaTheme="minorEastAsia" w:hAnsiTheme="minorHAnsi" w:cstheme="minorBidi"/>
+          <w:noProof/>
+          <w:sz w:val="22"/>
+          <w:szCs w:val="22"/>
+        </w:rPr>
+      </w:pPr>
+      <w:hyperlink w:anchor="_Toc133354693" w:history="1">
+        <w:r>
+          <w:rPr>
+            <w:rStyle w:val="Hyperlink"/>
+            <w:noProof/>
+          </w:rPr>
+          <w:t>Abbildung 4: Anzahl Studierende im Bereich Elektrotechnik und Informationstechnik (1980 bis 2021 in Deutschland)</w:t>
+        </w:r>
+        <w:r>
+          <w:rPr>
+            <w:noProof/>
+            <w:webHidden/>
+          </w:rPr>
+          <w:tab/>
+        </w:r>
+        <w:r>
+          <w:rPr>
+            <w:noProof/>
+            <w:webHidden/>
+          </w:rPr>
+          <w:fldChar w:fldCharType="begin"/>
+        </w:r>
+        <w:r>
+          <w:rPr>
+            <w:noProof/>
+            <w:webHidden/>
+          </w:rPr>
+          <w:instrText xml:space="preserve"> PAGEREF _Toc133354693 \h </w:instrText>
+        </w:r>
+        <w:r>
+          <w:rPr>
+            <w:noProof/>
+            <w:webHidden/>
+          </w:rPr>
+        </w:r>
+        <w:r>
+          <w:rPr>
+            <w:noProof/>
+            <w:webHidden/>
+          </w:rPr>
+          <w:fldChar w:fldCharType="separate"/>
+        </w:r>
+        <w:r>
+          <w:rPr>
+            <w:noProof/>
+            <w:webHidden/>
+          </w:rPr>
+          <w:t>10</w:t>
+        </w:r>
+        <w:r>
+          <w:rPr>
+            <w:noProof/>
+            <w:webHidden/>
+          </w:rPr>
+          <w:fldChar w:fldCharType="end"/>
+        </w:r>
+      </w:hyperlink>
+    </w:p>
+    <w:p>
+      <w:pPr>
+        <w:pStyle w:val="Abbildungsverzeichnis"/>
+        <w:tabs>
+          <w:tab w:val="right" w:leader="dot" w:pos="9016"/>
+        </w:tabs>
+        <w:rPr>
+          <w:rFonts w:asciiTheme="minorHAnsi" w:eastAsiaTheme="minorEastAsia" w:hAnsiTheme="minorHAnsi" w:cstheme="minorBidi"/>
+          <w:noProof/>
+          <w:sz w:val="22"/>
+          <w:szCs w:val="22"/>
+        </w:rPr>
+      </w:pPr>
+      <w:hyperlink w:anchor="_Toc133354694" w:history="1">
+        <w:r>
+          <w:rPr>
+            <w:rStyle w:val="Hyperlink"/>
+            <w:noProof/>
+          </w:rPr>
+          <w:t>Abbildung 5: Lego Mindstroms Farbsortiermaschine</w:t>
+        </w:r>
+        <w:r>
+          <w:rPr>
+            <w:noProof/>
+            <w:webHidden/>
+          </w:rPr>
+          <w:tab/>
+        </w:r>
+        <w:r>
+          <w:rPr>
+            <w:noProof/>
+            <w:webHidden/>
+          </w:rPr>
+          <w:fldChar w:fldCharType="begin"/>
+        </w:r>
+        <w:r>
+          <w:rPr>
+            <w:noProof/>
+            <w:webHidden/>
+          </w:rPr>
+          <w:instrText xml:space="preserve"> PAGEREF _Toc133354694 \h </w:instrText>
+        </w:r>
+        <w:r>
+          <w:rPr>
+            <w:noProof/>
+            <w:webHidden/>
+          </w:rPr>
+        </w:r>
+        <w:r>
+          <w:rPr>
+            <w:noProof/>
+            <w:webHidden/>
+          </w:rPr>
+          <w:fldChar w:fldCharType="separate"/>
+        </w:r>
+        <w:r>
+          <w:rPr>
+            <w:noProof/>
+            <w:webHidden/>
+          </w:rPr>
+          <w:t>12</w:t>
+        </w:r>
+        <w:r>
+          <w:rPr>
+            <w:noProof/>
+            <w:webHidden/>
+          </w:rPr>
+          <w:fldChar w:fldCharType="end"/>
+        </w:r>
+      </w:hyperlink>
+    </w:p>
+    <w:p>
+      <w:pPr>
         <w:jc w:val="left"/>
         <w:rPr>
           <w:rFonts w:eastAsiaTheme="minorHAnsi" w:cs="Arial"/>
@@ -3520,8 +3731,8 @@
       </w:pPr>
       <w:bookmarkStart w:id="6" w:name="_Toc25304269"/>
       <w:bookmarkStart w:id="7" w:name="_Toc49939381"/>
-      <w:bookmarkStart w:id="8" w:name="_Hlk109381701"/>
-      <w:bookmarkStart w:id="9" w:name="_Toc132704655"/>
+      <w:bookmarkStart w:id="8" w:name="_Toc132704655"/>
+      <w:bookmarkStart w:id="9" w:name="_Hlk109381701"/>
       <w:r>
         <w:rPr>
           <w:rFonts w:cs="Arial"/>
@@ -3532,9 +3743,9 @@
       </w:r>
       <w:bookmarkEnd w:id="6"/>
       <w:bookmarkEnd w:id="7"/>
-      <w:bookmarkEnd w:id="9"/>
-    </w:p>
-    <w:bookmarkEnd w:id="8"/>
+      <w:bookmarkEnd w:id="8"/>
+    </w:p>
+    <w:bookmarkEnd w:id="9"/>
     <w:p>
       <w:pPr>
         <w:rPr>
@@ -3591,6 +3802,48 @@
       </w:pPr>
       <w:r>
         <w:rPr>
+          <w:noProof/>
+        </w:rPr>
+        <w:t>AT-Befehle</w:t>
+      </w:r>
+      <w:r>
+        <w:rPr>
+          <w:noProof/>
+        </w:rPr>
+        <w:tab/>
+        <w:t>Attention-Befehle</w:t>
+      </w:r>
+    </w:p>
+    <w:p>
+      <w:pPr>
+        <w:pStyle w:val="Index1"/>
+        <w:rPr>
+          <w:noProof/>
+        </w:rPr>
+      </w:pPr>
+      <w:r>
+        <w:rPr>
+          <w:noProof/>
+        </w:rPr>
+        <w:t>CH_PD</w:t>
+      </w:r>
+      <w:r>
+        <w:rPr>
+          <w:noProof/>
+        </w:rPr>
+        <w:tab/>
+        <w:t>Chip Power Down</w:t>
+      </w:r>
+    </w:p>
+    <w:p>
+      <w:pPr>
+        <w:pStyle w:val="Index1"/>
+        <w:rPr>
+          <w:noProof/>
+        </w:rPr>
+      </w:pPr>
+      <w:r>
+        <w:rPr>
           <w:rFonts w:cs="Arial"/>
           <w:noProof/>
         </w:rPr>
@@ -3622,7 +3875,7 @@
         <w:rPr>
           <w:noProof/>
         </w:rPr>
-        <w:t>LED</w:t>
+        <w:t>GPIO</w:t>
       </w:r>
       <w:r>
         <w:rPr>
@@ -3636,7 +3889,7 @@
           <w:i/>
           <w:noProof/>
         </w:rPr>
-        <w:t>light-emitting-diode</w:t>
+        <w:t>General Purpose Input/Output</w:t>
       </w:r>
     </w:p>
     <w:p>
@@ -3648,10 +3901,9 @@
       </w:pPr>
       <w:r>
         <w:rPr>
-          <w:rFonts w:cs="Arial"/>
           <w:noProof/>
         </w:rPr>
-        <w:t>MINT</w:t>
+        <w:t>IDE</w:t>
       </w:r>
       <w:r>
         <w:rPr>
@@ -3665,7 +3917,92 @@
           <w:i/>
           <w:noProof/>
         </w:rPr>
+        <w:t>integrated development environment</w:t>
+      </w:r>
+    </w:p>
+    <w:p>
+      <w:pPr>
+        <w:pStyle w:val="Index1"/>
+        <w:rPr>
+          <w:noProof/>
+        </w:rPr>
+      </w:pPr>
+      <w:r>
+        <w:rPr>
+          <w:noProof/>
+        </w:rPr>
+        <w:t>LED</w:t>
+      </w:r>
+      <w:r>
+        <w:rPr>
+          <w:noProof/>
+        </w:rPr>
+        <w:tab/>
+      </w:r>
+      <w:r>
+        <w:rPr>
+          <w:rFonts w:cstheme="minorHAnsi"/>
+          <w:i/>
+          <w:noProof/>
+        </w:rPr>
+        <w:t>light-emitting-diode</w:t>
+      </w:r>
+    </w:p>
+    <w:p>
+      <w:pPr>
+        <w:pStyle w:val="Index1"/>
+        <w:rPr>
+          <w:noProof/>
+        </w:rPr>
+      </w:pPr>
+      <w:r>
+        <w:rPr>
+          <w:rFonts w:cs="Arial"/>
+          <w:noProof/>
+        </w:rPr>
+        <w:t>MINT</w:t>
+      </w:r>
+      <w:r>
+        <w:rPr>
+          <w:noProof/>
+        </w:rPr>
+        <w:tab/>
+      </w:r>
+      <w:r>
+        <w:rPr>
+          <w:rFonts w:cstheme="minorHAnsi"/>
+          <w:i/>
+          <w:noProof/>
+        </w:rPr>
         <w:t>Mathematik Informatik Naturwissenschaften</w:t>
+      </w:r>
+    </w:p>
+    <w:p>
+      <w:pPr>
+        <w:pStyle w:val="Index1"/>
+        <w:rPr>
+          <w:noProof/>
+        </w:rPr>
+      </w:pPr>
+      <w:r>
+        <w:rPr>
+          <w:noProof/>
+        </w:rPr>
+        <w:t>SOC</w:t>
+      </w:r>
+      <w:r>
+        <w:rPr>
+          <w:noProof/>
+        </w:rPr>
+        <w:tab/>
+      </w:r>
+      <w:r>
+        <w:rPr>
+          <w:rFonts w:cstheme="minorHAnsi"/>
+          <w:i/>
+          <w:noProof/>
+        </w:rPr>
+        <w:t>System On a Chip</w:t>
       </w:r>
     </w:p>
     <w:p>
@@ -3948,21 +4285,7 @@
           <w:rFonts w:cs="Arial"/>
         </w:rPr>
         <w:lastRenderedPageBreak/>
-        <w:t xml:space="preserve">Des </w:t>
-      </w:r>
-      <w:proofErr w:type="spellStart"/>
-      <w:r>
-        <w:rPr>
-          <w:rFonts w:cs="Arial"/>
-        </w:rPr>
-        <w:t>Weiteren</w:t>
-      </w:r>
-      <w:proofErr w:type="spellEnd"/>
-      <w:r>
-        <w:rPr>
-          <w:rFonts w:cs="Arial"/>
-        </w:rPr>
-        <w:t xml:space="preserve"> erfolgt eine Konzeptionierung eines, auf der Studienarbeit basierenden, Projektes für den sogenannten Girls-Day. Hierbei muss ein </w:t>
+        <w:t xml:space="preserve">Des Weiteren erfolgt eine Konzeptionierung eines, auf der Studienarbeit basierenden, Projektes für den sogenannten Girls-Day. Hierbei muss ein </w:t>
       </w:r>
       <w:r>
         <w:rPr>
@@ -4217,15 +4540,7 @@
       </w:r>
       <w:commentRangeStart w:id="19"/>
       <w:r>
-        <w:t xml:space="preserve">Des </w:t>
-      </w:r>
-      <w:proofErr w:type="spellStart"/>
-      <w:r>
-        <w:t>Weiteren</w:t>
-      </w:r>
-      <w:proofErr w:type="spellEnd"/>
-      <w:r>
-        <w:t xml:space="preserve"> kann das Projekt im Rahmen des sechsten Semesters an die Vorlesung Robotik anknüpfen. </w:t>
+        <w:t xml:space="preserve">Des Weiteren kann das Projekt im Rahmen des sechsten Semesters an die Vorlesung Robotik anknüpfen. </w:t>
       </w:r>
       <w:commentRangeEnd w:id="19"/>
       <w:r>
@@ -4339,7 +4654,27 @@
         <w:t xml:space="preserve">r Beispielumsetzung </w:t>
       </w:r>
       <w:r>
-        <w:t>ein ESP32 ist. Mithilfe dessen soll eine Farberkennung der zu bewegenden Objekte erfolgen, um so die Sensorik in industriellen Maschinen nach zu simulieren.</w:t>
+        <w:t xml:space="preserve">ein ESP32 ist. Mithilfe dessen soll eine Farberkennung der zu bewegenden Objekte erfolgen, um so die Sensorik in industriellen Maschinen </w:t>
+      </w:r>
+      <w:proofErr w:type="gramStart"/>
+      <w:r>
+        <w:t>nach</w:t>
+      </w:r>
+      <w:r>
+        <w:t xml:space="preserve"> </w:t>
+      </w:r>
+      <w:r>
+        <w:t>zu</w:t>
+      </w:r>
+      <w:r>
+        <w:t xml:space="preserve"> </w:t>
+      </w:r>
+      <w:r>
+        <w:t>simulieren</w:t>
+      </w:r>
+      <w:proofErr w:type="gramEnd"/>
+      <w:r>
+        <w:t>.</w:t>
       </w:r>
     </w:p>
     <w:p/>
@@ -4347,11 +4682,442 @@
       <w:pPr>
         <w:pStyle w:val="berschrift3"/>
       </w:pPr>
-      <w:bookmarkStart w:id="22" w:name="_Toc132704663"/>
+      <w:bookmarkStart w:id="22" w:name="_Toc132704664"/>
+      <w:r>
+        <w:t>Kommunikation zwischen ESP32 und Arduino UNO</w:t>
+      </w:r>
+      <w:bookmarkEnd w:id="22"/>
+    </w:p>
+    <w:p>
+      <w:r>
+        <w:t>Text</w:t>
+      </w:r>
+    </w:p>
+    <w:p/>
+    <w:p>
+      <w:pPr>
+        <w:pStyle w:val="berschrift3"/>
+      </w:pPr>
+      <w:bookmarkStart w:id="23" w:name="_Toc132704663"/>
       <w:r>
         <w:t>WiFi-Modul für den Arduino UNO R3</w:t>
       </w:r>
-      <w:bookmarkEnd w:id="22"/>
+      <w:bookmarkEnd w:id="23"/>
+    </w:p>
+    <w:p>
+      <w:r>
+        <w:t xml:space="preserve">Aufgrund der fehlende WLAN-Funktionalität des Arduino UNO R3 und der </w:t>
+      </w:r>
+      <w:r>
+        <w:t>gewählten Kommunikation der Beispiellösung, wird eine zusätzliche Hardwareerweiterung benötigt. Hierbei handelt es sich um das sogenannte ESP8266 WiFi-Modul</w:t>
+      </w:r>
+      <w:r>
+        <w:t>, welches ein sogenanntes eigenständiges SOC</w:t>
+      </w:r>
+      <w:r>
+        <w:fldChar w:fldCharType="begin"/>
+      </w:r>
+      <w:r>
+        <w:instrText xml:space="preserve"> XE "</w:instrText>
+      </w:r>
+      <w:r>
+        <w:instrText>SOC</w:instrText>
+      </w:r>
+      <w:r>
+        <w:instrText>" \t "</w:instrText>
+      </w:r>
+      <w:r>
+        <w:rPr>
+          <w:rFonts w:asciiTheme="minorHAnsi" w:hAnsiTheme="minorHAnsi" w:cstheme="minorHAnsi"/>
+          <w:i/>
+        </w:rPr>
+        <w:instrText>System On a Chip</w:instrText>
+      </w:r>
+      <w:r>
+        <w:instrText xml:space="preserve">" </w:instrText>
+      </w:r>
+      <w:r>
+        <w:fldChar w:fldCharType="end"/>
+      </w:r>
+      <w:r>
+        <w:t xml:space="preserve"> (</w:t>
+      </w:r>
+      <w:bookmarkStart w:id="24" w:name="_Hlk133354530"/>
+      <w:r>
+        <w:t>System On a Chip</w:t>
+      </w:r>
+      <w:bookmarkEnd w:id="24"/>
+      <w:r>
+        <w:t>) ist. Dementsprechend benötigt dieses Modul nicht zwangsläufig einen Mikrocontroller und kann als eigenständiger Computer fungieren.</w:t>
+      </w:r>
+      <w:r>
+        <w:t xml:space="preserve"> In der untenstehenden Abbildung ist der verwendete ESP8266 abgebildet.</w:t>
+      </w:r>
+    </w:p>
+    <w:p>
+      <w:pPr>
+        <w:keepNext/>
+        <w:jc w:val="center"/>
+      </w:pPr>
+      <w:r>
+        <w:rPr>
+          <w:noProof/>
+        </w:rPr>
+        <w:drawing>
+          <wp:inline distT="0" distB="0" distL="0" distR="0" wp14:anchorId="618458BF" wp14:editId="329E7A83">
+            <wp:extent cx="1645920" cy="1645920"/>
+            <wp:effectExtent l="0" t="0" r="0" b="0"/>
+            <wp:docPr id="5" name="Grafik 5" descr="ESP8266 ESP-01S WLAN WiFi Modul für Raspberry Pi – AZ-Delivery"/>
+            <wp:cNvGraphicFramePr>
+              <a:graphicFrameLocks xmlns:a="http://schemas.openxmlformats.org/drawingml/2006/main" noChangeAspect="1"/>
+            </wp:cNvGraphicFramePr>
+            <a:graphic xmlns:a="http://schemas.openxmlformats.org/drawingml/2006/main">
+              <a:graphicData uri="http://schemas.openxmlformats.org/drawingml/2006/picture">
+                <pic:pic xmlns:pic="http://schemas.openxmlformats.org/drawingml/2006/picture">
+                  <pic:nvPicPr>
+                    <pic:cNvPr id="0" name="Picture 3" descr="ESP8266 ESP-01S WLAN WiFi Modul für Raspberry Pi – AZ-Delivery"/>
+                    <pic:cNvPicPr>
+                      <a:picLocks noChangeAspect="1" noChangeArrowheads="1"/>
+                    </pic:cNvPicPr>
+                  </pic:nvPicPr>
+                  <pic:blipFill>
+                    <a:blip r:embed="rId20" cstate="print">
+                      <a:extLst>
+                        <a:ext uri="{28A0092B-C50C-407E-A947-70E740481C1C}">
+                          <a14:useLocalDpi xmlns:a14="http://schemas.microsoft.com/office/drawing/2010/main" val="0"/>
+                        </a:ext>
+                      </a:extLst>
+                    </a:blip>
+                    <a:srcRect/>
+                    <a:stretch>
+                      <a:fillRect/>
+                    </a:stretch>
+                  </pic:blipFill>
+                  <pic:spPr bwMode="auto">
+                    <a:xfrm>
+                      <a:off x="0" y="0"/>
+                      <a:ext cx="1645920" cy="1645920"/>
+                    </a:xfrm>
+                    <a:prstGeom prst="rect">
+                      <a:avLst/>
+                    </a:prstGeom>
+                    <a:noFill/>
+                    <a:ln>
+                      <a:noFill/>
+                    </a:ln>
+                  </pic:spPr>
+                </pic:pic>
+              </a:graphicData>
+            </a:graphic>
+          </wp:inline>
+        </w:drawing>
+      </w:r>
+    </w:p>
+    <w:p>
+      <w:pPr>
+        <w:pStyle w:val="Beschriftung"/>
+        <w:jc w:val="center"/>
+      </w:pPr>
+      <w:bookmarkStart w:id="25" w:name="_Toc133354690"/>
+      <w:commentRangeStart w:id="26"/>
+      <w:r>
+        <w:t xml:space="preserve">Abbildung </w:t>
+      </w:r>
+      <w:fldSimple w:instr=" SEQ Abbildung \* ARABIC ">
+        <w:r>
+          <w:rPr>
+            <w:noProof/>
+          </w:rPr>
+          <w:t>1</w:t>
+        </w:r>
+      </w:fldSimple>
+      <w:r>
+        <w:t>: ESP8266 WiFi-Modul</w:t>
+      </w:r>
+      <w:commentRangeEnd w:id="26"/>
+      <w:r>
+        <w:rPr>
+          <w:rStyle w:val="Kommentarzeichen"/>
+          <w:i w:val="0"/>
+          <w:iCs w:val="0"/>
+          <w:color w:val="auto"/>
+        </w:rPr>
+        <w:commentReference w:id="26"/>
+      </w:r>
+      <w:bookmarkEnd w:id="25"/>
+    </w:p>
+    <w:p>
+      <w:r>
+        <w:lastRenderedPageBreak/>
+        <w:t>Der ESP8266 hat 8 Pins. Die entsprechende Pin-Belegung ist in der folgenden Abbildung zusehen. Hierbei wird deutlich, dass es zwei freie GPIO</w:t>
+      </w:r>
+      <w:r>
+        <w:fldChar w:fldCharType="begin"/>
+      </w:r>
+      <w:r>
+        <w:instrText xml:space="preserve"> XE "</w:instrText>
+      </w:r>
+      <w:r>
+        <w:instrText>GPIO</w:instrText>
+      </w:r>
+      <w:r>
+        <w:instrText>" \t "</w:instrText>
+      </w:r>
+      <w:r>
+        <w:rPr>
+          <w:rFonts w:asciiTheme="minorHAnsi" w:hAnsiTheme="minorHAnsi" w:cstheme="minorHAnsi"/>
+          <w:i/>
+        </w:rPr>
+        <w:instrText>General Purpose Input/Output</w:instrText>
+      </w:r>
+      <w:r>
+        <w:instrText xml:space="preserve">" </w:instrText>
+      </w:r>
+      <w:r>
+        <w:fldChar w:fldCharType="end"/>
+      </w:r>
+      <w:r>
+        <w:t xml:space="preserve">-Pins </w:t>
+      </w:r>
+      <w:r>
+        <w:t>(</w:t>
+      </w:r>
+      <w:r>
+        <w:rPr>
+          <w:rStyle w:val="hgkelc"/>
+        </w:rPr>
+        <w:t>General Purpose Input/Output</w:t>
+      </w:r>
+      <w:r>
+        <w:rPr>
+          <w:rStyle w:val="hgkelc"/>
+        </w:rPr>
+        <w:t xml:space="preserve"> Pins</w:t>
+      </w:r>
+      <w:r>
+        <w:t xml:space="preserve">) </w:t>
+      </w:r>
+      <w:r>
+        <w:t>gibt, welche als digitale Ein- oder Ausgänge genutzt werden können.</w:t>
+      </w:r>
+      <w:r>
+        <w:t xml:space="preserve"> Wichtig ist, dass die Pins nicht 5 Volt tolerieren und bei mehr als 3,6 Volt die Pins des Chips zerstört werden. </w:t>
+      </w:r>
+    </w:p>
+    <w:p>
+      <w:pPr>
+        <w:keepNext/>
+        <w:jc w:val="center"/>
+      </w:pPr>
+      <w:r>
+        <w:drawing>
+          <wp:inline distT="0" distB="0" distL="0" distR="0" wp14:anchorId="67A0729A" wp14:editId="155C2301">
+            <wp:extent cx="2361756" cy="2644140"/>
+            <wp:effectExtent l="0" t="0" r="635" b="3810"/>
+            <wp:docPr id="6" name="Grafik 6"/>
+            <wp:cNvGraphicFramePr>
+              <a:graphicFrameLocks xmlns:a="http://schemas.openxmlformats.org/drawingml/2006/main" noChangeAspect="1"/>
+            </wp:cNvGraphicFramePr>
+            <a:graphic xmlns:a="http://schemas.openxmlformats.org/drawingml/2006/main">
+              <a:graphicData uri="http://schemas.openxmlformats.org/drawingml/2006/picture">
+                <pic:pic xmlns:pic="http://schemas.openxmlformats.org/drawingml/2006/picture">
+                  <pic:nvPicPr>
+                    <pic:cNvPr id="1" name=""/>
+                    <pic:cNvPicPr/>
+                  </pic:nvPicPr>
+                  <pic:blipFill>
+                    <a:blip r:embed="rId21"/>
+                    <a:stretch>
+                      <a:fillRect/>
+                    </a:stretch>
+                  </pic:blipFill>
+                  <pic:spPr>
+                    <a:xfrm>
+                      <a:off x="0" y="0"/>
+                      <a:ext cx="2364473" cy="2647182"/>
+                    </a:xfrm>
+                    <a:prstGeom prst="rect">
+                      <a:avLst/>
+                    </a:prstGeom>
+                  </pic:spPr>
+                </pic:pic>
+              </a:graphicData>
+            </a:graphic>
+          </wp:inline>
+        </w:drawing>
+      </w:r>
+    </w:p>
+    <w:p>
+      <w:pPr>
+        <w:pStyle w:val="Beschriftung"/>
+        <w:jc w:val="center"/>
+      </w:pPr>
+      <w:bookmarkStart w:id="27" w:name="_Toc133354691"/>
+      <w:r>
+        <w:t xml:space="preserve">Abbildung </w:t>
+      </w:r>
+      <w:fldSimple w:instr=" SEQ Abbildung \* ARABIC ">
+        <w:r>
+          <w:rPr>
+            <w:noProof/>
+          </w:rPr>
+          <w:t>2</w:t>
+        </w:r>
+      </w:fldSimple>
+      <w:r>
+        <w:t>: ESP8266 Pin-Belegung</w:t>
+      </w:r>
+      <w:bookmarkEnd w:id="27"/>
+    </w:p>
+    <w:p>
+      <w:r>
+        <w:t>Über den Pin CH_PD</w:t>
+      </w:r>
+      <w:r>
+        <w:fldChar w:fldCharType="begin"/>
+      </w:r>
+      <w:r>
+        <w:instrText xml:space="preserve"> XE "</w:instrText>
+      </w:r>
+      <w:r>
+        <w:instrText>CH_PD</w:instrText>
+      </w:r>
+      <w:r>
+        <w:instrText>" \t "</w:instrText>
+      </w:r>
+      <w:r>
+        <w:instrText>Chip Power Down</w:instrText>
+      </w:r>
+      <w:r>
+        <w:instrText xml:space="preserve">" </w:instrText>
+      </w:r>
+      <w:r>
+        <w:fldChar w:fldCharType="end"/>
+      </w:r>
+      <w:r>
+        <w:t xml:space="preserve"> (</w:t>
+      </w:r>
+      <w:bookmarkStart w:id="28" w:name="_Hlk133354474"/>
+      <w:r>
+        <w:t>Chip Power Down</w:t>
+      </w:r>
+      <w:bookmarkEnd w:id="28"/>
+      <w:r>
+        <w:t>) kann der Chip aktiviert werden, sofern dieser an eine Versorgungsspannung mit maximal 3,3 Volt angeschlossen ist. Außerdem kann der ESP8266 auf zwei Arten programmiert werden. Entweder unter Verwendung von AT-Befehlen</w:t>
+      </w:r>
+      <w:r>
+        <w:fldChar w:fldCharType="begin"/>
+      </w:r>
+      <w:r>
+        <w:instrText xml:space="preserve"> XE "</w:instrText>
+      </w:r>
+      <w:r>
+        <w:instrText>AT-Befehle</w:instrText>
+      </w:r>
+      <w:r>
+        <w:instrText>" \t "</w:instrText>
+      </w:r>
+      <w:r>
+        <w:instrText>Attention-Befehle</w:instrText>
+      </w:r>
+      <w:r>
+        <w:instrText xml:space="preserve">" </w:instrText>
+      </w:r>
+      <w:r>
+        <w:fldChar w:fldCharType="end"/>
+      </w:r>
+      <w:r>
+        <w:t xml:space="preserve"> </w:t>
+      </w:r>
+      <w:bookmarkStart w:id="29" w:name="_Hlk133354500"/>
+      <w:r>
+        <w:t>(Attention-Befehle</w:t>
+      </w:r>
+      <w:bookmarkEnd w:id="29"/>
+      <w:r>
+        <w:t>) oder durch die Programmierung des Chips beispielsweise über die Arduino</w:t>
+      </w:r>
+      <w:r>
+        <w:t xml:space="preserve"> IDE (</w:t>
+      </w:r>
+      <w:proofErr w:type="spellStart"/>
+      <w:r>
+        <w:rPr>
+          <w:rStyle w:val="hgkelc"/>
+        </w:rPr>
+        <w:t>integrated</w:t>
+      </w:r>
+      <w:proofErr w:type="spellEnd"/>
+      <w:r>
+        <w:rPr>
+          <w:rStyle w:val="hgkelc"/>
+        </w:rPr>
+        <w:t xml:space="preserve"> </w:t>
+      </w:r>
+      <w:proofErr w:type="spellStart"/>
+      <w:r>
+        <w:rPr>
+          <w:rStyle w:val="hgkelc"/>
+        </w:rPr>
+        <w:t>development</w:t>
+      </w:r>
+      <w:proofErr w:type="spellEnd"/>
+      <w:r>
+        <w:rPr>
+          <w:rStyle w:val="hgkelc"/>
+        </w:rPr>
+        <w:t xml:space="preserve"> </w:t>
+      </w:r>
+      <w:proofErr w:type="spellStart"/>
+      <w:r>
+        <w:rPr>
+          <w:rStyle w:val="hgkelc"/>
+        </w:rPr>
+        <w:t>environment</w:t>
+      </w:r>
+      <w:proofErr w:type="spellEnd"/>
+      <w:r>
+        <w:t>)</w:t>
+      </w:r>
+      <w:r>
+        <w:fldChar w:fldCharType="begin"/>
+      </w:r>
+      <w:r>
+        <w:instrText xml:space="preserve"> XE "</w:instrText>
+      </w:r>
+      <w:r>
+        <w:instrText>IDE</w:instrText>
+      </w:r>
+      <w:r>
+        <w:instrText>" \t "</w:instrText>
+      </w:r>
+      <w:r>
+        <w:rPr>
+          <w:rFonts w:asciiTheme="minorHAnsi" w:hAnsiTheme="minorHAnsi" w:cstheme="minorHAnsi"/>
+          <w:i/>
+        </w:rPr>
+        <w:instrText>integrated development environment</w:instrText>
+      </w:r>
+      <w:r>
+        <w:instrText xml:space="preserve">" </w:instrText>
+      </w:r>
+      <w:r>
+        <w:fldChar w:fldCharType="end"/>
+      </w:r>
+      <w:r>
+        <w:t>. Hierbei bietet die Programmierung über die IDE mehr Gestaltungs- beziehungsweise Programmiermöglichkeiten, da auf verschiedene Bibliotheken zurückgegriffen werden kann und keine Einschränkungen über die verfügbaren AT-Befehle erfolgt.</w:t>
+      </w:r>
+    </w:p>
+    <w:p/>
+    <w:p>
+      <w:pPr>
+        <w:pStyle w:val="berschrift3"/>
+      </w:pPr>
+      <w:bookmarkStart w:id="30" w:name="_Toc132704665"/>
+      <w:r>
+        <w:t>Cloud-Anbindung</w:t>
+      </w:r>
+      <w:bookmarkEnd w:id="30"/>
     </w:p>
     <w:p>
       <w:r>
@@ -4361,136 +5127,101 @@
     <w:p/>
     <w:p>
       <w:pPr>
-        <w:pStyle w:val="berschrift3"/>
-      </w:pPr>
-      <w:bookmarkStart w:id="23" w:name="_Toc132704664"/>
-      <w:r>
-        <w:t xml:space="preserve">Kommunikation </w:t>
-      </w:r>
-      <w:r>
-        <w:t>zwischen ESP32 und Arduino UNO</w:t>
-      </w:r>
-      <w:bookmarkEnd w:id="23"/>
-    </w:p>
-    <w:p>
-      <w:r>
-        <w:t>Text</w:t>
+        <w:pStyle w:val="berschrift1"/>
+      </w:pPr>
+      <w:bookmarkStart w:id="31" w:name="_Toc132704666"/>
+      <w:r>
+        <w:lastRenderedPageBreak/>
+        <w:t>Girls-Day</w:t>
+      </w:r>
+      <w:bookmarkEnd w:id="31"/>
+    </w:p>
+    <w:p>
+      <w:commentRangeStart w:id="32"/>
+      <w:r>
+        <w:t>Der sogenannte Girls-Day beziehungsweise auch Mädchen-Zukunftstag soll jungen Frauen und Mädchen dazu dienen, die Berufsfindung hinsichtlich männerdominierten Berufsfeldern zu eröffnen und möglicherweise so der horizontalen Geschlechtersegregation auf dem Arbeitsmarkt entgegenzuwirken. Junge Frauen erhalten so die Möglichkeit in Berufe im Bereich Technik, Naturwissenschaft, Handwerk und Informationstechnologie zu gelangen, um für die zukünftige Berufswahl einen eigenen Eindruck bezüglich der Tätigkeitsfelder dieser Bereiche zu erhalten.</w:t>
+      </w:r>
+      <w:r>
+        <w:t xml:space="preserve"> Hierbei werden vor allem Veranstaltungen in den Berufen abgehalten, welche einen Frauenanteil von unter 40 Prozent besitzen.</w:t>
+      </w:r>
+      <w:r>
+        <w:t xml:space="preserve"> Trotz der guten Schulbildung der jüngeren Frauengeneration in Deutschland sind</w:t>
+      </w:r>
+      <w:r>
+        <w:t xml:space="preserve"> technische und techniknahe Berufsfelder, sowie Studienfächer überproportional durch einen maskulinen Anteil vertreten. Oft entscheiden sich Mädchen auch in der heutigen Zeit noch für die ‚typisch weiblich‘ deklarierten Berufe. Obwohl Frauen die freie und individuelle Entscheidung über den Berufsweg besitzen, wird oft aus irrationalen Schlüssen gehandelt und dementsprechend der ‚typische Frauenberuf‘ gewählt. Um einen Wandel in dieses Rollendenken sowie die Entscheidungsfreude der einzelnen Mädchen zu bringen, ist es wichtig, bereits früh in der Entwicklungsphase der jungen Frauengeneration die Berufsbereiche aus Technik, Naturwissenschaft und Informationstechnologie vorzustellen. So setzen die Girls-Day-Veranstaltungen bei Mädchen ab der Klassenstufe 5 an, um ihnen die oft unbekannten technischen Berufe näher zu bringen, die Möglichkeit zum Knüpfen erster Kontakte und einen Einblick in die Arbeitswelt zu geben. Dabei ist es von Vorteil, wenn den Mädchen weibliche Vorbilder bei dieser Veranstaltung vorgestellt werden. Ob es sich dabei, beispielsweis</w:t>
+      </w:r>
+      <w:r>
+        <w:t>e</w:t>
+      </w:r>
+      <w:r>
+        <w:t xml:space="preserve"> um Frauen in Führungspositionen oder Frauen</w:t>
+      </w:r>
+      <w:r>
+        <w:t xml:space="preserve"> in</w:t>
+      </w:r>
+      <w:r>
+        <w:t xml:space="preserve"> technischen Beruf</w:t>
+      </w:r>
+      <w:r>
+        <w:t>en</w:t>
+      </w:r>
+      <w:r>
+        <w:t xml:space="preserve"> handelt</w:t>
+      </w:r>
+      <w:r>
+        <w:t xml:space="preserve">, ist nicht so erheblich, denn der Fokus sollte darauf liegen, den Mädchen zu zeigen, dass es in diesen Branchen ebenfalls Frauen gibt, welche möglicherweise auch eine Bezugsperson für die jüngeren Frauen darbieten können. Durch das Kennenlernen und das sogenannte ‚Hineinschnuppern‘ der technisch-handwerklichen und männerdominierten Bereiche soll es den Mädchen möglich sein, ihre beruflichen </w:t>
+      </w:r>
+      <w:r>
+        <w:lastRenderedPageBreak/>
+        <w:t xml:space="preserve">Perspektiven und ihre Zukunftsplanung zu überdenken und möglicherweise diese Branchen in der Planung mit einzubeziehen. Mithilfe dieser Veranstaltungen soll das in den Köpfen verankerte Rollenbild revidiert und den jungen Frauen prägnant dargestellt werden, dass ihnen die Zukunft auch im Bereich der Technik und des Handwerks </w:t>
+      </w:r>
+      <w:r>
+        <w:t>offensteht</w:t>
+      </w:r>
+      <w:r>
+        <w:t xml:space="preserve"> und es bereits einen gewissen Frauenanteil in diesen Branchen gibt, welche glücklich mit ihrer Entscheidung und möglicherweise auch entsprechenden Erfolg in ihrem Beruf erreicht haben. </w:t>
+      </w:r>
+      <w:commentRangeEnd w:id="32"/>
+      <w:r>
+        <w:rPr>
+          <w:rStyle w:val="Kommentarzeichen"/>
+        </w:rPr>
+        <w:commentReference w:id="32"/>
+      </w:r>
+    </w:p>
+    <w:p>
+      <w:r>
+        <w:t xml:space="preserve">Aus diesen Gründen </w:t>
+      </w:r>
+      <w:r>
+        <w:t>bietet</w:t>
+      </w:r>
+      <w:r>
+        <w:t xml:space="preserve"> ebenfalls die Duale Hochschule Baden-</w:t>
+      </w:r>
+      <w:r>
+        <w:t>Württemberg in</w:t>
+      </w:r>
+      <w:r>
+        <w:t xml:space="preserve"> Mosbach </w:t>
+      </w:r>
+      <w:r>
+        <w:t>am Tag des Girls-Day 2023 eine Veranstaltung an, um junge Frauen für die Technik zu begeistern und diese dazu anzuregen ein Duales Studium in Zusammenarbeit mit der Dualen Hochschule in Mosbach in die mögliche Zukunfts- und Berufsplanung mit einzubeziehen.</w:t>
       </w:r>
     </w:p>
     <w:p/>
     <w:p>
       <w:pPr>
-        <w:pStyle w:val="berschrift3"/>
-      </w:pPr>
-      <w:bookmarkStart w:id="24" w:name="_Toc132704665"/>
-      <w:r>
-        <w:t>Cloud-Anbindung</w:t>
-      </w:r>
-      <w:bookmarkEnd w:id="24"/>
-    </w:p>
-    <w:p>
-      <w:r>
-        <w:t>Text</w:t>
-      </w:r>
-    </w:p>
-    <w:p/>
-    <w:p>
-      <w:pPr>
-        <w:pStyle w:val="berschrift1"/>
-      </w:pPr>
-      <w:bookmarkStart w:id="25" w:name="_Toc132704666"/>
-      <w:r>
-        <w:t>Girls-Day</w:t>
-      </w:r>
-      <w:bookmarkEnd w:id="25"/>
-    </w:p>
-    <w:p>
-      <w:commentRangeStart w:id="26"/>
-      <w:r>
-        <w:t>Der sogenannte Girls-Day beziehungsweise auch Mädchen-Zukunftstag soll jungen Frauen und Mädchen dazu dienen, die Berufsfindung hinsichtlich männerdominierten Berufsfeldern zu eröffnen und möglicherweise so der horizontalen Geschlechtersegregation auf dem Arbeitsmarkt entgegenzuwirken. Junge Frauen erhalten so die Möglichkeit in Berufe im Bereich Technik, Naturwissenschaft, Handwerk und Informationstechnologie zu gelangen, um für die zukünftige Berufswahl einen eigenen Eindruck bezüglich der Tätigkeitsfelder dieser Bereiche zu erhalten.</w:t>
-      </w:r>
-      <w:r>
-        <w:t xml:space="preserve"> </w:t>
-      </w:r>
-      <w:r>
-        <w:lastRenderedPageBreak/>
-        <w:t>Hierbei werden vor allem Veranstaltungen in den Berufen abgehalten, welche einen Frauenanteil von unter 40 Prozent besitzen.</w:t>
-      </w:r>
-      <w:r>
-        <w:t xml:space="preserve"> Trotz der guten Schulbildung der jüngeren Frauengeneration in Deutschland sind</w:t>
-      </w:r>
-      <w:r>
-        <w:t xml:space="preserve"> technische und techniknahe Berufsfelder, sowie Studienfächer überproportional durch einen maskulinen Anteil vertreten. Oft entscheiden sich Mädchen auch in der heutigen Zeit noch für die ‚typisch weiblich‘ deklarierten Berufe. Obwohl Frauen die freie und individuelle Entscheidung über den Berufsweg besitzen, wird oft aus irrationalen Schlüssen gehandelt und dementsprechend der ‚typische Frauenberuf‘ gewählt. Um einen Wandel in dieses Rollendenken sowie die Entscheidungsfreude der einzelnen Mädchen zu bringen, ist es wichtig, bereits früh in der Entwicklungsphase der jungen Frauengeneration die Berufsbereiche aus Technik, Naturwissenschaft und Informationstechnologie vorzustellen. So setzen die Girls-Day-Veranstaltungen bei Mädchen ab der Klassenstufe 5 an, um ihnen die oft unbekannten technischen Berufe näher zu bringen, die Möglichkeit zum Knüpfen erster Kontakte und einen Einblick in die Arbeitswelt zu geben. Dabei ist es von Vorteil, wenn den Mädchen weibliche Vorbilder bei dieser Veranstaltung vorgestellt werden. Ob es sich dabei, beispielsweis</w:t>
-      </w:r>
-      <w:r>
-        <w:t>e</w:t>
-      </w:r>
-      <w:r>
-        <w:t xml:space="preserve"> um Frauen in Führungspositionen oder Frauen</w:t>
-      </w:r>
-      <w:r>
-        <w:t xml:space="preserve"> in</w:t>
-      </w:r>
-      <w:r>
-        <w:t xml:space="preserve"> technischen Beruf</w:t>
-      </w:r>
-      <w:r>
-        <w:t>en</w:t>
-      </w:r>
-      <w:r>
-        <w:t xml:space="preserve"> handelt</w:t>
-      </w:r>
-      <w:r>
-        <w:t xml:space="preserve">, ist nicht so erheblich, denn der Fokus sollte darauf liegen, den Mädchen zu zeigen, dass es in diesen Branchen ebenfalls Frauen gibt, welche möglicherweise auch eine Bezugsperson für die jüngeren Frauen darbieten können. Durch das Kennenlernen und das sogenannte ‚Hineinschnuppern‘ der technisch-handwerklichen und männerdominierten Bereiche soll es den Mädchen möglich sein, ihre beruflichen Perspektiven und ihre Zukunftsplanung zu überdenken und möglicherweise diese Branchen in der Planung mit einzubeziehen. Mithilfe dieser Veranstaltungen soll das in den Köpfen verankerte Rollenbild revidiert und den jungen Frauen prägnant dargestellt werden, dass ihnen die Zukunft auch im Bereich der Technik und des Handwerks </w:t>
-      </w:r>
-      <w:r>
-        <w:t>offensteht</w:t>
-      </w:r>
-      <w:r>
-        <w:t xml:space="preserve"> und es bereits einen gewissen Frauenanteil in diesen Branchen gibt, welche glücklich mit ihrer Entscheidung und möglicherweise auch entsprechenden Erfolg in ihrem Beruf erreicht haben. </w:t>
-      </w:r>
-      <w:commentRangeEnd w:id="26"/>
-      <w:r>
-        <w:rPr>
-          <w:rStyle w:val="Kommentarzeichen"/>
-        </w:rPr>
-        <w:commentReference w:id="26"/>
-      </w:r>
-    </w:p>
-    <w:p>
-      <w:r>
-        <w:lastRenderedPageBreak/>
-        <w:t xml:space="preserve">Aus diesen Gründen </w:t>
-      </w:r>
-      <w:r>
-        <w:t>bietet</w:t>
-      </w:r>
-      <w:r>
-        <w:t xml:space="preserve"> ebenfalls die Duale Hochschule Baden-</w:t>
-      </w:r>
-      <w:r>
-        <w:t>Württemberg in</w:t>
-      </w:r>
-      <w:r>
-        <w:t xml:space="preserve"> Mosbach </w:t>
-      </w:r>
-      <w:r>
-        <w:t>am Tag des Girls-Day 2023 eine Veranstaltung an, um junge Frauen für die Technik zu begeistern und diese dazu anzuregen ein Duales Studium in Zusammenarbeit mit der Dualen Hochschule in Mosbach in die mögliche Zukunfts- und Berufsplanung mit einzubeziehen.</w:t>
-      </w:r>
-    </w:p>
-    <w:p/>
-    <w:p>
-      <w:pPr>
         <w:pStyle w:val="berschrift2"/>
       </w:pPr>
-      <w:bookmarkStart w:id="27" w:name="_Toc132704667"/>
+      <w:bookmarkStart w:id="33" w:name="_Toc132704667"/>
       <w:r>
         <w:t>Relevanz des Girls-Days im</w:t>
       </w:r>
       <w:r>
         <w:t xml:space="preserve"> Bereich Elektrotechnik</w:t>
       </w:r>
-      <w:bookmarkEnd w:id="27"/>
+      <w:bookmarkEnd w:id="33"/>
     </w:p>
     <w:p>
       <w:pPr>
@@ -4541,6 +5272,7 @@
         <w:rPr>
           <w:noProof/>
         </w:rPr>
+        <w:lastRenderedPageBreak/>
         <w:drawing>
           <wp:inline distT="0" distB="0" distL="0" distR="0" wp14:anchorId="0AD109D5" wp14:editId="4C9FFDE4">
             <wp:extent cx="3228975" cy="2938846"/>
@@ -4557,7 +5289,7 @@
                     <pic:cNvPicPr/>
                   </pic:nvPicPr>
                   <pic:blipFill>
-                    <a:blip r:embed="rId20">
+                    <a:blip r:embed="rId22">
                       <a:extLst>
                         <a:ext uri="{28A0092B-C50C-407E-A947-70E740481C1C}">
                           <a14:useLocalDpi xmlns:a14="http://schemas.microsoft.com/office/drawing/2010/main" val="0"/>
@@ -4589,44 +5321,31 @@
         <w:pStyle w:val="Beschriftung"/>
         <w:jc w:val="center"/>
       </w:pPr>
-      <w:bookmarkStart w:id="28" w:name="_Ref132458016"/>
-      <w:bookmarkStart w:id="29" w:name="_Toc132704678"/>
-      <w:commentRangeStart w:id="30"/>
+      <w:bookmarkStart w:id="34" w:name="_Ref132458016"/>
+      <w:bookmarkStart w:id="35" w:name="_Toc133354692"/>
+      <w:commentRangeStart w:id="36"/>
       <w:r>
         <w:t xml:space="preserve">Abbildung </w:t>
       </w:r>
-      <w:r>
-        <w:fldChar w:fldCharType="begin"/>
-      </w:r>
-      <w:r>
-        <w:instrText xml:space="preserve"> SEQ Abbildung \* ARABIC </w:instrText>
-      </w:r>
-      <w:r>
-        <w:fldChar w:fldCharType="separate"/>
+      <w:fldSimple w:instr=" SEQ Abbildung \* ARABIC ">
+        <w:r>
+          <w:rPr>
+            <w:noProof/>
+          </w:rPr>
+          <w:t>3</w:t>
+        </w:r>
+      </w:fldSimple>
+      <w:bookmarkEnd w:id="34"/>
+      <w:r>
+        <w:t>: Anzahl Studierende in MINT-Fächergruppen</w:t>
       </w:r>
       <w:r>
         <w:rPr>
           <w:noProof/>
         </w:rPr>
-        <w:t>1</w:t>
-      </w:r>
-      <w:r>
-        <w:rPr>
-          <w:noProof/>
-        </w:rPr>
-        <w:fldChar w:fldCharType="end"/>
-      </w:r>
-      <w:bookmarkEnd w:id="28"/>
-      <w:r>
-        <w:t>: Anzahl Studierende in MINT-Fächergruppen</w:t>
-      </w:r>
-      <w:r>
-        <w:rPr>
-          <w:noProof/>
-        </w:rPr>
         <w:t xml:space="preserve"> (1980 bis 2021 in Deutschland)</w:t>
       </w:r>
-      <w:commentRangeEnd w:id="30"/>
+      <w:commentRangeEnd w:id="36"/>
       <w:r>
         <w:rPr>
           <w:rStyle w:val="Kommentarzeichen"/>
@@ -4634,9 +5353,9 @@
           <w:iCs w:val="0"/>
           <w:color w:val="auto"/>
         </w:rPr>
-        <w:commentReference w:id="30"/>
-      </w:r>
-      <w:bookmarkEnd w:id="29"/>
+        <w:commentReference w:id="36"/>
+      </w:r>
+      <w:bookmarkEnd w:id="35"/>
     </w:p>
     <w:p>
       <w:pPr>
@@ -4648,11 +5367,7 @@
         <w:t>Diese Grafik versinnbildlicht den grundlegenden Mangel an Frauen in MINT-Fächergruppen. Trotz des zunehmenden Frauenanteils (vor allem ab dem Jahr 2010) ist der prozentuale Frauenanteil in den Fächergruppen vergleichbar mit dem Prozentsatz aus dem Jahr 1980.</w:t>
       </w:r>
       <w:r>
-        <w:t xml:space="preserve"> Dies ergibt sich daraus, dass bei steigendem </w:t>
-      </w:r>
-      <w:r>
-        <w:lastRenderedPageBreak/>
-        <w:t>Frauenanteil der Männeranteil in den MINT-Fächergruppen ebenfalls steigt. Dementsprechend ist seit dem Jahr 1980 nur ein leichter Anstieg des prozentualen Frauenanteils zu erkennen. Ziel des Girls-Days ist es, diesen Prozentsatz von circa 30% zu erhöhen und so möglicherweise einen Anstieg auf 50% Frauenanteil in den MINT-Fächergruppen zu erreichen.</w:t>
+        <w:t xml:space="preserve"> Dies ergibt sich daraus, dass bei steigendem Frauenanteil der Männeranteil in den MINT-Fächergruppen ebenfalls steigt. Dementsprechend ist seit dem Jahr 1980 nur ein leichter Anstieg des prozentualen Frauenanteils zu erkennen. Ziel des Girls-Days ist es, diesen Prozentsatz von circa 30% zu erhöhen und so möglicherweise einen Anstieg auf 50% Frauenanteil in den MINT-Fächergruppen zu erreichen.</w:t>
       </w:r>
     </w:p>
     <w:p>
@@ -4719,6 +5434,7 @@
         <w:rPr>
           <w:noProof/>
         </w:rPr>
+        <w:lastRenderedPageBreak/>
         <w:drawing>
           <wp:inline distT="0" distB="0" distL="0" distR="0" wp14:anchorId="0FD1C008" wp14:editId="30DBF0AA">
             <wp:extent cx="3189600" cy="2937600"/>
@@ -4735,7 +5451,7 @@
                     <pic:cNvPicPr/>
                   </pic:nvPicPr>
                   <pic:blipFill>
-                    <a:blip r:embed="rId21">
+                    <a:blip r:embed="rId23">
                       <a:extLst>
                         <a:ext uri="{28A0092B-C50C-407E-A947-70E740481C1C}">
                           <a14:useLocalDpi xmlns:a14="http://schemas.microsoft.com/office/drawing/2010/main" val="0"/>
@@ -4767,38 +5483,25 @@
         <w:pStyle w:val="Beschriftung"/>
         <w:jc w:val="center"/>
       </w:pPr>
-      <w:bookmarkStart w:id="31" w:name="_Ref132458850"/>
-      <w:bookmarkStart w:id="32" w:name="_Toc132704679"/>
-      <w:commentRangeStart w:id="33"/>
+      <w:bookmarkStart w:id="37" w:name="_Ref132458850"/>
+      <w:bookmarkStart w:id="38" w:name="_Toc133354693"/>
+      <w:commentRangeStart w:id="39"/>
       <w:r>
         <w:t xml:space="preserve">Abbildung </w:t>
       </w:r>
-      <w:r>
-        <w:fldChar w:fldCharType="begin"/>
-      </w:r>
-      <w:r>
-        <w:instrText xml:space="preserve"> SEQ Abbildung \* ARABIC </w:instrText>
-      </w:r>
-      <w:r>
-        <w:fldChar w:fldCharType="separate"/>
-      </w:r>
-      <w:r>
-        <w:rPr>
-          <w:noProof/>
-        </w:rPr>
-        <w:t>2</w:t>
-      </w:r>
-      <w:r>
-        <w:rPr>
-          <w:noProof/>
-        </w:rPr>
-        <w:fldChar w:fldCharType="end"/>
-      </w:r>
-      <w:bookmarkEnd w:id="31"/>
+      <w:fldSimple w:instr=" SEQ Abbildung \* ARABIC ">
+        <w:r>
+          <w:rPr>
+            <w:noProof/>
+          </w:rPr>
+          <w:t>4</w:t>
+        </w:r>
+      </w:fldSimple>
+      <w:bookmarkEnd w:id="37"/>
       <w:r>
         <w:t>: Anzahl Studierende im Bereich Elektrotechnik und Informationstechnik (1980 bis 2021 in Deutschland)</w:t>
       </w:r>
-      <w:commentRangeEnd w:id="33"/>
+      <w:commentRangeEnd w:id="39"/>
       <w:r>
         <w:rPr>
           <w:rStyle w:val="Kommentarzeichen"/>
@@ -4806,9 +5509,9 @@
           <w:iCs w:val="0"/>
           <w:color w:val="auto"/>
         </w:rPr>
-        <w:commentReference w:id="33"/>
-      </w:r>
-      <w:bookmarkEnd w:id="32"/>
+        <w:commentReference w:id="39"/>
+      </w:r>
+      <w:bookmarkEnd w:id="38"/>
     </w:p>
     <w:p>
       <w:r>
@@ -4850,11 +5553,11 @@
       <w:pPr>
         <w:pStyle w:val="berschrift2"/>
       </w:pPr>
-      <w:bookmarkStart w:id="34" w:name="_Toc132704668"/>
+      <w:bookmarkStart w:id="40" w:name="_Toc132704668"/>
       <w:r>
         <w:t>Auf Studienarbeit basierender Workshop</w:t>
       </w:r>
-      <w:bookmarkEnd w:id="34"/>
+      <w:bookmarkEnd w:id="40"/>
     </w:p>
     <w:p>
       <w:pPr>
@@ -4892,18 +5595,22 @@
       <w:pPr>
         <w:pStyle w:val="berschrift3"/>
       </w:pPr>
-      <w:bookmarkStart w:id="35" w:name="_Toc132704669"/>
+      <w:bookmarkStart w:id="41" w:name="_Toc132704669"/>
       <w:r>
         <w:t>Technische und didaktische Zielsetzung des Workshops</w:t>
       </w:r>
-      <w:bookmarkEnd w:id="35"/>
+      <w:bookmarkEnd w:id="41"/>
     </w:p>
     <w:p>
       <w:r>
         <w:t>Das Hauptziel des Workshops ist es die Mädchen zu inspirieren sich mehr für MINT-Fächergruppen zu interessieren beziehungsweise die einzelnen MINT-Bereiche bei der Berufswahl miteinzubeziehen.</w:t>
       </w:r>
       <w:r>
-        <w:t xml:space="preserve"> Um dies jedoch erreichen zu können, müssen entsprechende technische, sowie didaktische Ziele für den Workshop geplant sein. Diese sollen dazu beitragen den jungen Frauen bereits vorab die Qualifikationen für diesen Fachbereich aufzuzeigen und somit ihnen </w:t>
+        <w:t xml:space="preserve"> Um dies jedoch erreichen zu können, müssen </w:t>
+      </w:r>
+      <w:r>
+        <w:lastRenderedPageBreak/>
+        <w:t xml:space="preserve">entsprechende technische, sowie didaktische Ziele für den Workshop geplant sein. Diese sollen dazu beitragen den jungen Frauen bereits vorab die Qualifikationen für diesen Fachbereich aufzuzeigen und somit ihnen </w:t>
       </w:r>
       <w:r>
         <w:t>einen Einblick in die mögliche zukünftige Berufswahl zu gewährleisten.</w:t>
@@ -4922,12 +5629,11 @@
       <w:pPr>
         <w:pStyle w:val="berschrift3"/>
       </w:pPr>
-      <w:bookmarkStart w:id="36" w:name="_Toc132704670"/>
-      <w:r>
-        <w:lastRenderedPageBreak/>
+      <w:bookmarkStart w:id="42" w:name="_Toc132704670"/>
+      <w:r>
         <w:t>Konzeptionierung eines Workshops</w:t>
       </w:r>
-      <w:bookmarkEnd w:id="36"/>
+      <w:bookmarkEnd w:id="42"/>
     </w:p>
     <w:p>
       <w:pPr>
@@ -4952,15 +5658,7 @@
         <w:t>dem Baukastenprinzip aufgebaut, welches die Programmierung der Hardware mithilfe von Drag und Drop ermöglicht.</w:t>
       </w:r>
       <w:r>
-        <w:t xml:space="preserve"> Des </w:t>
-      </w:r>
-      <w:proofErr w:type="spellStart"/>
-      <w:r>
-        <w:t>Weiteren</w:t>
-      </w:r>
-      <w:proofErr w:type="spellEnd"/>
-      <w:r>
-        <w:t xml:space="preserve"> ist eine Steigerung des Schwierigkeitsgrades einzelner Teilaufgaben des Workshops sinnvoll, da der Girls-Day sich an Mädchen ab der fünften bis zur dreizehnten Klasse richtet</w:t>
+        <w:t xml:space="preserve"> Des Weiteren ist eine Steigerung des Schwierigkeitsgrades einzelner Teilaufgaben des Workshops sinnvoll, da der Girls-Day sich an Mädchen ab der fünften bis zur dreizehnten Klasse richtet</w:t>
       </w:r>
       <w:r>
         <w:rPr>
@@ -4985,14 +5683,24 @@
           <w:szCs w:val="24"/>
           <w:shd w:val="clear" w:color="auto" w:fill="FBFDFD"/>
         </w:rPr>
-        <w:t xml:space="preserve"> gewährleistet, dass erfahrenere Teilnehmerinnen nach der Fertigstellung der ersten Aufgabe die Möglichkeit haben, ihr Können weiter anzuwenden und weitere Funktionen der Hauptaufgabe hinzufügen können. Dabei sollte die Hauptaufgabe jedoch den primären Zeitaufwand und einen entsprechend großen Programmierumfang im Vergleich zu den anderen Teilaufgaben haben, sodass das Gesamtsystem für die nicht so erfahrenen Teilnehmerinnen ebenfalls die Hauptfunktionalität abbildet und ohne die Durchführung beziehungsweise Erweiterung dieser Teilaufgaben funktioniert.</w:t>
-      </w:r>
-    </w:p>
-    <w:p>
-      <w:pPr>
-        <w:rPr>
-          <w:rFonts w:cs="Arial"/>
+        <w:t xml:space="preserve"> gewährleistet, dass erfahrenere Teilnehmerinnen nach der Fertigstellung der ersten Aufgabe die Möglichkeit haben, ihr Können weiter anzuwenden und weitere Funktionen der Hauptaufgabe hinzufügen können. Dabei sollte die Hauptaufgabe jedoch den primären Zeitaufwand und einen entsprechend großen Programmierumfang im Vergleich zu den anderen Teilaufgaben haben, sodass das </w:t>
+      </w:r>
+      <w:r>
+        <w:rPr>
+          <w:rFonts w:cs="Arial"/>
+          <w:color w:val="1E1E1E"/>
           <w:szCs w:val="24"/>
+          <w:shd w:val="clear" w:color="auto" w:fill="FBFDFD"/>
+        </w:rPr>
+        <w:lastRenderedPageBreak/>
+        <w:t>Gesamtsystem für die nicht so erfahrenen Teilnehmerinnen ebenfalls die Hauptfunktionalität abbildet und ohne die Durchführung beziehungsweise Erweiterung dieser Teilaufgaben funktioniert.</w:t>
+      </w:r>
+    </w:p>
+    <w:p>
+      <w:pPr>
+        <w:rPr>
+          <w:rFonts w:cs="Arial"/>
+          <w:szCs w:val="24"/>
         </w:rPr>
       </w:pPr>
     </w:p>
@@ -5000,11 +5708,11 @@
       <w:pPr>
         <w:pStyle w:val="berschrift3"/>
       </w:pPr>
-      <w:bookmarkStart w:id="37" w:name="_Toc132704671"/>
+      <w:bookmarkStart w:id="43" w:name="_Toc132704671"/>
       <w:r>
         <w:t>Verwendete Hardware und Software</w:t>
       </w:r>
-      <w:bookmarkEnd w:id="37"/>
+      <w:bookmarkEnd w:id="43"/>
     </w:p>
     <w:p>
       <w:r>
@@ -5017,7 +5725,9 @@
         <w:jc w:val="center"/>
       </w:pPr>
       <w:r>
-        <w:lastRenderedPageBreak/>
+        <w:rPr>
+          <w:noProof/>
+        </w:rPr>
         <w:drawing>
           <wp:inline distT="0" distB="0" distL="0" distR="0" wp14:anchorId="57C52001" wp14:editId="4CEB1F81">
             <wp:extent cx="3749347" cy="2063261"/>
@@ -5034,7 +5744,7 @@
                     <pic:cNvPicPr/>
                   </pic:nvPicPr>
                   <pic:blipFill>
-                    <a:blip r:embed="rId22"/>
+                    <a:blip r:embed="rId24"/>
                     <a:stretch>
                       <a:fillRect/>
                     </a:stretch>
@@ -5060,27 +5770,18 @@
         <w:pStyle w:val="Beschriftung"/>
         <w:jc w:val="center"/>
       </w:pPr>
+      <w:bookmarkStart w:id="44" w:name="_Toc133354694"/>
       <w:r>
         <w:t xml:space="preserve">Abbildung </w:t>
       </w:r>
-      <w:r>
-        <w:fldChar w:fldCharType="begin"/>
-      </w:r>
-      <w:r>
-        <w:instrText xml:space="preserve"> SEQ Abbildung \* ARABIC </w:instrText>
-      </w:r>
-      <w:r>
-        <w:fldChar w:fldCharType="separate"/>
-      </w:r>
-      <w:r>
-        <w:rPr>
-          <w:noProof/>
-        </w:rPr>
-        <w:t>3</w:t>
-      </w:r>
-      <w:r>
-        <w:fldChar w:fldCharType="end"/>
-      </w:r>
+      <w:fldSimple w:instr=" SEQ Abbildung \* ARABIC ">
+        <w:r>
+          <w:rPr>
+            <w:noProof/>
+          </w:rPr>
+          <w:t>5</w:t>
+        </w:r>
+      </w:fldSimple>
       <w:r>
         <w:t xml:space="preserve">: Lego </w:t>
       </w:r>
@@ -5092,6 +5793,7 @@
       <w:r>
         <w:t xml:space="preserve"> Farbsortiermaschine</w:t>
       </w:r>
+      <w:bookmarkEnd w:id="44"/>
     </w:p>
     <w:p>
       <w:r>
@@ -5103,11 +5805,11 @@
       <w:pPr>
         <w:pStyle w:val="berschrift1"/>
       </w:pPr>
-      <w:bookmarkStart w:id="38" w:name="_Toc132704672"/>
+      <w:bookmarkStart w:id="45" w:name="_Toc132704672"/>
       <w:r>
         <w:t>Evaluierung</w:t>
       </w:r>
-      <w:bookmarkEnd w:id="38"/>
+      <w:bookmarkEnd w:id="45"/>
     </w:p>
     <w:p>
       <w:r>
@@ -5117,7 +5819,7 @@
         <w:br w:type="page"/>
       </w:r>
     </w:p>
-    <w:bookmarkStart w:id="39" w:name="_Toc132704673" w:displacedByCustomXml="next"/>
+    <w:bookmarkStart w:id="46" w:name="_Toc132704673" w:displacedByCustomXml="next"/>
     <w:sdt>
       <w:sdtPr>
         <w:rPr>
@@ -5152,7 +5854,7 @@
             </w:rPr>
             <w:t>Literaturverzeichnis</w:t>
           </w:r>
-          <w:bookmarkEnd w:id="39"/>
+          <w:bookmarkEnd w:id="46"/>
         </w:p>
         <w:sdt>
           <w:sdtPr>
@@ -5210,12 +5912,12 @@
       </w:sdtContent>
     </w:sdt>
     <w:sectPr>
-      <w:headerReference w:type="even" r:id="rId23"/>
-      <w:headerReference w:type="default" r:id="rId24"/>
-      <w:footerReference w:type="even" r:id="rId25"/>
-      <w:footerReference w:type="default" r:id="rId26"/>
-      <w:headerReference w:type="first" r:id="rId27"/>
-      <w:footerReference w:type="first" r:id="rId28"/>
+      <w:headerReference w:type="even" r:id="rId25"/>
+      <w:headerReference w:type="default" r:id="rId26"/>
+      <w:footerReference w:type="even" r:id="rId27"/>
+      <w:footerReference w:type="default" r:id="rId28"/>
+      <w:headerReference w:type="first" r:id="rId29"/>
+      <w:footerReference w:type="first" r:id="rId30"/>
       <w:pgSz w:w="11906" w:h="16838" w:code="9"/>
       <w:pgMar w:top="1440" w:right="1440" w:bottom="1440" w:left="1440" w:header="709" w:footer="709" w:gutter="0"/>
       <w:pgNumType w:start="1"/>
@@ -5445,9 +6147,10 @@
       </w:r>
     </w:p>
   </w:comment>
-  <w:comment w:id="26" w:author="Jana Konrad" w:date="2023-03-17T12:30:00Z" w:initials="JK">
-    <w:p>
-      <w:pPr>
+  <w:comment w:id="26" w:author="Jana Konrad [2]" w:date="2023-04-25T21:30:00Z" w:initials="JK">
+    <w:p>
+      <w:pPr>
+        <w:pStyle w:val="Kommentartext"/>
         <w:jc w:val="left"/>
       </w:pPr>
       <w:r>
@@ -5457,6 +6160,45 @@
         <w:annotationRef/>
       </w:r>
       <w:r>
+        <w:t>Quelle:</w:t>
+      </w:r>
+    </w:p>
+    <w:p>
+      <w:pPr>
+        <w:pStyle w:val="Kommentartext"/>
+        <w:jc w:val="left"/>
+      </w:pPr>
+      <w:hyperlink r:id="rId3" w:history="1">
+        <w:r>
+          <w:rPr>
+            <w:rStyle w:val="Hyperlink"/>
+          </w:rPr>
+          <w:t>https://www.az-delivery.de/products/esp8266-01</w:t>
+        </w:r>
+      </w:hyperlink>
+    </w:p>
+    <w:p>
+      <w:pPr>
+        <w:pStyle w:val="Kommentartext"/>
+        <w:jc w:val="left"/>
+      </w:pPr>
+      <w:r>
+        <w:t>Am 25.04.2023</w:t>
+      </w:r>
+    </w:p>
+  </w:comment>
+  <w:comment w:id="32" w:author="Jana Konrad" w:date="2023-03-17T12:30:00Z" w:initials="JK">
+    <w:p>
+      <w:pPr>
+        <w:jc w:val="left"/>
+      </w:pPr>
+      <w:r>
+        <w:rPr>
+          <w:rStyle w:val="Kommentarzeichen"/>
+        </w:rPr>
+        <w:annotationRef/>
+      </w:r>
+      <w:r>
         <w:rPr>
           <w:sz w:val="20"/>
         </w:rPr>
@@ -5486,7 +6228,7 @@
       </w:r>
     </w:p>
   </w:comment>
-  <w:comment w:id="30" w:author="Jana Konrad" w:date="2023-04-12T15:06:00Z" w:initials="JK">
+  <w:comment w:id="36" w:author="Jana Konrad" w:date="2023-04-12T15:06:00Z" w:initials="JK">
     <w:p>
       <w:pPr>
         <w:jc w:val="left"/>
@@ -5511,7 +6253,7 @@
           <w:rStyle w:val="Hyperlink"/>
         </w:rPr>
       </w:pPr>
-      <w:hyperlink r:id="rId3" w:history="1">
+      <w:hyperlink r:id="rId4" w:history="1">
         <w:r>
           <w:rPr>
             <w:rStyle w:val="Hyperlink"/>
@@ -5551,7 +6293,7 @@
       </w:r>
     </w:p>
   </w:comment>
-  <w:comment w:id="33" w:author="Jana Konrad" w:date="2023-04-12T15:07:00Z" w:initials="JK">
+  <w:comment w:id="39" w:author="Jana Konrad" w:date="2023-04-12T15:07:00Z" w:initials="JK">
     <w:p>
       <w:pPr>
         <w:jc w:val="left"/>
@@ -5574,7 +6316,7 @@
         </w:rPr>
         <w:cr/>
       </w:r>
-      <w:hyperlink r:id="rId4" w:history="1">
+      <w:hyperlink r:id="rId5" w:history="1">
         <w:r>
           <w:rPr>
             <w:rStyle w:val="Hyperlink"/>
@@ -5607,6 +6349,7 @@
   <w15:commentEx w15:paraId="7D8AF03C" w15:done="0"/>
   <w15:commentEx w15:paraId="6280EE81" w15:done="0"/>
   <w15:commentEx w15:paraId="1D9D7AC0" w15:done="0"/>
+  <w15:commentEx w15:paraId="17C4AB34" w15:done="0"/>
   <w15:commentEx w15:paraId="1548A8A9" w15:done="0"/>
   <w15:commentEx w15:paraId="3EE0B09E" w15:done="0"/>
   <w15:commentEx w15:paraId="27D7B69B" w15:done="0"/>
@@ -5619,6 +6362,7 @@
   <w16cex:commentExtensible w16cex:durableId="27C01570" w16cex:dateUtc="2023-03-18T09:48:00Z"/>
   <w16cex:commentExtensible w16cex:durableId="27BDA38F" w16cex:dateUtc="2023-03-16T13:17:00Z"/>
   <w16cex:commentExtensible w16cex:durableId="27BDA3C7" w16cex:dateUtc="2023-03-16T13:18:00Z"/>
+  <w16cex:commentExtensible w16cex:durableId="27F2C50E" w16cex:dateUtc="2023-04-25T19:30:00Z"/>
   <w16cex:commentExtensible w16cex:durableId="27BEDBFC" w16cex:dateUtc="2023-03-17T11:30:00Z"/>
   <w16cex:commentExtensible w16cex:durableId="27E1477B" w16cex:dateUtc="2023-04-12T13:06:00Z"/>
   <w16cex:commentExtensible w16cex:durableId="27E147A4" w16cex:dateUtc="2023-04-12T13:07:00Z"/>
@@ -5631,6 +6375,7 @@
   <w16cid:commentId w16cid:paraId="7D8AF03C" w16cid:durableId="27C01570"/>
   <w16cid:commentId w16cid:paraId="6280EE81" w16cid:durableId="27BDA38F"/>
   <w16cid:commentId w16cid:paraId="1D9D7AC0" w16cid:durableId="27BDA3C7"/>
+  <w16cid:commentId w16cid:paraId="17C4AB34" w16cid:durableId="27F2C50E"/>
   <w16cid:commentId w16cid:paraId="1548A8A9" w16cid:durableId="27BEDBFC"/>
   <w16cid:commentId w16cid:paraId="3EE0B09E" w16cid:durableId="27E1477B"/>
   <w16cid:commentId w16cid:paraId="27D7B69B" w16cid:durableId="27E147A4"/>
@@ -5792,7 +6537,7 @@
               <v:stroke joinstyle="miter"/>
               <v:path gradientshapeok="t" o:connecttype="rect"/>
             </v:shapetype>
-            <v:shape id="Textfeld 2" o:spid="_x0000_s1026" type="#_x0000_t202" style="position:absolute;margin-left:209.95pt;margin-top:1.05pt;width:20.4pt;height:22.55pt;z-index:251696128;visibility:visible;mso-wrap-style:square;mso-width-percent:0;mso-height-percent:0;mso-wrap-distance-left:9pt;mso-wrap-distance-top:3.6pt;mso-wrap-distance-right:9pt;mso-wrap-distance-bottom:3.6pt;mso-position-horizontal:absolute;mso-position-horizontal-relative:margin;mso-position-vertical:absolute;mso-position-vertical-relative:text;mso-width-percent:0;mso-height-percent:0;mso-width-relative:margin;mso-height-relative:margin;v-text-anchor:top" o:gfxdata="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" fillcolor="white [3212]" strokecolor="white [3212]">
+            <v:shape id="Textfeld 2" o:spid="_x0000_s1026" type="#_x0000_t202" style="position:absolute;margin-left:209.95pt;margin-top:1.05pt;width:20.4pt;height:22.55pt;z-index:251696128;visibility:visible;mso-wrap-style:square;mso-width-percent:0;mso-height-percent:0;mso-wrap-distance-left:9pt;mso-wrap-distance-top:3.6pt;mso-wrap-distance-right:9pt;mso-wrap-distance-bottom:3.6pt;mso-position-horizontal:absolute;mso-position-horizontal-relative:margin;mso-position-vertical:absolute;mso-position-vertical-relative:text;mso-width-percent:0;mso-height-percent:0;mso-width-relative:margin;mso-height-relative:margin;v-text-anchor:top" o:gfxdata="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" fillcolor="white [3212]" strokecolor="white [3212]">
               <v:textbox>
                 <w:txbxContent>
                   <w:p/>
@@ -5976,7 +6721,7 @@
               <v:stroke joinstyle="miter"/>
               <v:path gradientshapeok="t" o:connecttype="rect"/>
             </v:shapetype>
-            <v:shape id="_x0000_s1027" type="#_x0000_t202" style="position:absolute;margin-left:209.95pt;margin-top:1.05pt;width:20.4pt;height:22.55pt;z-index:251689984;visibility:visible;mso-wrap-style:square;mso-width-percent:0;mso-height-percent:0;mso-wrap-distance-left:9pt;mso-wrap-distance-top:3.6pt;mso-wrap-distance-right:9pt;mso-wrap-distance-bottom:3.6pt;mso-position-horizontal:absolute;mso-position-horizontal-relative:margin;mso-position-vertical:absolute;mso-position-vertical-relative:text;mso-width-percent:0;mso-height-percent:0;mso-width-relative:margin;mso-height-relative:margin;v-text-anchor:top" o:gfxdata="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" fillcolor="white [3212]" strokecolor="white [3212]">
+            <v:shape id="_x0000_s1027" type="#_x0000_t202" style="position:absolute;margin-left:209.95pt;margin-top:1.05pt;width:20.4pt;height:22.55pt;z-index:251689984;visibility:visible;mso-wrap-style:square;mso-width-percent:0;mso-height-percent:0;mso-wrap-distance-left:9pt;mso-wrap-distance-top:3.6pt;mso-wrap-distance-right:9pt;mso-wrap-distance-bottom:3.6pt;mso-position-horizontal:absolute;mso-position-horizontal-relative:margin;mso-position-vertical:absolute;mso-position-vertical-relative:text;mso-width-percent:0;mso-height-percent:0;mso-width-relative:margin;mso-height-relative:margin;v-text-anchor:top" o:gfxdata="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" fillcolor="white [3212]" strokecolor="white [3212]">
               <v:textbox>
                 <w:txbxContent>
                   <w:p/>
@@ -6771,7 +7516,7 @@
               <w:rFonts w:ascii="Garamond" w:hAnsi="Garamond"/>
             </w:rPr>
           </w:pPr>
-          <w:bookmarkStart w:id="40" w:name="_Hlk109381676"/>
+          <w:bookmarkStart w:id="47" w:name="_Hlk109381676"/>
         </w:p>
       </w:tc>
       <w:tc>
@@ -6879,7 +7624,7 @@
         </w:p>
       </w:tc>
     </w:tr>
-    <w:bookmarkEnd w:id="40"/>
+    <w:bookmarkEnd w:id="47"/>
   </w:tbl>
   <w:p>
     <w:pPr>
@@ -8918,6 +9663,9 @@
 <w15:people xmlns:wpc="http://schemas.microsoft.com/office/word/2010/wordprocessingCanvas" xmlns:cx="http://schemas.microsoft.com/office/drawing/2014/chartex" xmlns:cx1="http://schemas.microsoft.com/office/drawing/2015/9/8/chartex" xmlns:cx2="http://schemas.microsoft.com/office/drawing/2015/10/21/chartex" xmlns:cx3="http://schemas.microsoft.com/office/drawing/2016/5/9/chartex" xmlns:cx4="http://schemas.microsoft.com/office/drawing/2016/5/10/chartex" xmlns:cx5="http://schemas.microsoft.com/office/drawing/2016/5/11/chartex" xmlns:cx6="http://schemas.microsoft.com/office/drawing/2016/5/12/chartex" xmlns:cx7="http://schemas.microsoft.com/office/drawing/2016/5/13/chartex" xmlns:cx8="http://schemas.microsoft.com/office/drawing/2016/5/14/chartex" xmlns:mc="http://schemas.openxmlformats.org/markup-compatibility/2006" xmlns:aink="http://schemas.microsoft.com/office/drawing/2016/ink" xmlns:am3d="http://schemas.microsoft.com/office/drawing/2017/model3d" xmlns:o="urn:schemas-microsoft-com:office:office" xmlns:oel="http://schemas.microsoft.com/office/2019/extlst" xmlns:r="http://schemas.openxmlformats.org/officeDocument/2006/relationships" xmlns:m="http://schemas.openxmlformats.org/officeDocument/2006/math" xmlns:v="urn:schemas-microsoft-com:vml" xmlns:wp14="http://schemas.microsoft.com/office/word/2010/wordprocessingDrawing" xmlns:wp="http://schemas.openxmlformats.org/drawingml/2006/wordprocessingDrawing" xmlns:w10="urn:schemas-microsoft-com:office:word" xmlns:w="http://schemas.openxmlformats.org/wordprocessingml/2006/main" xmlns:w14="http://schemas.microsoft.com/office/word/2010/wordml" xmlns:w15="http://schemas.microsoft.com/office/word/2012/wordml" xmlns:w16cex="http://schemas.microsoft.com/office/word/2018/wordml/cex" xmlns:w16cid="http://schemas.microsoft.com/office/word/2016/wordml/cid" xmlns:w16="http://schemas.microsoft.com/office/word/2018/wordml" xmlns:w16du="http://schemas.microsoft.com/office/word/2023/wordml/word16du" xmlns:w16sdtdh="http://schemas.microsoft.com/office/word/2020/wordml/sdtdatahash" xmlns:w16se="http://schemas.microsoft.com/office/word/2015/wordml/symex" xmlns:wpg="http://schemas.microsoft.com/office/word/2010/wordprocessingGroup" xmlns:wpi="http://schemas.microsoft.com/office/word/2010/wordprocessingInk" xmlns:wne="http://schemas.microsoft.com/office/word/2006/wordml" xmlns:wps="http://schemas.microsoft.com/office/word/2010/wordprocessingShape" mc:Ignorable="w14 w15 w16se w16cid w16 w16cex w16sdtdh wp14">
   <w15:person w15:author="Jana Konrad">
     <w15:presenceInfo w15:providerId="AD" w15:userId="S::Jana.Konrad@bwedu.de::b8c5cbaa-a3b1-46f9-813a-0316b419a690"/>
+  </w15:person>
+  <w15:person w15:author="Jana Konrad [2]">
+    <w15:presenceInfo w15:providerId="Windows Live" w15:userId="672e8d8c14d9ada3"/>
   </w15:person>
 </w15:people>
 </file>
@@ -10558,6 +11306,11 @@
       </w:numPr>
     </w:pPr>
   </w:style>
+  <w:style w:type="character" w:customStyle="1" w:styleId="hgkelc">
+    <w:name w:val="hgkelc"/>
+    <w:basedOn w:val="Absatz-Standardschriftart"/>
+    <w:rsid w:val="006F1F97"/>
+  </w:style>
 </w:styles>
 </file>
 

</xml_diff>

<commit_message>
Rearanged the structure of T3200
</commit_message>
<xml_diff>
--- a/T3200_Lehrkonzept_EdCoN.docx
+++ b/T3200_Lehrkonzept_EdCoN.docx
@@ -3223,9 +3223,8 @@
         <w:rPr>
           <w:rFonts w:asciiTheme="minorHAnsi" w:eastAsiaTheme="minorEastAsia" w:hAnsiTheme="minorHAnsi" w:cstheme="minorBidi"/>
           <w:noProof/>
-          <w:kern w:val="2"/>
-          <w:szCs w:val="24"/>
-          <w14:ligatures w14:val="standardContextual"/>
+          <w:sz w:val="22"/>
+          <w:szCs w:val="22"/>
         </w:rPr>
       </w:pPr>
       <w:r>
@@ -3252,13 +3251,13 @@
         </w:rPr>
         <w:fldChar w:fldCharType="separate"/>
       </w:r>
-      <w:hyperlink w:anchor="_Toc132704678" w:history="1">
+      <w:hyperlink w:anchor="_Toc133354690" w:history="1">
         <w:r>
           <w:rPr>
             <w:rStyle w:val="Hyperlink"/>
             <w:noProof/>
           </w:rPr>
-          <w:t>Abbildung 1: Anzahl Studierende in MINT-Fächergruppen (1980 bis 2021 in Deutschland)</w:t>
+          <w:t>Abbildung 1: ESP8266 WiFi-Modul</w:t>
         </w:r>
         <w:r>
           <w:rPr>
@@ -3279,7 +3278,7 @@
             <w:noProof/>
             <w:webHidden/>
           </w:rPr>
-          <w:instrText xml:space="preserve"> PAGEREF _Toc132704678 \h </w:instrText>
+          <w:instrText xml:space="preserve"> PAGEREF _Toc133354690 \h </w:instrText>
         </w:r>
         <w:r>
           <w:rPr>
@@ -3299,7 +3298,7 @@
             <w:noProof/>
             <w:webHidden/>
           </w:rPr>
-          <w:t>7</w:t>
+          <w:t>5</w:t>
         </w:r>
         <w:r>
           <w:rPr>
@@ -3319,18 +3318,17 @@
         <w:rPr>
           <w:rFonts w:asciiTheme="minorHAnsi" w:eastAsiaTheme="minorEastAsia" w:hAnsiTheme="minorHAnsi" w:cstheme="minorBidi"/>
           <w:noProof/>
-          <w:kern w:val="2"/>
-          <w:szCs w:val="24"/>
-          <w14:ligatures w14:val="standardContextual"/>
-        </w:rPr>
-      </w:pPr>
-      <w:hyperlink w:anchor="_Toc132704679" w:history="1">
+          <w:sz w:val="22"/>
+          <w:szCs w:val="22"/>
+        </w:rPr>
+      </w:pPr>
+      <w:hyperlink w:anchor="_Toc133354691" w:history="1">
         <w:r>
           <w:rPr>
             <w:rStyle w:val="Hyperlink"/>
             <w:noProof/>
           </w:rPr>
-          <w:t>Abbildung 2: Anzahl Studierende im Bereich Elektrotechnik und Informationstechnik (1980 bis 2021 in Deutschland)</w:t>
+          <w:t>Abbildung 2: ESP8266 Pin-Belegung</w:t>
         </w:r>
         <w:r>
           <w:rPr>
@@ -3351,7 +3349,7 @@
             <w:noProof/>
             <w:webHidden/>
           </w:rPr>
-          <w:instrText xml:space="preserve"> PAGEREF _Toc132704679 \h </w:instrText>
+          <w:instrText xml:space="preserve"> PAGEREF _Toc133354691 \h </w:instrText>
         </w:r>
         <w:r>
           <w:rPr>
@@ -3371,7 +3369,7 @@
             <w:noProof/>
             <w:webHidden/>
           </w:rPr>
-          <w:t>8</w:t>
+          <w:t>6</w:t>
         </w:r>
         <w:r>
           <w:rPr>
@@ -3384,6 +3382,219 @@
     </w:p>
     <w:p>
       <w:pPr>
+        <w:pStyle w:val="Abbildungsverzeichnis"/>
+        <w:tabs>
+          <w:tab w:val="right" w:leader="dot" w:pos="9016"/>
+        </w:tabs>
+        <w:rPr>
+          <w:rFonts w:asciiTheme="minorHAnsi" w:eastAsiaTheme="minorEastAsia" w:hAnsiTheme="minorHAnsi" w:cstheme="minorBidi"/>
+          <w:noProof/>
+          <w:sz w:val="22"/>
+          <w:szCs w:val="22"/>
+        </w:rPr>
+      </w:pPr>
+      <w:hyperlink w:anchor="_Toc133354692" w:history="1">
+        <w:r>
+          <w:rPr>
+            <w:rStyle w:val="Hyperlink"/>
+            <w:noProof/>
+          </w:rPr>
+          <w:t>Abbildung 3: Anzahl Studierende in MINT-Fächergruppen (1980 bis 2021 in Deutschland)</w:t>
+        </w:r>
+        <w:r>
+          <w:rPr>
+            <w:noProof/>
+            <w:webHidden/>
+          </w:rPr>
+          <w:tab/>
+        </w:r>
+        <w:r>
+          <w:rPr>
+            <w:noProof/>
+            <w:webHidden/>
+          </w:rPr>
+          <w:fldChar w:fldCharType="begin"/>
+        </w:r>
+        <w:r>
+          <w:rPr>
+            <w:noProof/>
+            <w:webHidden/>
+          </w:rPr>
+          <w:instrText xml:space="preserve"> PAGEREF _Toc133354692 \h </w:instrText>
+        </w:r>
+        <w:r>
+          <w:rPr>
+            <w:noProof/>
+            <w:webHidden/>
+          </w:rPr>
+        </w:r>
+        <w:r>
+          <w:rPr>
+            <w:noProof/>
+            <w:webHidden/>
+          </w:rPr>
+          <w:fldChar w:fldCharType="separate"/>
+        </w:r>
+        <w:r>
+          <w:rPr>
+            <w:noProof/>
+            <w:webHidden/>
+          </w:rPr>
+          <w:t>9</w:t>
+        </w:r>
+        <w:r>
+          <w:rPr>
+            <w:noProof/>
+            <w:webHidden/>
+          </w:rPr>
+          <w:fldChar w:fldCharType="end"/>
+        </w:r>
+      </w:hyperlink>
+    </w:p>
+    <w:p>
+      <w:pPr>
+        <w:pStyle w:val="Abbildungsverzeichnis"/>
+        <w:tabs>
+          <w:tab w:val="right" w:leader="dot" w:pos="9016"/>
+        </w:tabs>
+        <w:rPr>
+          <w:rFonts w:asciiTheme="minorHAnsi" w:eastAsiaTheme="minorEastAsia" w:hAnsiTheme="minorHAnsi" w:cstheme="minorBidi"/>
+          <w:noProof/>
+          <w:sz w:val="22"/>
+          <w:szCs w:val="22"/>
+        </w:rPr>
+      </w:pPr>
+      <w:hyperlink w:anchor="_Toc133354693" w:history="1">
+        <w:r>
+          <w:rPr>
+            <w:rStyle w:val="Hyperlink"/>
+            <w:noProof/>
+          </w:rPr>
+          <w:t>Abbildung 4: Anzahl Studierende im Bereich Elektrotechnik und Informationstechnik (1980 bis 2021 in Deutschland)</w:t>
+        </w:r>
+        <w:r>
+          <w:rPr>
+            <w:noProof/>
+            <w:webHidden/>
+          </w:rPr>
+          <w:tab/>
+        </w:r>
+        <w:r>
+          <w:rPr>
+            <w:noProof/>
+            <w:webHidden/>
+          </w:rPr>
+          <w:fldChar w:fldCharType="begin"/>
+        </w:r>
+        <w:r>
+          <w:rPr>
+            <w:noProof/>
+            <w:webHidden/>
+          </w:rPr>
+          <w:instrText xml:space="preserve"> PAGEREF _Toc133354693 \h </w:instrText>
+        </w:r>
+        <w:r>
+          <w:rPr>
+            <w:noProof/>
+            <w:webHidden/>
+          </w:rPr>
+        </w:r>
+        <w:r>
+          <w:rPr>
+            <w:noProof/>
+            <w:webHidden/>
+          </w:rPr>
+          <w:fldChar w:fldCharType="separate"/>
+        </w:r>
+        <w:r>
+          <w:rPr>
+            <w:noProof/>
+            <w:webHidden/>
+          </w:rPr>
+          <w:t>10</w:t>
+        </w:r>
+        <w:r>
+          <w:rPr>
+            <w:noProof/>
+            <w:webHidden/>
+          </w:rPr>
+          <w:fldChar w:fldCharType="end"/>
+        </w:r>
+      </w:hyperlink>
+    </w:p>
+    <w:p>
+      <w:pPr>
+        <w:pStyle w:val="Abbildungsverzeichnis"/>
+        <w:tabs>
+          <w:tab w:val="right" w:leader="dot" w:pos="9016"/>
+        </w:tabs>
+        <w:rPr>
+          <w:rFonts w:asciiTheme="minorHAnsi" w:eastAsiaTheme="minorEastAsia" w:hAnsiTheme="minorHAnsi" w:cstheme="minorBidi"/>
+          <w:noProof/>
+          <w:sz w:val="22"/>
+          <w:szCs w:val="22"/>
+        </w:rPr>
+      </w:pPr>
+      <w:hyperlink w:anchor="_Toc133354694" w:history="1">
+        <w:r>
+          <w:rPr>
+            <w:rStyle w:val="Hyperlink"/>
+            <w:noProof/>
+          </w:rPr>
+          <w:t>Abbildung 5: Lego Mindstroms Farbsortiermaschine</w:t>
+        </w:r>
+        <w:r>
+          <w:rPr>
+            <w:noProof/>
+            <w:webHidden/>
+          </w:rPr>
+          <w:tab/>
+        </w:r>
+        <w:r>
+          <w:rPr>
+            <w:noProof/>
+            <w:webHidden/>
+          </w:rPr>
+          <w:fldChar w:fldCharType="begin"/>
+        </w:r>
+        <w:r>
+          <w:rPr>
+            <w:noProof/>
+            <w:webHidden/>
+          </w:rPr>
+          <w:instrText xml:space="preserve"> PAGEREF _Toc133354694 \h </w:instrText>
+        </w:r>
+        <w:r>
+          <w:rPr>
+            <w:noProof/>
+            <w:webHidden/>
+          </w:rPr>
+        </w:r>
+        <w:r>
+          <w:rPr>
+            <w:noProof/>
+            <w:webHidden/>
+          </w:rPr>
+          <w:fldChar w:fldCharType="separate"/>
+        </w:r>
+        <w:r>
+          <w:rPr>
+            <w:noProof/>
+            <w:webHidden/>
+          </w:rPr>
+          <w:t>12</w:t>
+        </w:r>
+        <w:r>
+          <w:rPr>
+            <w:noProof/>
+            <w:webHidden/>
+          </w:rPr>
+          <w:fldChar w:fldCharType="end"/>
+        </w:r>
+      </w:hyperlink>
+    </w:p>
+    <w:p>
+      <w:pPr>
         <w:jc w:val="left"/>
         <w:rPr>
           <w:rFonts w:eastAsiaTheme="minorHAnsi" w:cs="Arial"/>
@@ -3520,8 +3731,8 @@
       </w:pPr>
       <w:bookmarkStart w:id="6" w:name="_Toc25304269"/>
       <w:bookmarkStart w:id="7" w:name="_Toc49939381"/>
-      <w:bookmarkStart w:id="8" w:name="_Hlk109381701"/>
-      <w:bookmarkStart w:id="9" w:name="_Toc132704655"/>
+      <w:bookmarkStart w:id="8" w:name="_Toc132704655"/>
+      <w:bookmarkStart w:id="9" w:name="_Hlk109381701"/>
       <w:r>
         <w:rPr>
           <w:rFonts w:cs="Arial"/>
@@ -3532,9 +3743,9 @@
       </w:r>
       <w:bookmarkEnd w:id="6"/>
       <w:bookmarkEnd w:id="7"/>
-      <w:bookmarkEnd w:id="9"/>
-    </w:p>
-    <w:bookmarkEnd w:id="8"/>
+      <w:bookmarkEnd w:id="8"/>
+    </w:p>
+    <w:bookmarkEnd w:id="9"/>
     <w:p>
       <w:pPr>
         <w:rPr>
@@ -3591,6 +3802,48 @@
       </w:pPr>
       <w:r>
         <w:rPr>
+          <w:noProof/>
+        </w:rPr>
+        <w:t>AT-Befehle</w:t>
+      </w:r>
+      <w:r>
+        <w:rPr>
+          <w:noProof/>
+        </w:rPr>
+        <w:tab/>
+        <w:t>Attention-Befehle</w:t>
+      </w:r>
+    </w:p>
+    <w:p>
+      <w:pPr>
+        <w:pStyle w:val="Index1"/>
+        <w:rPr>
+          <w:noProof/>
+        </w:rPr>
+      </w:pPr>
+      <w:r>
+        <w:rPr>
+          <w:noProof/>
+        </w:rPr>
+        <w:t>CH_PD</w:t>
+      </w:r>
+      <w:r>
+        <w:rPr>
+          <w:noProof/>
+        </w:rPr>
+        <w:tab/>
+        <w:t>Chip Power Down</w:t>
+      </w:r>
+    </w:p>
+    <w:p>
+      <w:pPr>
+        <w:pStyle w:val="Index1"/>
+        <w:rPr>
+          <w:noProof/>
+        </w:rPr>
+      </w:pPr>
+      <w:r>
+        <w:rPr>
           <w:rFonts w:cs="Arial"/>
           <w:noProof/>
         </w:rPr>
@@ -3622,7 +3875,7 @@
         <w:rPr>
           <w:noProof/>
         </w:rPr>
-        <w:t>LED</w:t>
+        <w:t>GPIO</w:t>
       </w:r>
       <w:r>
         <w:rPr>
@@ -3636,7 +3889,7 @@
           <w:i/>
           <w:noProof/>
         </w:rPr>
-        <w:t>light-emitting-diode</w:t>
+        <w:t>General Purpose Input/Output</w:t>
       </w:r>
     </w:p>
     <w:p>
@@ -3648,10 +3901,9 @@
       </w:pPr>
       <w:r>
         <w:rPr>
-          <w:rFonts w:cs="Arial"/>
           <w:noProof/>
         </w:rPr>
-        <w:t>MINT</w:t>
+        <w:t>IDE</w:t>
       </w:r>
       <w:r>
         <w:rPr>
@@ -3665,7 +3917,92 @@
           <w:i/>
           <w:noProof/>
         </w:rPr>
+        <w:t>integrated development environment</w:t>
+      </w:r>
+    </w:p>
+    <w:p>
+      <w:pPr>
+        <w:pStyle w:val="Index1"/>
+        <w:rPr>
+          <w:noProof/>
+        </w:rPr>
+      </w:pPr>
+      <w:r>
+        <w:rPr>
+          <w:noProof/>
+        </w:rPr>
+        <w:t>LED</w:t>
+      </w:r>
+      <w:r>
+        <w:rPr>
+          <w:noProof/>
+        </w:rPr>
+        <w:tab/>
+      </w:r>
+      <w:r>
+        <w:rPr>
+          <w:rFonts w:cstheme="minorHAnsi"/>
+          <w:i/>
+          <w:noProof/>
+        </w:rPr>
+        <w:t>light-emitting-diode</w:t>
+      </w:r>
+    </w:p>
+    <w:p>
+      <w:pPr>
+        <w:pStyle w:val="Index1"/>
+        <w:rPr>
+          <w:noProof/>
+        </w:rPr>
+      </w:pPr>
+      <w:r>
+        <w:rPr>
+          <w:rFonts w:cs="Arial"/>
+          <w:noProof/>
+        </w:rPr>
+        <w:t>MINT</w:t>
+      </w:r>
+      <w:r>
+        <w:rPr>
+          <w:noProof/>
+        </w:rPr>
+        <w:tab/>
+      </w:r>
+      <w:r>
+        <w:rPr>
+          <w:rFonts w:cstheme="minorHAnsi"/>
+          <w:i/>
+          <w:noProof/>
+        </w:rPr>
         <w:t>Mathematik Informatik Naturwissenschaften</w:t>
+      </w:r>
+    </w:p>
+    <w:p>
+      <w:pPr>
+        <w:pStyle w:val="Index1"/>
+        <w:rPr>
+          <w:noProof/>
+        </w:rPr>
+      </w:pPr>
+      <w:r>
+        <w:rPr>
+          <w:noProof/>
+        </w:rPr>
+        <w:t>SOC</w:t>
+      </w:r>
+      <w:r>
+        <w:rPr>
+          <w:noProof/>
+        </w:rPr>
+        <w:tab/>
+      </w:r>
+      <w:r>
+        <w:rPr>
+          <w:rFonts w:cstheme="minorHAnsi"/>
+          <w:i/>
+          <w:noProof/>
+        </w:rPr>
+        <w:t>System On a Chip</w:t>
       </w:r>
     </w:p>
     <w:p>
@@ -3948,21 +4285,7 @@
           <w:rFonts w:cs="Arial"/>
         </w:rPr>
         <w:lastRenderedPageBreak/>
-        <w:t xml:space="preserve">Des </w:t>
-      </w:r>
-      <w:proofErr w:type="spellStart"/>
-      <w:r>
-        <w:rPr>
-          <w:rFonts w:cs="Arial"/>
-        </w:rPr>
-        <w:t>Weiteren</w:t>
-      </w:r>
-      <w:proofErr w:type="spellEnd"/>
-      <w:r>
-        <w:rPr>
-          <w:rFonts w:cs="Arial"/>
-        </w:rPr>
-        <w:t xml:space="preserve"> erfolgt eine Konzeptionierung eines, auf der Studienarbeit basierenden, Projektes für den sogenannten Girls-Day. Hierbei muss ein </w:t>
+        <w:t xml:space="preserve">Des Weiteren erfolgt eine Konzeptionierung eines, auf der Studienarbeit basierenden, Projektes für den sogenannten Girls-Day. Hierbei muss ein </w:t>
       </w:r>
       <w:r>
         <w:rPr>
@@ -4217,15 +4540,7 @@
       </w:r>
       <w:commentRangeStart w:id="19"/>
       <w:r>
-        <w:t xml:space="preserve">Des </w:t>
-      </w:r>
-      <w:proofErr w:type="spellStart"/>
-      <w:r>
-        <w:t>Weiteren</w:t>
-      </w:r>
-      <w:proofErr w:type="spellEnd"/>
-      <w:r>
-        <w:t xml:space="preserve"> kann das Projekt im Rahmen des sechsten Semesters an die Vorlesung Robotik anknüpfen. </w:t>
+        <w:t xml:space="preserve">Des Weiteren kann das Projekt im Rahmen des sechsten Semesters an die Vorlesung Robotik anknüpfen. </w:t>
       </w:r>
       <w:commentRangeEnd w:id="19"/>
       <w:r>
@@ -4339,7 +4654,27 @@
         <w:t xml:space="preserve">r Beispielumsetzung </w:t>
       </w:r>
       <w:r>
-        <w:t>ein ESP32 ist. Mithilfe dessen soll eine Farberkennung der zu bewegenden Objekte erfolgen, um so die Sensorik in industriellen Maschinen nach zu simulieren.</w:t>
+        <w:t xml:space="preserve">ein ESP32 ist. Mithilfe dessen soll eine Farberkennung der zu bewegenden Objekte erfolgen, um so die Sensorik in industriellen Maschinen </w:t>
+      </w:r>
+      <w:proofErr w:type="gramStart"/>
+      <w:r>
+        <w:t>nach</w:t>
+      </w:r>
+      <w:r>
+        <w:t xml:space="preserve"> </w:t>
+      </w:r>
+      <w:r>
+        <w:t>zu</w:t>
+      </w:r>
+      <w:r>
+        <w:t xml:space="preserve"> </w:t>
+      </w:r>
+      <w:r>
+        <w:t>simulieren</w:t>
+      </w:r>
+      <w:proofErr w:type="gramEnd"/>
+      <w:r>
+        <w:t>.</w:t>
       </w:r>
     </w:p>
     <w:p/>
@@ -4347,11 +4682,442 @@
       <w:pPr>
         <w:pStyle w:val="berschrift3"/>
       </w:pPr>
-      <w:bookmarkStart w:id="22" w:name="_Toc132704663"/>
+      <w:bookmarkStart w:id="22" w:name="_Toc132704664"/>
+      <w:r>
+        <w:t>Kommunikation zwischen ESP32 und Arduino UNO</w:t>
+      </w:r>
+      <w:bookmarkEnd w:id="22"/>
+    </w:p>
+    <w:p>
+      <w:r>
+        <w:t>Text</w:t>
+      </w:r>
+    </w:p>
+    <w:p/>
+    <w:p>
+      <w:pPr>
+        <w:pStyle w:val="berschrift3"/>
+      </w:pPr>
+      <w:bookmarkStart w:id="23" w:name="_Toc132704663"/>
       <w:r>
         <w:t>WiFi-Modul für den Arduino UNO R3</w:t>
       </w:r>
-      <w:bookmarkEnd w:id="22"/>
+      <w:bookmarkEnd w:id="23"/>
+    </w:p>
+    <w:p>
+      <w:r>
+        <w:t xml:space="preserve">Aufgrund der fehlende WLAN-Funktionalität des Arduino UNO R3 und der </w:t>
+      </w:r>
+      <w:r>
+        <w:t>gewählten Kommunikation der Beispiellösung, wird eine zusätzliche Hardwareerweiterung benötigt. Hierbei handelt es sich um das sogenannte ESP8266 WiFi-Modul</w:t>
+      </w:r>
+      <w:r>
+        <w:t>, welches ein sogenanntes eigenständiges SOC</w:t>
+      </w:r>
+      <w:r>
+        <w:fldChar w:fldCharType="begin"/>
+      </w:r>
+      <w:r>
+        <w:instrText xml:space="preserve"> XE "</w:instrText>
+      </w:r>
+      <w:r>
+        <w:instrText>SOC</w:instrText>
+      </w:r>
+      <w:r>
+        <w:instrText>" \t "</w:instrText>
+      </w:r>
+      <w:r>
+        <w:rPr>
+          <w:rFonts w:asciiTheme="minorHAnsi" w:hAnsiTheme="minorHAnsi" w:cstheme="minorHAnsi"/>
+          <w:i/>
+        </w:rPr>
+        <w:instrText>System On a Chip</w:instrText>
+      </w:r>
+      <w:r>
+        <w:instrText xml:space="preserve">" </w:instrText>
+      </w:r>
+      <w:r>
+        <w:fldChar w:fldCharType="end"/>
+      </w:r>
+      <w:r>
+        <w:t xml:space="preserve"> (</w:t>
+      </w:r>
+      <w:bookmarkStart w:id="24" w:name="_Hlk133354530"/>
+      <w:r>
+        <w:t>System On a Chip</w:t>
+      </w:r>
+      <w:bookmarkEnd w:id="24"/>
+      <w:r>
+        <w:t>) ist. Dementsprechend benötigt dieses Modul nicht zwangsläufig einen Mikrocontroller und kann als eigenständiger Computer fungieren.</w:t>
+      </w:r>
+      <w:r>
+        <w:t xml:space="preserve"> In der untenstehenden Abbildung ist der verwendete ESP8266 abgebildet.</w:t>
+      </w:r>
+    </w:p>
+    <w:p>
+      <w:pPr>
+        <w:keepNext/>
+        <w:jc w:val="center"/>
+      </w:pPr>
+      <w:r>
+        <w:rPr>
+          <w:noProof/>
+        </w:rPr>
+        <w:drawing>
+          <wp:inline distT="0" distB="0" distL="0" distR="0" wp14:anchorId="618458BF" wp14:editId="329E7A83">
+            <wp:extent cx="1645920" cy="1645920"/>
+            <wp:effectExtent l="0" t="0" r="0" b="0"/>
+            <wp:docPr id="5" name="Grafik 5" descr="ESP8266 ESP-01S WLAN WiFi Modul für Raspberry Pi – AZ-Delivery"/>
+            <wp:cNvGraphicFramePr>
+              <a:graphicFrameLocks xmlns:a="http://schemas.openxmlformats.org/drawingml/2006/main" noChangeAspect="1"/>
+            </wp:cNvGraphicFramePr>
+            <a:graphic xmlns:a="http://schemas.openxmlformats.org/drawingml/2006/main">
+              <a:graphicData uri="http://schemas.openxmlformats.org/drawingml/2006/picture">
+                <pic:pic xmlns:pic="http://schemas.openxmlformats.org/drawingml/2006/picture">
+                  <pic:nvPicPr>
+                    <pic:cNvPr id="0" name="Picture 3" descr="ESP8266 ESP-01S WLAN WiFi Modul für Raspberry Pi – AZ-Delivery"/>
+                    <pic:cNvPicPr>
+                      <a:picLocks noChangeAspect="1" noChangeArrowheads="1"/>
+                    </pic:cNvPicPr>
+                  </pic:nvPicPr>
+                  <pic:blipFill>
+                    <a:blip r:embed="rId20" cstate="print">
+                      <a:extLst>
+                        <a:ext uri="{28A0092B-C50C-407E-A947-70E740481C1C}">
+                          <a14:useLocalDpi xmlns:a14="http://schemas.microsoft.com/office/drawing/2010/main" val="0"/>
+                        </a:ext>
+                      </a:extLst>
+                    </a:blip>
+                    <a:srcRect/>
+                    <a:stretch>
+                      <a:fillRect/>
+                    </a:stretch>
+                  </pic:blipFill>
+                  <pic:spPr bwMode="auto">
+                    <a:xfrm>
+                      <a:off x="0" y="0"/>
+                      <a:ext cx="1645920" cy="1645920"/>
+                    </a:xfrm>
+                    <a:prstGeom prst="rect">
+                      <a:avLst/>
+                    </a:prstGeom>
+                    <a:noFill/>
+                    <a:ln>
+                      <a:noFill/>
+                    </a:ln>
+                  </pic:spPr>
+                </pic:pic>
+              </a:graphicData>
+            </a:graphic>
+          </wp:inline>
+        </w:drawing>
+      </w:r>
+    </w:p>
+    <w:p>
+      <w:pPr>
+        <w:pStyle w:val="Beschriftung"/>
+        <w:jc w:val="center"/>
+      </w:pPr>
+      <w:bookmarkStart w:id="25" w:name="_Toc133354690"/>
+      <w:commentRangeStart w:id="26"/>
+      <w:r>
+        <w:t xml:space="preserve">Abbildung </w:t>
+      </w:r>
+      <w:fldSimple w:instr=" SEQ Abbildung \* ARABIC ">
+        <w:r>
+          <w:rPr>
+            <w:noProof/>
+          </w:rPr>
+          <w:t>1</w:t>
+        </w:r>
+      </w:fldSimple>
+      <w:r>
+        <w:t>: ESP8266 WiFi-Modul</w:t>
+      </w:r>
+      <w:commentRangeEnd w:id="26"/>
+      <w:r>
+        <w:rPr>
+          <w:rStyle w:val="Kommentarzeichen"/>
+          <w:i w:val="0"/>
+          <w:iCs w:val="0"/>
+          <w:color w:val="auto"/>
+        </w:rPr>
+        <w:commentReference w:id="26"/>
+      </w:r>
+      <w:bookmarkEnd w:id="25"/>
+    </w:p>
+    <w:p>
+      <w:r>
+        <w:lastRenderedPageBreak/>
+        <w:t>Der ESP8266 hat 8 Pins. Die entsprechende Pin-Belegung ist in der folgenden Abbildung zusehen. Hierbei wird deutlich, dass es zwei freie GPIO</w:t>
+      </w:r>
+      <w:r>
+        <w:fldChar w:fldCharType="begin"/>
+      </w:r>
+      <w:r>
+        <w:instrText xml:space="preserve"> XE "</w:instrText>
+      </w:r>
+      <w:r>
+        <w:instrText>GPIO</w:instrText>
+      </w:r>
+      <w:r>
+        <w:instrText>" \t "</w:instrText>
+      </w:r>
+      <w:r>
+        <w:rPr>
+          <w:rFonts w:asciiTheme="minorHAnsi" w:hAnsiTheme="minorHAnsi" w:cstheme="minorHAnsi"/>
+          <w:i/>
+        </w:rPr>
+        <w:instrText>General Purpose Input/Output</w:instrText>
+      </w:r>
+      <w:r>
+        <w:instrText xml:space="preserve">" </w:instrText>
+      </w:r>
+      <w:r>
+        <w:fldChar w:fldCharType="end"/>
+      </w:r>
+      <w:r>
+        <w:t xml:space="preserve">-Pins </w:t>
+      </w:r>
+      <w:r>
+        <w:t>(</w:t>
+      </w:r>
+      <w:r>
+        <w:rPr>
+          <w:rStyle w:val="hgkelc"/>
+        </w:rPr>
+        <w:t>General Purpose Input/Output</w:t>
+      </w:r>
+      <w:r>
+        <w:rPr>
+          <w:rStyle w:val="hgkelc"/>
+        </w:rPr>
+        <w:t xml:space="preserve"> Pins</w:t>
+      </w:r>
+      <w:r>
+        <w:t xml:space="preserve">) </w:t>
+      </w:r>
+      <w:r>
+        <w:t>gibt, welche als digitale Ein- oder Ausgänge genutzt werden können.</w:t>
+      </w:r>
+      <w:r>
+        <w:t xml:space="preserve"> Wichtig ist, dass die Pins nicht 5 Volt tolerieren und bei mehr als 3,6 Volt die Pins des Chips zerstört werden. </w:t>
+      </w:r>
+    </w:p>
+    <w:p>
+      <w:pPr>
+        <w:keepNext/>
+        <w:jc w:val="center"/>
+      </w:pPr>
+      <w:r>
+        <w:drawing>
+          <wp:inline distT="0" distB="0" distL="0" distR="0" wp14:anchorId="67A0729A" wp14:editId="155C2301">
+            <wp:extent cx="2361756" cy="2644140"/>
+            <wp:effectExtent l="0" t="0" r="635" b="3810"/>
+            <wp:docPr id="6" name="Grafik 6"/>
+            <wp:cNvGraphicFramePr>
+              <a:graphicFrameLocks xmlns:a="http://schemas.openxmlformats.org/drawingml/2006/main" noChangeAspect="1"/>
+            </wp:cNvGraphicFramePr>
+            <a:graphic xmlns:a="http://schemas.openxmlformats.org/drawingml/2006/main">
+              <a:graphicData uri="http://schemas.openxmlformats.org/drawingml/2006/picture">
+                <pic:pic xmlns:pic="http://schemas.openxmlformats.org/drawingml/2006/picture">
+                  <pic:nvPicPr>
+                    <pic:cNvPr id="1" name=""/>
+                    <pic:cNvPicPr/>
+                  </pic:nvPicPr>
+                  <pic:blipFill>
+                    <a:blip r:embed="rId21"/>
+                    <a:stretch>
+                      <a:fillRect/>
+                    </a:stretch>
+                  </pic:blipFill>
+                  <pic:spPr>
+                    <a:xfrm>
+                      <a:off x="0" y="0"/>
+                      <a:ext cx="2364473" cy="2647182"/>
+                    </a:xfrm>
+                    <a:prstGeom prst="rect">
+                      <a:avLst/>
+                    </a:prstGeom>
+                  </pic:spPr>
+                </pic:pic>
+              </a:graphicData>
+            </a:graphic>
+          </wp:inline>
+        </w:drawing>
+      </w:r>
+    </w:p>
+    <w:p>
+      <w:pPr>
+        <w:pStyle w:val="Beschriftung"/>
+        <w:jc w:val="center"/>
+      </w:pPr>
+      <w:bookmarkStart w:id="27" w:name="_Toc133354691"/>
+      <w:r>
+        <w:t xml:space="preserve">Abbildung </w:t>
+      </w:r>
+      <w:fldSimple w:instr=" SEQ Abbildung \* ARABIC ">
+        <w:r>
+          <w:rPr>
+            <w:noProof/>
+          </w:rPr>
+          <w:t>2</w:t>
+        </w:r>
+      </w:fldSimple>
+      <w:r>
+        <w:t>: ESP8266 Pin-Belegung</w:t>
+      </w:r>
+      <w:bookmarkEnd w:id="27"/>
+    </w:p>
+    <w:p>
+      <w:r>
+        <w:t>Über den Pin CH_PD</w:t>
+      </w:r>
+      <w:r>
+        <w:fldChar w:fldCharType="begin"/>
+      </w:r>
+      <w:r>
+        <w:instrText xml:space="preserve"> XE "</w:instrText>
+      </w:r>
+      <w:r>
+        <w:instrText>CH_PD</w:instrText>
+      </w:r>
+      <w:r>
+        <w:instrText>" \t "</w:instrText>
+      </w:r>
+      <w:r>
+        <w:instrText>Chip Power Down</w:instrText>
+      </w:r>
+      <w:r>
+        <w:instrText xml:space="preserve">" </w:instrText>
+      </w:r>
+      <w:r>
+        <w:fldChar w:fldCharType="end"/>
+      </w:r>
+      <w:r>
+        <w:t xml:space="preserve"> (</w:t>
+      </w:r>
+      <w:bookmarkStart w:id="28" w:name="_Hlk133354474"/>
+      <w:r>
+        <w:t>Chip Power Down</w:t>
+      </w:r>
+      <w:bookmarkEnd w:id="28"/>
+      <w:r>
+        <w:t>) kann der Chip aktiviert werden, sofern dieser an eine Versorgungsspannung mit maximal 3,3 Volt angeschlossen ist. Außerdem kann der ESP8266 auf zwei Arten programmiert werden. Entweder unter Verwendung von AT-Befehlen</w:t>
+      </w:r>
+      <w:r>
+        <w:fldChar w:fldCharType="begin"/>
+      </w:r>
+      <w:r>
+        <w:instrText xml:space="preserve"> XE "</w:instrText>
+      </w:r>
+      <w:r>
+        <w:instrText>AT-Befehle</w:instrText>
+      </w:r>
+      <w:r>
+        <w:instrText>" \t "</w:instrText>
+      </w:r>
+      <w:r>
+        <w:instrText>Attention-Befehle</w:instrText>
+      </w:r>
+      <w:r>
+        <w:instrText xml:space="preserve">" </w:instrText>
+      </w:r>
+      <w:r>
+        <w:fldChar w:fldCharType="end"/>
+      </w:r>
+      <w:r>
+        <w:t xml:space="preserve"> </w:t>
+      </w:r>
+      <w:bookmarkStart w:id="29" w:name="_Hlk133354500"/>
+      <w:r>
+        <w:t>(Attention-Befehle</w:t>
+      </w:r>
+      <w:bookmarkEnd w:id="29"/>
+      <w:r>
+        <w:t>) oder durch die Programmierung des Chips beispielsweise über die Arduino</w:t>
+      </w:r>
+      <w:r>
+        <w:t xml:space="preserve"> IDE (</w:t>
+      </w:r>
+      <w:proofErr w:type="spellStart"/>
+      <w:r>
+        <w:rPr>
+          <w:rStyle w:val="hgkelc"/>
+        </w:rPr>
+        <w:t>integrated</w:t>
+      </w:r>
+      <w:proofErr w:type="spellEnd"/>
+      <w:r>
+        <w:rPr>
+          <w:rStyle w:val="hgkelc"/>
+        </w:rPr>
+        <w:t xml:space="preserve"> </w:t>
+      </w:r>
+      <w:proofErr w:type="spellStart"/>
+      <w:r>
+        <w:rPr>
+          <w:rStyle w:val="hgkelc"/>
+        </w:rPr>
+        <w:t>development</w:t>
+      </w:r>
+      <w:proofErr w:type="spellEnd"/>
+      <w:r>
+        <w:rPr>
+          <w:rStyle w:val="hgkelc"/>
+        </w:rPr>
+        <w:t xml:space="preserve"> </w:t>
+      </w:r>
+      <w:proofErr w:type="spellStart"/>
+      <w:r>
+        <w:rPr>
+          <w:rStyle w:val="hgkelc"/>
+        </w:rPr>
+        <w:t>environment</w:t>
+      </w:r>
+      <w:proofErr w:type="spellEnd"/>
+      <w:r>
+        <w:t>)</w:t>
+      </w:r>
+      <w:r>
+        <w:fldChar w:fldCharType="begin"/>
+      </w:r>
+      <w:r>
+        <w:instrText xml:space="preserve"> XE "</w:instrText>
+      </w:r>
+      <w:r>
+        <w:instrText>IDE</w:instrText>
+      </w:r>
+      <w:r>
+        <w:instrText>" \t "</w:instrText>
+      </w:r>
+      <w:r>
+        <w:rPr>
+          <w:rFonts w:asciiTheme="minorHAnsi" w:hAnsiTheme="minorHAnsi" w:cstheme="minorHAnsi"/>
+          <w:i/>
+        </w:rPr>
+        <w:instrText>integrated development environment</w:instrText>
+      </w:r>
+      <w:r>
+        <w:instrText xml:space="preserve">" </w:instrText>
+      </w:r>
+      <w:r>
+        <w:fldChar w:fldCharType="end"/>
+      </w:r>
+      <w:r>
+        <w:t>. Hierbei bietet die Programmierung über die IDE mehr Gestaltungs- beziehungsweise Programmiermöglichkeiten, da auf verschiedene Bibliotheken zurückgegriffen werden kann und keine Einschränkungen über die verfügbaren AT-Befehle erfolgt.</w:t>
+      </w:r>
+    </w:p>
+    <w:p/>
+    <w:p>
+      <w:pPr>
+        <w:pStyle w:val="berschrift3"/>
+      </w:pPr>
+      <w:bookmarkStart w:id="30" w:name="_Toc132704665"/>
+      <w:r>
+        <w:t>Cloud-Anbindung</w:t>
+      </w:r>
+      <w:bookmarkEnd w:id="30"/>
     </w:p>
     <w:p>
       <w:r>
@@ -4361,136 +5127,101 @@
     <w:p/>
     <w:p>
       <w:pPr>
-        <w:pStyle w:val="berschrift3"/>
-      </w:pPr>
-      <w:bookmarkStart w:id="23" w:name="_Toc132704664"/>
-      <w:r>
-        <w:t xml:space="preserve">Kommunikation </w:t>
-      </w:r>
-      <w:r>
-        <w:t>zwischen ESP32 und Arduino UNO</w:t>
-      </w:r>
-      <w:bookmarkEnd w:id="23"/>
-    </w:p>
-    <w:p>
-      <w:r>
-        <w:t>Text</w:t>
+        <w:pStyle w:val="berschrift1"/>
+      </w:pPr>
+      <w:bookmarkStart w:id="31" w:name="_Toc132704666"/>
+      <w:r>
+        <w:lastRenderedPageBreak/>
+        <w:t>Girls-Day</w:t>
+      </w:r>
+      <w:bookmarkEnd w:id="31"/>
+    </w:p>
+    <w:p>
+      <w:commentRangeStart w:id="32"/>
+      <w:r>
+        <w:t>Der sogenannte Girls-Day beziehungsweise auch Mädchen-Zukunftstag soll jungen Frauen und Mädchen dazu dienen, die Berufsfindung hinsichtlich männerdominierten Berufsfeldern zu eröffnen und möglicherweise so der horizontalen Geschlechtersegregation auf dem Arbeitsmarkt entgegenzuwirken. Junge Frauen erhalten so die Möglichkeit in Berufe im Bereich Technik, Naturwissenschaft, Handwerk und Informationstechnologie zu gelangen, um für die zukünftige Berufswahl einen eigenen Eindruck bezüglich der Tätigkeitsfelder dieser Bereiche zu erhalten.</w:t>
+      </w:r>
+      <w:r>
+        <w:t xml:space="preserve"> Hierbei werden vor allem Veranstaltungen in den Berufen abgehalten, welche einen Frauenanteil von unter 40 Prozent besitzen.</w:t>
+      </w:r>
+      <w:r>
+        <w:t xml:space="preserve"> Trotz der guten Schulbildung der jüngeren Frauengeneration in Deutschland sind</w:t>
+      </w:r>
+      <w:r>
+        <w:t xml:space="preserve"> technische und techniknahe Berufsfelder, sowie Studienfächer überproportional durch einen maskulinen Anteil vertreten. Oft entscheiden sich Mädchen auch in der heutigen Zeit noch für die ‚typisch weiblich‘ deklarierten Berufe. Obwohl Frauen die freie und individuelle Entscheidung über den Berufsweg besitzen, wird oft aus irrationalen Schlüssen gehandelt und dementsprechend der ‚typische Frauenberuf‘ gewählt. Um einen Wandel in dieses Rollendenken sowie die Entscheidungsfreude der einzelnen Mädchen zu bringen, ist es wichtig, bereits früh in der Entwicklungsphase der jungen Frauengeneration die Berufsbereiche aus Technik, Naturwissenschaft und Informationstechnologie vorzustellen. So setzen die Girls-Day-Veranstaltungen bei Mädchen ab der Klassenstufe 5 an, um ihnen die oft unbekannten technischen Berufe näher zu bringen, die Möglichkeit zum Knüpfen erster Kontakte und einen Einblick in die Arbeitswelt zu geben. Dabei ist es von Vorteil, wenn den Mädchen weibliche Vorbilder bei dieser Veranstaltung vorgestellt werden. Ob es sich dabei, beispielsweis</w:t>
+      </w:r>
+      <w:r>
+        <w:t>e</w:t>
+      </w:r>
+      <w:r>
+        <w:t xml:space="preserve"> um Frauen in Führungspositionen oder Frauen</w:t>
+      </w:r>
+      <w:r>
+        <w:t xml:space="preserve"> in</w:t>
+      </w:r>
+      <w:r>
+        <w:t xml:space="preserve"> technischen Beruf</w:t>
+      </w:r>
+      <w:r>
+        <w:t>en</w:t>
+      </w:r>
+      <w:r>
+        <w:t xml:space="preserve"> handelt</w:t>
+      </w:r>
+      <w:r>
+        <w:t xml:space="preserve">, ist nicht so erheblich, denn der Fokus sollte darauf liegen, den Mädchen zu zeigen, dass es in diesen Branchen ebenfalls Frauen gibt, welche möglicherweise auch eine Bezugsperson für die jüngeren Frauen darbieten können. Durch das Kennenlernen und das sogenannte ‚Hineinschnuppern‘ der technisch-handwerklichen und männerdominierten Bereiche soll es den Mädchen möglich sein, ihre beruflichen </w:t>
+      </w:r>
+      <w:r>
+        <w:lastRenderedPageBreak/>
+        <w:t xml:space="preserve">Perspektiven und ihre Zukunftsplanung zu überdenken und möglicherweise diese Branchen in der Planung mit einzubeziehen. Mithilfe dieser Veranstaltungen soll das in den Köpfen verankerte Rollenbild revidiert und den jungen Frauen prägnant dargestellt werden, dass ihnen die Zukunft auch im Bereich der Technik und des Handwerks </w:t>
+      </w:r>
+      <w:r>
+        <w:t>offensteht</w:t>
+      </w:r>
+      <w:r>
+        <w:t xml:space="preserve"> und es bereits einen gewissen Frauenanteil in diesen Branchen gibt, welche glücklich mit ihrer Entscheidung und möglicherweise auch entsprechenden Erfolg in ihrem Beruf erreicht haben. </w:t>
+      </w:r>
+      <w:commentRangeEnd w:id="32"/>
+      <w:r>
+        <w:rPr>
+          <w:rStyle w:val="Kommentarzeichen"/>
+        </w:rPr>
+        <w:commentReference w:id="32"/>
+      </w:r>
+    </w:p>
+    <w:p>
+      <w:r>
+        <w:t xml:space="preserve">Aus diesen Gründen </w:t>
+      </w:r>
+      <w:r>
+        <w:t>bietet</w:t>
+      </w:r>
+      <w:r>
+        <w:t xml:space="preserve"> ebenfalls die Duale Hochschule Baden-</w:t>
+      </w:r>
+      <w:r>
+        <w:t>Württemberg in</w:t>
+      </w:r>
+      <w:r>
+        <w:t xml:space="preserve"> Mosbach </w:t>
+      </w:r>
+      <w:r>
+        <w:t>am Tag des Girls-Day 2023 eine Veranstaltung an, um junge Frauen für die Technik zu begeistern und diese dazu anzuregen ein Duales Studium in Zusammenarbeit mit der Dualen Hochschule in Mosbach in die mögliche Zukunfts- und Berufsplanung mit einzubeziehen.</w:t>
       </w:r>
     </w:p>
     <w:p/>
     <w:p>
       <w:pPr>
-        <w:pStyle w:val="berschrift3"/>
-      </w:pPr>
-      <w:bookmarkStart w:id="24" w:name="_Toc132704665"/>
-      <w:r>
-        <w:t>Cloud-Anbindung</w:t>
-      </w:r>
-      <w:bookmarkEnd w:id="24"/>
-    </w:p>
-    <w:p>
-      <w:r>
-        <w:t>Text</w:t>
-      </w:r>
-    </w:p>
-    <w:p/>
-    <w:p>
-      <w:pPr>
-        <w:pStyle w:val="berschrift1"/>
-      </w:pPr>
-      <w:bookmarkStart w:id="25" w:name="_Toc132704666"/>
-      <w:r>
-        <w:t>Girls-Day</w:t>
-      </w:r>
-      <w:bookmarkEnd w:id="25"/>
-    </w:p>
-    <w:p>
-      <w:commentRangeStart w:id="26"/>
-      <w:r>
-        <w:t>Der sogenannte Girls-Day beziehungsweise auch Mädchen-Zukunftstag soll jungen Frauen und Mädchen dazu dienen, die Berufsfindung hinsichtlich männerdominierten Berufsfeldern zu eröffnen und möglicherweise so der horizontalen Geschlechtersegregation auf dem Arbeitsmarkt entgegenzuwirken. Junge Frauen erhalten so die Möglichkeit in Berufe im Bereich Technik, Naturwissenschaft, Handwerk und Informationstechnologie zu gelangen, um für die zukünftige Berufswahl einen eigenen Eindruck bezüglich der Tätigkeitsfelder dieser Bereiche zu erhalten.</w:t>
-      </w:r>
-      <w:r>
-        <w:t xml:space="preserve"> </w:t>
-      </w:r>
-      <w:r>
-        <w:lastRenderedPageBreak/>
-        <w:t>Hierbei werden vor allem Veranstaltungen in den Berufen abgehalten, welche einen Frauenanteil von unter 40 Prozent besitzen.</w:t>
-      </w:r>
-      <w:r>
-        <w:t xml:space="preserve"> Trotz der guten Schulbildung der jüngeren Frauengeneration in Deutschland sind</w:t>
-      </w:r>
-      <w:r>
-        <w:t xml:space="preserve"> technische und techniknahe Berufsfelder, sowie Studienfächer überproportional durch einen maskulinen Anteil vertreten. Oft entscheiden sich Mädchen auch in der heutigen Zeit noch für die ‚typisch weiblich‘ deklarierten Berufe. Obwohl Frauen die freie und individuelle Entscheidung über den Berufsweg besitzen, wird oft aus irrationalen Schlüssen gehandelt und dementsprechend der ‚typische Frauenberuf‘ gewählt. Um einen Wandel in dieses Rollendenken sowie die Entscheidungsfreude der einzelnen Mädchen zu bringen, ist es wichtig, bereits früh in der Entwicklungsphase der jungen Frauengeneration die Berufsbereiche aus Technik, Naturwissenschaft und Informationstechnologie vorzustellen. So setzen die Girls-Day-Veranstaltungen bei Mädchen ab der Klassenstufe 5 an, um ihnen die oft unbekannten technischen Berufe näher zu bringen, die Möglichkeit zum Knüpfen erster Kontakte und einen Einblick in die Arbeitswelt zu geben. Dabei ist es von Vorteil, wenn den Mädchen weibliche Vorbilder bei dieser Veranstaltung vorgestellt werden. Ob es sich dabei, beispielsweis</w:t>
-      </w:r>
-      <w:r>
-        <w:t>e</w:t>
-      </w:r>
-      <w:r>
-        <w:t xml:space="preserve"> um Frauen in Führungspositionen oder Frauen</w:t>
-      </w:r>
-      <w:r>
-        <w:t xml:space="preserve"> in</w:t>
-      </w:r>
-      <w:r>
-        <w:t xml:space="preserve"> technischen Beruf</w:t>
-      </w:r>
-      <w:r>
-        <w:t>en</w:t>
-      </w:r>
-      <w:r>
-        <w:t xml:space="preserve"> handelt</w:t>
-      </w:r>
-      <w:r>
-        <w:t xml:space="preserve">, ist nicht so erheblich, denn der Fokus sollte darauf liegen, den Mädchen zu zeigen, dass es in diesen Branchen ebenfalls Frauen gibt, welche möglicherweise auch eine Bezugsperson für die jüngeren Frauen darbieten können. Durch das Kennenlernen und das sogenannte ‚Hineinschnuppern‘ der technisch-handwerklichen und männerdominierten Bereiche soll es den Mädchen möglich sein, ihre beruflichen Perspektiven und ihre Zukunftsplanung zu überdenken und möglicherweise diese Branchen in der Planung mit einzubeziehen. Mithilfe dieser Veranstaltungen soll das in den Köpfen verankerte Rollenbild revidiert und den jungen Frauen prägnant dargestellt werden, dass ihnen die Zukunft auch im Bereich der Technik und des Handwerks </w:t>
-      </w:r>
-      <w:r>
-        <w:t>offensteht</w:t>
-      </w:r>
-      <w:r>
-        <w:t xml:space="preserve"> und es bereits einen gewissen Frauenanteil in diesen Branchen gibt, welche glücklich mit ihrer Entscheidung und möglicherweise auch entsprechenden Erfolg in ihrem Beruf erreicht haben. </w:t>
-      </w:r>
-      <w:commentRangeEnd w:id="26"/>
-      <w:r>
-        <w:rPr>
-          <w:rStyle w:val="Kommentarzeichen"/>
-        </w:rPr>
-        <w:commentReference w:id="26"/>
-      </w:r>
-    </w:p>
-    <w:p>
-      <w:r>
-        <w:lastRenderedPageBreak/>
-        <w:t xml:space="preserve">Aus diesen Gründen </w:t>
-      </w:r>
-      <w:r>
-        <w:t>bietet</w:t>
-      </w:r>
-      <w:r>
-        <w:t xml:space="preserve"> ebenfalls die Duale Hochschule Baden-</w:t>
-      </w:r>
-      <w:r>
-        <w:t>Württemberg in</w:t>
-      </w:r>
-      <w:r>
-        <w:t xml:space="preserve"> Mosbach </w:t>
-      </w:r>
-      <w:r>
-        <w:t>am Tag des Girls-Day 2023 eine Veranstaltung an, um junge Frauen für die Technik zu begeistern und diese dazu anzuregen ein Duales Studium in Zusammenarbeit mit der Dualen Hochschule in Mosbach in die mögliche Zukunfts- und Berufsplanung mit einzubeziehen.</w:t>
-      </w:r>
-    </w:p>
-    <w:p/>
-    <w:p>
-      <w:pPr>
         <w:pStyle w:val="berschrift2"/>
       </w:pPr>
-      <w:bookmarkStart w:id="27" w:name="_Toc132704667"/>
+      <w:bookmarkStart w:id="33" w:name="_Toc132704667"/>
       <w:r>
         <w:t>Relevanz des Girls-Days im</w:t>
       </w:r>
       <w:r>
         <w:t xml:space="preserve"> Bereich Elektrotechnik</w:t>
       </w:r>
-      <w:bookmarkEnd w:id="27"/>
+      <w:bookmarkEnd w:id="33"/>
     </w:p>
     <w:p>
       <w:pPr>
@@ -4541,6 +5272,7 @@
         <w:rPr>
           <w:noProof/>
         </w:rPr>
+        <w:lastRenderedPageBreak/>
         <w:drawing>
           <wp:inline distT="0" distB="0" distL="0" distR="0" wp14:anchorId="0AD109D5" wp14:editId="4C9FFDE4">
             <wp:extent cx="3228975" cy="2938846"/>
@@ -4557,7 +5289,7 @@
                     <pic:cNvPicPr/>
                   </pic:nvPicPr>
                   <pic:blipFill>
-                    <a:blip r:embed="rId20">
+                    <a:blip r:embed="rId22">
                       <a:extLst>
                         <a:ext uri="{28A0092B-C50C-407E-A947-70E740481C1C}">
                           <a14:useLocalDpi xmlns:a14="http://schemas.microsoft.com/office/drawing/2010/main" val="0"/>
@@ -4589,44 +5321,31 @@
         <w:pStyle w:val="Beschriftung"/>
         <w:jc w:val="center"/>
       </w:pPr>
-      <w:bookmarkStart w:id="28" w:name="_Ref132458016"/>
-      <w:bookmarkStart w:id="29" w:name="_Toc132704678"/>
-      <w:commentRangeStart w:id="30"/>
+      <w:bookmarkStart w:id="34" w:name="_Ref132458016"/>
+      <w:bookmarkStart w:id="35" w:name="_Toc133354692"/>
+      <w:commentRangeStart w:id="36"/>
       <w:r>
         <w:t xml:space="preserve">Abbildung </w:t>
       </w:r>
-      <w:r>
-        <w:fldChar w:fldCharType="begin"/>
-      </w:r>
-      <w:r>
-        <w:instrText xml:space="preserve"> SEQ Abbildung \* ARABIC </w:instrText>
-      </w:r>
-      <w:r>
-        <w:fldChar w:fldCharType="separate"/>
+      <w:fldSimple w:instr=" SEQ Abbildung \* ARABIC ">
+        <w:r>
+          <w:rPr>
+            <w:noProof/>
+          </w:rPr>
+          <w:t>3</w:t>
+        </w:r>
+      </w:fldSimple>
+      <w:bookmarkEnd w:id="34"/>
+      <w:r>
+        <w:t>: Anzahl Studierende in MINT-Fächergruppen</w:t>
       </w:r>
       <w:r>
         <w:rPr>
           <w:noProof/>
         </w:rPr>
-        <w:t>1</w:t>
-      </w:r>
-      <w:r>
-        <w:rPr>
-          <w:noProof/>
-        </w:rPr>
-        <w:fldChar w:fldCharType="end"/>
-      </w:r>
-      <w:bookmarkEnd w:id="28"/>
-      <w:r>
-        <w:t>: Anzahl Studierende in MINT-Fächergruppen</w:t>
-      </w:r>
-      <w:r>
-        <w:rPr>
-          <w:noProof/>
-        </w:rPr>
         <w:t xml:space="preserve"> (1980 bis 2021 in Deutschland)</w:t>
       </w:r>
-      <w:commentRangeEnd w:id="30"/>
+      <w:commentRangeEnd w:id="36"/>
       <w:r>
         <w:rPr>
           <w:rStyle w:val="Kommentarzeichen"/>
@@ -4634,9 +5353,9 @@
           <w:iCs w:val="0"/>
           <w:color w:val="auto"/>
         </w:rPr>
-        <w:commentReference w:id="30"/>
-      </w:r>
-      <w:bookmarkEnd w:id="29"/>
+        <w:commentReference w:id="36"/>
+      </w:r>
+      <w:bookmarkEnd w:id="35"/>
     </w:p>
     <w:p>
       <w:pPr>
@@ -4648,11 +5367,7 @@
         <w:t>Diese Grafik versinnbildlicht den grundlegenden Mangel an Frauen in MINT-Fächergruppen. Trotz des zunehmenden Frauenanteils (vor allem ab dem Jahr 2010) ist der prozentuale Frauenanteil in den Fächergruppen vergleichbar mit dem Prozentsatz aus dem Jahr 1980.</w:t>
       </w:r>
       <w:r>
-        <w:t xml:space="preserve"> Dies ergibt sich daraus, dass bei steigendem </w:t>
-      </w:r>
-      <w:r>
-        <w:lastRenderedPageBreak/>
-        <w:t>Frauenanteil der Männeranteil in den MINT-Fächergruppen ebenfalls steigt. Dementsprechend ist seit dem Jahr 1980 nur ein leichter Anstieg des prozentualen Frauenanteils zu erkennen. Ziel des Girls-Days ist es, diesen Prozentsatz von circa 30% zu erhöhen und so möglicherweise einen Anstieg auf 50% Frauenanteil in den MINT-Fächergruppen zu erreichen.</w:t>
+        <w:t xml:space="preserve"> Dies ergibt sich daraus, dass bei steigendem Frauenanteil der Männeranteil in den MINT-Fächergruppen ebenfalls steigt. Dementsprechend ist seit dem Jahr 1980 nur ein leichter Anstieg des prozentualen Frauenanteils zu erkennen. Ziel des Girls-Days ist es, diesen Prozentsatz von circa 30% zu erhöhen und so möglicherweise einen Anstieg auf 50% Frauenanteil in den MINT-Fächergruppen zu erreichen.</w:t>
       </w:r>
     </w:p>
     <w:p>
@@ -4719,6 +5434,7 @@
         <w:rPr>
           <w:noProof/>
         </w:rPr>
+        <w:lastRenderedPageBreak/>
         <w:drawing>
           <wp:inline distT="0" distB="0" distL="0" distR="0" wp14:anchorId="0FD1C008" wp14:editId="30DBF0AA">
             <wp:extent cx="3189600" cy="2937600"/>
@@ -4735,7 +5451,7 @@
                     <pic:cNvPicPr/>
                   </pic:nvPicPr>
                   <pic:blipFill>
-                    <a:blip r:embed="rId21">
+                    <a:blip r:embed="rId23">
                       <a:extLst>
                         <a:ext uri="{28A0092B-C50C-407E-A947-70E740481C1C}">
                           <a14:useLocalDpi xmlns:a14="http://schemas.microsoft.com/office/drawing/2010/main" val="0"/>
@@ -4767,38 +5483,25 @@
         <w:pStyle w:val="Beschriftung"/>
         <w:jc w:val="center"/>
       </w:pPr>
-      <w:bookmarkStart w:id="31" w:name="_Ref132458850"/>
-      <w:bookmarkStart w:id="32" w:name="_Toc132704679"/>
-      <w:commentRangeStart w:id="33"/>
+      <w:bookmarkStart w:id="37" w:name="_Ref132458850"/>
+      <w:bookmarkStart w:id="38" w:name="_Toc133354693"/>
+      <w:commentRangeStart w:id="39"/>
       <w:r>
         <w:t xml:space="preserve">Abbildung </w:t>
       </w:r>
-      <w:r>
-        <w:fldChar w:fldCharType="begin"/>
-      </w:r>
-      <w:r>
-        <w:instrText xml:space="preserve"> SEQ Abbildung \* ARABIC </w:instrText>
-      </w:r>
-      <w:r>
-        <w:fldChar w:fldCharType="separate"/>
-      </w:r>
-      <w:r>
-        <w:rPr>
-          <w:noProof/>
-        </w:rPr>
-        <w:t>2</w:t>
-      </w:r>
-      <w:r>
-        <w:rPr>
-          <w:noProof/>
-        </w:rPr>
-        <w:fldChar w:fldCharType="end"/>
-      </w:r>
-      <w:bookmarkEnd w:id="31"/>
+      <w:fldSimple w:instr=" SEQ Abbildung \* ARABIC ">
+        <w:r>
+          <w:rPr>
+            <w:noProof/>
+          </w:rPr>
+          <w:t>4</w:t>
+        </w:r>
+      </w:fldSimple>
+      <w:bookmarkEnd w:id="37"/>
       <w:r>
         <w:t>: Anzahl Studierende im Bereich Elektrotechnik und Informationstechnik (1980 bis 2021 in Deutschland)</w:t>
       </w:r>
-      <w:commentRangeEnd w:id="33"/>
+      <w:commentRangeEnd w:id="39"/>
       <w:r>
         <w:rPr>
           <w:rStyle w:val="Kommentarzeichen"/>
@@ -4806,9 +5509,9 @@
           <w:iCs w:val="0"/>
           <w:color w:val="auto"/>
         </w:rPr>
-        <w:commentReference w:id="33"/>
-      </w:r>
-      <w:bookmarkEnd w:id="32"/>
+        <w:commentReference w:id="39"/>
+      </w:r>
+      <w:bookmarkEnd w:id="38"/>
     </w:p>
     <w:p>
       <w:r>
@@ -4850,11 +5553,11 @@
       <w:pPr>
         <w:pStyle w:val="berschrift2"/>
       </w:pPr>
-      <w:bookmarkStart w:id="34" w:name="_Toc132704668"/>
+      <w:bookmarkStart w:id="40" w:name="_Toc132704668"/>
       <w:r>
         <w:t>Auf Studienarbeit basierender Workshop</w:t>
       </w:r>
-      <w:bookmarkEnd w:id="34"/>
+      <w:bookmarkEnd w:id="40"/>
     </w:p>
     <w:p>
       <w:pPr>
@@ -4892,18 +5595,22 @@
       <w:pPr>
         <w:pStyle w:val="berschrift3"/>
       </w:pPr>
-      <w:bookmarkStart w:id="35" w:name="_Toc132704669"/>
+      <w:bookmarkStart w:id="41" w:name="_Toc132704669"/>
       <w:r>
         <w:t>Technische und didaktische Zielsetzung des Workshops</w:t>
       </w:r>
-      <w:bookmarkEnd w:id="35"/>
+      <w:bookmarkEnd w:id="41"/>
     </w:p>
     <w:p>
       <w:r>
         <w:t>Das Hauptziel des Workshops ist es die Mädchen zu inspirieren sich mehr für MINT-Fächergruppen zu interessieren beziehungsweise die einzelnen MINT-Bereiche bei der Berufswahl miteinzubeziehen.</w:t>
       </w:r>
       <w:r>
-        <w:t xml:space="preserve"> Um dies jedoch erreichen zu können, müssen entsprechende technische, sowie didaktische Ziele für den Workshop geplant sein. Diese sollen dazu beitragen den jungen Frauen bereits vorab die Qualifikationen für diesen Fachbereich aufzuzeigen und somit ihnen </w:t>
+        <w:t xml:space="preserve"> Um dies jedoch erreichen zu können, müssen </w:t>
+      </w:r>
+      <w:r>
+        <w:lastRenderedPageBreak/>
+        <w:t xml:space="preserve">entsprechende technische, sowie didaktische Ziele für den Workshop geplant sein. Diese sollen dazu beitragen den jungen Frauen bereits vorab die Qualifikationen für diesen Fachbereich aufzuzeigen und somit ihnen </w:t>
       </w:r>
       <w:r>
         <w:t>einen Einblick in die mögliche zukünftige Berufswahl zu gewährleisten.</w:t>
@@ -4922,12 +5629,11 @@
       <w:pPr>
         <w:pStyle w:val="berschrift3"/>
       </w:pPr>
-      <w:bookmarkStart w:id="36" w:name="_Toc132704670"/>
-      <w:r>
-        <w:lastRenderedPageBreak/>
+      <w:bookmarkStart w:id="42" w:name="_Toc132704670"/>
+      <w:r>
         <w:t>Konzeptionierung eines Workshops</w:t>
       </w:r>
-      <w:bookmarkEnd w:id="36"/>
+      <w:bookmarkEnd w:id="42"/>
     </w:p>
     <w:p>
       <w:pPr>
@@ -4952,15 +5658,7 @@
         <w:t>dem Baukastenprinzip aufgebaut, welches die Programmierung der Hardware mithilfe von Drag und Drop ermöglicht.</w:t>
       </w:r>
       <w:r>
-        <w:t xml:space="preserve"> Des </w:t>
-      </w:r>
-      <w:proofErr w:type="spellStart"/>
-      <w:r>
-        <w:t>Weiteren</w:t>
-      </w:r>
-      <w:proofErr w:type="spellEnd"/>
-      <w:r>
-        <w:t xml:space="preserve"> ist eine Steigerung des Schwierigkeitsgrades einzelner Teilaufgaben des Workshops sinnvoll, da der Girls-Day sich an Mädchen ab der fünften bis zur dreizehnten Klasse richtet</w:t>
+        <w:t xml:space="preserve"> Des Weiteren ist eine Steigerung des Schwierigkeitsgrades einzelner Teilaufgaben des Workshops sinnvoll, da der Girls-Day sich an Mädchen ab der fünften bis zur dreizehnten Klasse richtet</w:t>
       </w:r>
       <w:r>
         <w:rPr>
@@ -4985,14 +5683,24 @@
           <w:szCs w:val="24"/>
           <w:shd w:val="clear" w:color="auto" w:fill="FBFDFD"/>
         </w:rPr>
-        <w:t xml:space="preserve"> gewährleistet, dass erfahrenere Teilnehmerinnen nach der Fertigstellung der ersten Aufgabe die Möglichkeit haben, ihr Können weiter anzuwenden und weitere Funktionen der Hauptaufgabe hinzufügen können. Dabei sollte die Hauptaufgabe jedoch den primären Zeitaufwand und einen entsprechend großen Programmierumfang im Vergleich zu den anderen Teilaufgaben haben, sodass das Gesamtsystem für die nicht so erfahrenen Teilnehmerinnen ebenfalls die Hauptfunktionalität abbildet und ohne die Durchführung beziehungsweise Erweiterung dieser Teilaufgaben funktioniert.</w:t>
-      </w:r>
-    </w:p>
-    <w:p>
-      <w:pPr>
-        <w:rPr>
-          <w:rFonts w:cs="Arial"/>
+        <w:t xml:space="preserve"> gewährleistet, dass erfahrenere Teilnehmerinnen nach der Fertigstellung der ersten Aufgabe die Möglichkeit haben, ihr Können weiter anzuwenden und weitere Funktionen der Hauptaufgabe hinzufügen können. Dabei sollte die Hauptaufgabe jedoch den primären Zeitaufwand und einen entsprechend großen Programmierumfang im Vergleich zu den anderen Teilaufgaben haben, sodass das </w:t>
+      </w:r>
+      <w:r>
+        <w:rPr>
+          <w:rFonts w:cs="Arial"/>
+          <w:color w:val="1E1E1E"/>
           <w:szCs w:val="24"/>
+          <w:shd w:val="clear" w:color="auto" w:fill="FBFDFD"/>
+        </w:rPr>
+        <w:lastRenderedPageBreak/>
+        <w:t>Gesamtsystem für die nicht so erfahrenen Teilnehmerinnen ebenfalls die Hauptfunktionalität abbildet und ohne die Durchführung beziehungsweise Erweiterung dieser Teilaufgaben funktioniert.</w:t>
+      </w:r>
+    </w:p>
+    <w:p>
+      <w:pPr>
+        <w:rPr>
+          <w:rFonts w:cs="Arial"/>
+          <w:szCs w:val="24"/>
         </w:rPr>
       </w:pPr>
     </w:p>
@@ -5000,11 +5708,11 @@
       <w:pPr>
         <w:pStyle w:val="berschrift3"/>
       </w:pPr>
-      <w:bookmarkStart w:id="37" w:name="_Toc132704671"/>
+      <w:bookmarkStart w:id="43" w:name="_Toc132704671"/>
       <w:r>
         <w:t>Verwendete Hardware und Software</w:t>
       </w:r>
-      <w:bookmarkEnd w:id="37"/>
+      <w:bookmarkEnd w:id="43"/>
     </w:p>
     <w:p>
       <w:r>
@@ -5017,7 +5725,9 @@
         <w:jc w:val="center"/>
       </w:pPr>
       <w:r>
-        <w:lastRenderedPageBreak/>
+        <w:rPr>
+          <w:noProof/>
+        </w:rPr>
         <w:drawing>
           <wp:inline distT="0" distB="0" distL="0" distR="0" wp14:anchorId="57C52001" wp14:editId="4CEB1F81">
             <wp:extent cx="3749347" cy="2063261"/>
@@ -5034,7 +5744,7 @@
                     <pic:cNvPicPr/>
                   </pic:nvPicPr>
                   <pic:blipFill>
-                    <a:blip r:embed="rId22"/>
+                    <a:blip r:embed="rId24"/>
                     <a:stretch>
                       <a:fillRect/>
                     </a:stretch>
@@ -5060,27 +5770,18 @@
         <w:pStyle w:val="Beschriftung"/>
         <w:jc w:val="center"/>
       </w:pPr>
+      <w:bookmarkStart w:id="44" w:name="_Toc133354694"/>
       <w:r>
         <w:t xml:space="preserve">Abbildung </w:t>
       </w:r>
-      <w:r>
-        <w:fldChar w:fldCharType="begin"/>
-      </w:r>
-      <w:r>
-        <w:instrText xml:space="preserve"> SEQ Abbildung \* ARABIC </w:instrText>
-      </w:r>
-      <w:r>
-        <w:fldChar w:fldCharType="separate"/>
-      </w:r>
-      <w:r>
-        <w:rPr>
-          <w:noProof/>
-        </w:rPr>
-        <w:t>3</w:t>
-      </w:r>
-      <w:r>
-        <w:fldChar w:fldCharType="end"/>
-      </w:r>
+      <w:fldSimple w:instr=" SEQ Abbildung \* ARABIC ">
+        <w:r>
+          <w:rPr>
+            <w:noProof/>
+          </w:rPr>
+          <w:t>5</w:t>
+        </w:r>
+      </w:fldSimple>
       <w:r>
         <w:t xml:space="preserve">: Lego </w:t>
       </w:r>
@@ -5092,6 +5793,7 @@
       <w:r>
         <w:t xml:space="preserve"> Farbsortiermaschine</w:t>
       </w:r>
+      <w:bookmarkEnd w:id="44"/>
     </w:p>
     <w:p>
       <w:r>
@@ -5103,11 +5805,11 @@
       <w:pPr>
         <w:pStyle w:val="berschrift1"/>
       </w:pPr>
-      <w:bookmarkStart w:id="38" w:name="_Toc132704672"/>
+      <w:bookmarkStart w:id="45" w:name="_Toc132704672"/>
       <w:r>
         <w:t>Evaluierung</w:t>
       </w:r>
-      <w:bookmarkEnd w:id="38"/>
+      <w:bookmarkEnd w:id="45"/>
     </w:p>
     <w:p>
       <w:r>
@@ -5117,7 +5819,7 @@
         <w:br w:type="page"/>
       </w:r>
     </w:p>
-    <w:bookmarkStart w:id="39" w:name="_Toc132704673" w:displacedByCustomXml="next"/>
+    <w:bookmarkStart w:id="46" w:name="_Toc132704673" w:displacedByCustomXml="next"/>
     <w:sdt>
       <w:sdtPr>
         <w:rPr>
@@ -5152,7 +5854,7 @@
             </w:rPr>
             <w:t>Literaturverzeichnis</w:t>
           </w:r>
-          <w:bookmarkEnd w:id="39"/>
+          <w:bookmarkEnd w:id="46"/>
         </w:p>
         <w:sdt>
           <w:sdtPr>
@@ -5210,12 +5912,12 @@
       </w:sdtContent>
     </w:sdt>
     <w:sectPr>
-      <w:headerReference w:type="even" r:id="rId23"/>
-      <w:headerReference w:type="default" r:id="rId24"/>
-      <w:footerReference w:type="even" r:id="rId25"/>
-      <w:footerReference w:type="default" r:id="rId26"/>
-      <w:headerReference w:type="first" r:id="rId27"/>
-      <w:footerReference w:type="first" r:id="rId28"/>
+      <w:headerReference w:type="even" r:id="rId25"/>
+      <w:headerReference w:type="default" r:id="rId26"/>
+      <w:footerReference w:type="even" r:id="rId27"/>
+      <w:footerReference w:type="default" r:id="rId28"/>
+      <w:headerReference w:type="first" r:id="rId29"/>
+      <w:footerReference w:type="first" r:id="rId30"/>
       <w:pgSz w:w="11906" w:h="16838" w:code="9"/>
       <w:pgMar w:top="1440" w:right="1440" w:bottom="1440" w:left="1440" w:header="709" w:footer="709" w:gutter="0"/>
       <w:pgNumType w:start="1"/>
@@ -5445,9 +6147,10 @@
       </w:r>
     </w:p>
   </w:comment>
-  <w:comment w:id="26" w:author="Jana Konrad" w:date="2023-03-17T12:30:00Z" w:initials="JK">
-    <w:p>
-      <w:pPr>
+  <w:comment w:id="26" w:author="Jana Konrad [2]" w:date="2023-04-25T21:30:00Z" w:initials="JK">
+    <w:p>
+      <w:pPr>
+        <w:pStyle w:val="Kommentartext"/>
         <w:jc w:val="left"/>
       </w:pPr>
       <w:r>
@@ -5457,6 +6160,45 @@
         <w:annotationRef/>
       </w:r>
       <w:r>
+        <w:t>Quelle:</w:t>
+      </w:r>
+    </w:p>
+    <w:p>
+      <w:pPr>
+        <w:pStyle w:val="Kommentartext"/>
+        <w:jc w:val="left"/>
+      </w:pPr>
+      <w:hyperlink r:id="rId3" w:history="1">
+        <w:r>
+          <w:rPr>
+            <w:rStyle w:val="Hyperlink"/>
+          </w:rPr>
+          <w:t>https://www.az-delivery.de/products/esp8266-01</w:t>
+        </w:r>
+      </w:hyperlink>
+    </w:p>
+    <w:p>
+      <w:pPr>
+        <w:pStyle w:val="Kommentartext"/>
+        <w:jc w:val="left"/>
+      </w:pPr>
+      <w:r>
+        <w:t>Am 25.04.2023</w:t>
+      </w:r>
+    </w:p>
+  </w:comment>
+  <w:comment w:id="32" w:author="Jana Konrad" w:date="2023-03-17T12:30:00Z" w:initials="JK">
+    <w:p>
+      <w:pPr>
+        <w:jc w:val="left"/>
+      </w:pPr>
+      <w:r>
+        <w:rPr>
+          <w:rStyle w:val="Kommentarzeichen"/>
+        </w:rPr>
+        <w:annotationRef/>
+      </w:r>
+      <w:r>
         <w:rPr>
           <w:sz w:val="20"/>
         </w:rPr>
@@ -5486,7 +6228,7 @@
       </w:r>
     </w:p>
   </w:comment>
-  <w:comment w:id="30" w:author="Jana Konrad" w:date="2023-04-12T15:06:00Z" w:initials="JK">
+  <w:comment w:id="36" w:author="Jana Konrad" w:date="2023-04-12T15:06:00Z" w:initials="JK">
     <w:p>
       <w:pPr>
         <w:jc w:val="left"/>
@@ -5511,7 +6253,7 @@
           <w:rStyle w:val="Hyperlink"/>
         </w:rPr>
       </w:pPr>
-      <w:hyperlink r:id="rId3" w:history="1">
+      <w:hyperlink r:id="rId4" w:history="1">
         <w:r>
           <w:rPr>
             <w:rStyle w:val="Hyperlink"/>
@@ -5551,7 +6293,7 @@
       </w:r>
     </w:p>
   </w:comment>
-  <w:comment w:id="33" w:author="Jana Konrad" w:date="2023-04-12T15:07:00Z" w:initials="JK">
+  <w:comment w:id="39" w:author="Jana Konrad" w:date="2023-04-12T15:07:00Z" w:initials="JK">
     <w:p>
       <w:pPr>
         <w:jc w:val="left"/>
@@ -5574,7 +6316,7 @@
         </w:rPr>
         <w:cr/>
       </w:r>
-      <w:hyperlink r:id="rId4" w:history="1">
+      <w:hyperlink r:id="rId5" w:history="1">
         <w:r>
           <w:rPr>
             <w:rStyle w:val="Hyperlink"/>
@@ -5607,6 +6349,7 @@
   <w15:commentEx w15:paraId="7D8AF03C" w15:done="0"/>
   <w15:commentEx w15:paraId="6280EE81" w15:done="0"/>
   <w15:commentEx w15:paraId="1D9D7AC0" w15:done="0"/>
+  <w15:commentEx w15:paraId="17C4AB34" w15:done="0"/>
   <w15:commentEx w15:paraId="1548A8A9" w15:done="0"/>
   <w15:commentEx w15:paraId="3EE0B09E" w15:done="0"/>
   <w15:commentEx w15:paraId="27D7B69B" w15:done="0"/>
@@ -5619,6 +6362,7 @@
   <w16cex:commentExtensible w16cex:durableId="27C01570" w16cex:dateUtc="2023-03-18T09:48:00Z"/>
   <w16cex:commentExtensible w16cex:durableId="27BDA38F" w16cex:dateUtc="2023-03-16T13:17:00Z"/>
   <w16cex:commentExtensible w16cex:durableId="27BDA3C7" w16cex:dateUtc="2023-03-16T13:18:00Z"/>
+  <w16cex:commentExtensible w16cex:durableId="27F2C50E" w16cex:dateUtc="2023-04-25T19:30:00Z"/>
   <w16cex:commentExtensible w16cex:durableId="27BEDBFC" w16cex:dateUtc="2023-03-17T11:30:00Z"/>
   <w16cex:commentExtensible w16cex:durableId="27E1477B" w16cex:dateUtc="2023-04-12T13:06:00Z"/>
   <w16cex:commentExtensible w16cex:durableId="27E147A4" w16cex:dateUtc="2023-04-12T13:07:00Z"/>
@@ -5631,6 +6375,7 @@
   <w16cid:commentId w16cid:paraId="7D8AF03C" w16cid:durableId="27C01570"/>
   <w16cid:commentId w16cid:paraId="6280EE81" w16cid:durableId="27BDA38F"/>
   <w16cid:commentId w16cid:paraId="1D9D7AC0" w16cid:durableId="27BDA3C7"/>
+  <w16cid:commentId w16cid:paraId="17C4AB34" w16cid:durableId="27F2C50E"/>
   <w16cid:commentId w16cid:paraId="1548A8A9" w16cid:durableId="27BEDBFC"/>
   <w16cid:commentId w16cid:paraId="3EE0B09E" w16cid:durableId="27E1477B"/>
   <w16cid:commentId w16cid:paraId="27D7B69B" w16cid:durableId="27E147A4"/>
@@ -5792,7 +6537,7 @@
               <v:stroke joinstyle="miter"/>
               <v:path gradientshapeok="t" o:connecttype="rect"/>
             </v:shapetype>
-            <v:shape id="Textfeld 2" o:spid="_x0000_s1026" type="#_x0000_t202" style="position:absolute;margin-left:209.95pt;margin-top:1.05pt;width:20.4pt;height:22.55pt;z-index:251696128;visibility:visible;mso-wrap-style:square;mso-width-percent:0;mso-height-percent:0;mso-wrap-distance-left:9pt;mso-wrap-distance-top:3.6pt;mso-wrap-distance-right:9pt;mso-wrap-distance-bottom:3.6pt;mso-position-horizontal:absolute;mso-position-horizontal-relative:margin;mso-position-vertical:absolute;mso-position-vertical-relative:text;mso-width-percent:0;mso-height-percent:0;mso-width-relative:margin;mso-height-relative:margin;v-text-anchor:top" o:gfxdata="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" fillcolor="white [3212]" strokecolor="white [3212]">
+            <v:shape id="Textfeld 2" o:spid="_x0000_s1026" type="#_x0000_t202" style="position:absolute;margin-left:209.95pt;margin-top:1.05pt;width:20.4pt;height:22.55pt;z-index:251696128;visibility:visible;mso-wrap-style:square;mso-width-percent:0;mso-height-percent:0;mso-wrap-distance-left:9pt;mso-wrap-distance-top:3.6pt;mso-wrap-distance-right:9pt;mso-wrap-distance-bottom:3.6pt;mso-position-horizontal:absolute;mso-position-horizontal-relative:margin;mso-position-vertical:absolute;mso-position-vertical-relative:text;mso-width-percent:0;mso-height-percent:0;mso-width-relative:margin;mso-height-relative:margin;v-text-anchor:top" o:gfxdata="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" fillcolor="white [3212]" strokecolor="white [3212]">
               <v:textbox>
                 <w:txbxContent>
                   <w:p/>
@@ -5976,7 +6721,7 @@
               <v:stroke joinstyle="miter"/>
               <v:path gradientshapeok="t" o:connecttype="rect"/>
             </v:shapetype>
-            <v:shape id="_x0000_s1027" type="#_x0000_t202" style="position:absolute;margin-left:209.95pt;margin-top:1.05pt;width:20.4pt;height:22.55pt;z-index:251689984;visibility:visible;mso-wrap-style:square;mso-width-percent:0;mso-height-percent:0;mso-wrap-distance-left:9pt;mso-wrap-distance-top:3.6pt;mso-wrap-distance-right:9pt;mso-wrap-distance-bottom:3.6pt;mso-position-horizontal:absolute;mso-position-horizontal-relative:margin;mso-position-vertical:absolute;mso-position-vertical-relative:text;mso-width-percent:0;mso-height-percent:0;mso-width-relative:margin;mso-height-relative:margin;v-text-anchor:top" o:gfxdata="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" fillcolor="white [3212]" strokecolor="white [3212]">
+            <v:shape id="_x0000_s1027" type="#_x0000_t202" style="position:absolute;margin-left:209.95pt;margin-top:1.05pt;width:20.4pt;height:22.55pt;z-index:251689984;visibility:visible;mso-wrap-style:square;mso-width-percent:0;mso-height-percent:0;mso-wrap-distance-left:9pt;mso-wrap-distance-top:3.6pt;mso-wrap-distance-right:9pt;mso-wrap-distance-bottom:3.6pt;mso-position-horizontal:absolute;mso-position-horizontal-relative:margin;mso-position-vertical:absolute;mso-position-vertical-relative:text;mso-width-percent:0;mso-height-percent:0;mso-width-relative:margin;mso-height-relative:margin;v-text-anchor:top" o:gfxdata="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" fillcolor="white [3212]" strokecolor="white [3212]">
               <v:textbox>
                 <w:txbxContent>
                   <w:p/>
@@ -6771,7 +7516,7 @@
               <w:rFonts w:ascii="Garamond" w:hAnsi="Garamond"/>
             </w:rPr>
           </w:pPr>
-          <w:bookmarkStart w:id="40" w:name="_Hlk109381676"/>
+          <w:bookmarkStart w:id="47" w:name="_Hlk109381676"/>
         </w:p>
       </w:tc>
       <w:tc>
@@ -6879,7 +7624,7 @@
         </w:p>
       </w:tc>
     </w:tr>
-    <w:bookmarkEnd w:id="40"/>
+    <w:bookmarkEnd w:id="47"/>
   </w:tbl>
   <w:p>
     <w:pPr>
@@ -8918,6 +9663,9 @@
 <w15:people xmlns:wpc="http://schemas.microsoft.com/office/word/2010/wordprocessingCanvas" xmlns:cx="http://schemas.microsoft.com/office/drawing/2014/chartex" xmlns:cx1="http://schemas.microsoft.com/office/drawing/2015/9/8/chartex" xmlns:cx2="http://schemas.microsoft.com/office/drawing/2015/10/21/chartex" xmlns:cx3="http://schemas.microsoft.com/office/drawing/2016/5/9/chartex" xmlns:cx4="http://schemas.microsoft.com/office/drawing/2016/5/10/chartex" xmlns:cx5="http://schemas.microsoft.com/office/drawing/2016/5/11/chartex" xmlns:cx6="http://schemas.microsoft.com/office/drawing/2016/5/12/chartex" xmlns:cx7="http://schemas.microsoft.com/office/drawing/2016/5/13/chartex" xmlns:cx8="http://schemas.microsoft.com/office/drawing/2016/5/14/chartex" xmlns:mc="http://schemas.openxmlformats.org/markup-compatibility/2006" xmlns:aink="http://schemas.microsoft.com/office/drawing/2016/ink" xmlns:am3d="http://schemas.microsoft.com/office/drawing/2017/model3d" xmlns:o="urn:schemas-microsoft-com:office:office" xmlns:oel="http://schemas.microsoft.com/office/2019/extlst" xmlns:r="http://schemas.openxmlformats.org/officeDocument/2006/relationships" xmlns:m="http://schemas.openxmlformats.org/officeDocument/2006/math" xmlns:v="urn:schemas-microsoft-com:vml" xmlns:wp14="http://schemas.microsoft.com/office/word/2010/wordprocessingDrawing" xmlns:wp="http://schemas.openxmlformats.org/drawingml/2006/wordprocessingDrawing" xmlns:w10="urn:schemas-microsoft-com:office:word" xmlns:w="http://schemas.openxmlformats.org/wordprocessingml/2006/main" xmlns:w14="http://schemas.microsoft.com/office/word/2010/wordml" xmlns:w15="http://schemas.microsoft.com/office/word/2012/wordml" xmlns:w16cex="http://schemas.microsoft.com/office/word/2018/wordml/cex" xmlns:w16cid="http://schemas.microsoft.com/office/word/2016/wordml/cid" xmlns:w16="http://schemas.microsoft.com/office/word/2018/wordml" xmlns:w16du="http://schemas.microsoft.com/office/word/2023/wordml/word16du" xmlns:w16sdtdh="http://schemas.microsoft.com/office/word/2020/wordml/sdtdatahash" xmlns:w16se="http://schemas.microsoft.com/office/word/2015/wordml/symex" xmlns:wpg="http://schemas.microsoft.com/office/word/2010/wordprocessingGroup" xmlns:wpi="http://schemas.microsoft.com/office/word/2010/wordprocessingInk" xmlns:wne="http://schemas.microsoft.com/office/word/2006/wordml" xmlns:wps="http://schemas.microsoft.com/office/word/2010/wordprocessingShape" mc:Ignorable="w14 w15 w16se w16cid w16 w16cex w16sdtdh wp14">
   <w15:person w15:author="Jana Konrad">
     <w15:presenceInfo w15:providerId="AD" w15:userId="S::Jana.Konrad@bwedu.de::b8c5cbaa-a3b1-46f9-813a-0316b419a690"/>
+  </w15:person>
+  <w15:person w15:author="Jana Konrad [2]">
+    <w15:presenceInfo w15:providerId="Windows Live" w15:userId="672e8d8c14d9ada3"/>
   </w15:person>
 </w15:people>
 </file>
@@ -10558,6 +11306,11 @@
       </w:numPr>
     </w:pPr>
   </w:style>
+  <w:style w:type="character" w:customStyle="1" w:styleId="hgkelc">
+    <w:name w:val="hgkelc"/>
+    <w:basedOn w:val="Absatz-Standardschriftart"/>
+    <w:rsid w:val="006F1F97"/>
+  </w:style>
 </w:styles>
 </file>
 

</xml_diff>

<commit_message>
Evaluation unterteilt in Braccio und GirlsDay
</commit_message>
<xml_diff>
--- a/T3200_Lehrkonzept_EdCoN.docx
+++ b/T3200_Lehrkonzept_EdCoN.docx
@@ -193,16 +193,8 @@
         <w:rPr>
           <w:rFonts w:cs="Arial"/>
         </w:rPr>
-        <w:t xml:space="preserve"> – </w:t>
-      </w:r>
-      <w:proofErr w:type="spellStart"/>
-      <w:r>
-        <w:rPr>
-          <w:rFonts w:cs="Arial"/>
-        </w:rPr>
-        <w:t>Infotronik</w:t>
-      </w:r>
-      <w:proofErr w:type="spellEnd"/>
+        <w:t xml:space="preserve"> – Infotronik</w:t>
+      </w:r>
     </w:p>
     <w:p>
       <w:pPr>
@@ -1055,6 +1047,7 @@
         <w:p>
           <w:pPr>
             <w:tabs>
+              <w:tab w:val="left" w:pos="495"/>
               <w:tab w:val="left" w:pos="1379"/>
             </w:tabs>
             <w:rPr>
@@ -1062,6 +1055,13 @@
               <w:szCs w:val="24"/>
             </w:rPr>
           </w:pPr>
+          <w:r>
+            <w:rPr>
+              <w:rFonts w:eastAsiaTheme="minorHAnsi" w:cs="Arial"/>
+              <w:szCs w:val="24"/>
+            </w:rPr>
+            <w:tab/>
+          </w:r>
           <w:r>
             <w:rPr>
               <w:rFonts w:eastAsiaTheme="minorHAnsi" w:cs="Arial"/>
@@ -1081,7 +1081,7 @@
               <w:rFonts w:ascii="Arial" w:hAnsi="Arial" w:cs="Arial"/>
               <w:noProof/>
               <w:kern w:val="2"/>
-              <w:szCs w:val="24"/>
+              <w:sz w:val="22"/>
               <w14:ligatures w14:val="standardContextual"/>
             </w:rPr>
           </w:pPr>
@@ -1106,7 +1106,7 @@
             </w:rPr>
             <w:fldChar w:fldCharType="separate"/>
           </w:r>
-          <w:hyperlink w:anchor="_Toc132704653" w:history="1">
+          <w:hyperlink w:anchor="_Toc134884990" w:history="1">
             <w:r>
               <w:rPr>
                 <w:rStyle w:val="Hyperlink"/>
@@ -1137,7 +1137,7 @@
                 <w:noProof/>
                 <w:webHidden/>
               </w:rPr>
-              <w:instrText xml:space="preserve"> PAGEREF _Toc132704653 \h </w:instrText>
+              <w:instrText xml:space="preserve"> PAGEREF _Toc134884990 \h </w:instrText>
             </w:r>
             <w:r>
               <w:rPr>
@@ -1160,7 +1160,7 @@
                 <w:noProof/>
                 <w:webHidden/>
               </w:rPr>
-              <w:t>IV</w:t>
+              <w:t>V</w:t>
             </w:r>
             <w:r>
               <w:rPr>
@@ -1183,11 +1183,11 @@
               <w:rFonts w:ascii="Arial" w:hAnsi="Arial" w:cs="Arial"/>
               <w:noProof/>
               <w:kern w:val="2"/>
-              <w:szCs w:val="24"/>
+              <w:sz w:val="22"/>
               <w14:ligatures w14:val="standardContextual"/>
             </w:rPr>
           </w:pPr>
-          <w:hyperlink w:anchor="_Toc132704654" w:history="1">
+          <w:hyperlink w:anchor="_Toc134884991" w:history="1">
             <w:r>
               <w:rPr>
                 <w:rStyle w:val="Hyperlink"/>
@@ -1218,7 +1218,7 @@
                 <w:noProof/>
                 <w:webHidden/>
               </w:rPr>
-              <w:instrText xml:space="preserve"> PAGEREF _Toc132704654 \h </w:instrText>
+              <w:instrText xml:space="preserve"> PAGEREF _Toc134884991 \h </w:instrText>
             </w:r>
             <w:r>
               <w:rPr>
@@ -1264,11 +1264,11 @@
               <w:rFonts w:ascii="Arial" w:hAnsi="Arial" w:cs="Arial"/>
               <w:noProof/>
               <w:kern w:val="2"/>
-              <w:szCs w:val="24"/>
+              <w:sz w:val="22"/>
               <w14:ligatures w14:val="standardContextual"/>
             </w:rPr>
           </w:pPr>
-          <w:hyperlink w:anchor="_Toc132704655" w:history="1">
+          <w:hyperlink w:anchor="_Toc134884992" w:history="1">
             <w:r>
               <w:rPr>
                 <w:rStyle w:val="Hyperlink"/>
@@ -1300,7 +1300,7 @@
                 <w:noProof/>
                 <w:webHidden/>
               </w:rPr>
-              <w:instrText xml:space="preserve"> PAGEREF _Toc132704655 \h </w:instrText>
+              <w:instrText xml:space="preserve"> PAGEREF _Toc134884992 \h </w:instrText>
             </w:r>
             <w:r>
               <w:rPr>
@@ -1347,11 +1347,11 @@
               <w:rFonts w:ascii="Arial" w:hAnsi="Arial" w:cs="Arial"/>
               <w:noProof/>
               <w:kern w:val="2"/>
-              <w:szCs w:val="24"/>
+              <w:sz w:val="22"/>
               <w14:ligatures w14:val="standardContextual"/>
             </w:rPr>
           </w:pPr>
-          <w:hyperlink w:anchor="_Toc132704656" w:history="1">
+          <w:hyperlink w:anchor="_Toc134884993" w:history="1">
             <w:r>
               <w:rPr>
                 <w:rStyle w:val="Hyperlink"/>
@@ -1365,7 +1365,7 @@
                 <w:rFonts w:ascii="Arial" w:hAnsi="Arial" w:cs="Arial"/>
                 <w:noProof/>
                 <w:kern w:val="2"/>
-                <w:szCs w:val="24"/>
+                <w:sz w:val="22"/>
                 <w14:ligatures w14:val="standardContextual"/>
               </w:rPr>
               <w:tab/>
@@ -1400,7 +1400,7 @@
                 <w:noProof/>
                 <w:webHidden/>
               </w:rPr>
-              <w:instrText xml:space="preserve"> PAGEREF _Toc132704656 \h </w:instrText>
+              <w:instrText xml:space="preserve"> PAGEREF _Toc134884993 \h </w:instrText>
             </w:r>
             <w:r>
               <w:rPr>
@@ -1447,11 +1447,11 @@
               <w:rFonts w:ascii="Arial" w:hAnsi="Arial" w:cs="Arial"/>
               <w:noProof/>
               <w:kern w:val="2"/>
-              <w:szCs w:val="24"/>
+              <w:sz w:val="22"/>
               <w14:ligatures w14:val="standardContextual"/>
             </w:rPr>
           </w:pPr>
-          <w:hyperlink w:anchor="_Toc132704657" w:history="1">
+          <w:hyperlink w:anchor="_Toc134884994" w:history="1">
             <w:r>
               <w:rPr>
                 <w:rStyle w:val="Hyperlink"/>
@@ -1465,7 +1465,7 @@
                 <w:rFonts w:ascii="Arial" w:hAnsi="Arial" w:cs="Arial"/>
                 <w:noProof/>
                 <w:kern w:val="2"/>
-                <w:szCs w:val="24"/>
+                <w:sz w:val="22"/>
                 <w14:ligatures w14:val="standardContextual"/>
               </w:rPr>
               <w:tab/>
@@ -1500,7 +1500,7 @@
                 <w:noProof/>
                 <w:webHidden/>
               </w:rPr>
-              <w:instrText xml:space="preserve"> PAGEREF _Toc132704657 \h </w:instrText>
+              <w:instrText xml:space="preserve"> PAGEREF _Toc134884994 \h </w:instrText>
             </w:r>
             <w:r>
               <w:rPr>
@@ -1547,11 +1547,11 @@
               <w:rFonts w:ascii="Arial" w:hAnsi="Arial" w:cs="Arial"/>
               <w:noProof/>
               <w:kern w:val="2"/>
-              <w:szCs w:val="24"/>
+              <w:sz w:val="22"/>
               <w14:ligatures w14:val="standardContextual"/>
             </w:rPr>
           </w:pPr>
-          <w:hyperlink w:anchor="_Toc132704658" w:history="1">
+          <w:hyperlink w:anchor="_Toc134884995" w:history="1">
             <w:r>
               <w:rPr>
                 <w:rStyle w:val="Hyperlink"/>
@@ -1565,7 +1565,7 @@
                 <w:rFonts w:ascii="Arial" w:hAnsi="Arial" w:cs="Arial"/>
                 <w:noProof/>
                 <w:kern w:val="2"/>
-                <w:szCs w:val="24"/>
+                <w:sz w:val="22"/>
                 <w14:ligatures w14:val="standardContextual"/>
               </w:rPr>
               <w:tab/>
@@ -1600,7 +1600,7 @@
                 <w:noProof/>
                 <w:webHidden/>
               </w:rPr>
-              <w:instrText xml:space="preserve"> PAGEREF _Toc132704658 \h </w:instrText>
+              <w:instrText xml:space="preserve"> PAGEREF _Toc134884995 \h </w:instrText>
             </w:r>
             <w:r>
               <w:rPr>
@@ -1647,11 +1647,11 @@
               <w:rFonts w:ascii="Arial" w:hAnsi="Arial" w:cs="Arial"/>
               <w:noProof/>
               <w:kern w:val="2"/>
-              <w:szCs w:val="24"/>
+              <w:sz w:val="22"/>
               <w14:ligatures w14:val="standardContextual"/>
             </w:rPr>
           </w:pPr>
-          <w:hyperlink w:anchor="_Toc132704659" w:history="1">
+          <w:hyperlink w:anchor="_Toc134884996" w:history="1">
             <w:r>
               <w:rPr>
                 <w:rStyle w:val="Hyperlink"/>
@@ -1665,7 +1665,7 @@
                 <w:rFonts w:ascii="Arial" w:hAnsi="Arial" w:cs="Arial"/>
                 <w:noProof/>
                 <w:kern w:val="2"/>
-                <w:szCs w:val="24"/>
+                <w:sz w:val="22"/>
                 <w14:ligatures w14:val="standardContextual"/>
               </w:rPr>
               <w:tab/>
@@ -1700,7 +1700,7 @@
                 <w:noProof/>
                 <w:webHidden/>
               </w:rPr>
-              <w:instrText xml:space="preserve"> PAGEREF _Toc132704659 \h </w:instrText>
+              <w:instrText xml:space="preserve"> PAGEREF _Toc134884996 \h </w:instrText>
             </w:r>
             <w:r>
               <w:rPr>
@@ -1739,7 +1739,7 @@
           <w:pPr>
             <w:pStyle w:val="Verzeichnis2"/>
             <w:tabs>
-              <w:tab w:val="left" w:pos="960"/>
+              <w:tab w:val="left" w:pos="880"/>
               <w:tab w:val="right" w:leader="dot" w:pos="9016"/>
             </w:tabs>
             <w:spacing w:line="360" w:lineRule="auto"/>
@@ -1747,11 +1747,11 @@
               <w:rFonts w:ascii="Arial" w:hAnsi="Arial" w:cs="Arial"/>
               <w:noProof/>
               <w:kern w:val="2"/>
-              <w:szCs w:val="24"/>
+              <w:sz w:val="22"/>
               <w14:ligatures w14:val="standardContextual"/>
             </w:rPr>
           </w:pPr>
-          <w:hyperlink w:anchor="_Toc132704660" w:history="1">
+          <w:hyperlink w:anchor="_Toc134884997" w:history="1">
             <w:r>
               <w:rPr>
                 <w:rStyle w:val="Hyperlink"/>
@@ -1765,7 +1765,7 @@
                 <w:rFonts w:ascii="Arial" w:hAnsi="Arial" w:cs="Arial"/>
                 <w:noProof/>
                 <w:kern w:val="2"/>
-                <w:szCs w:val="24"/>
+                <w:sz w:val="22"/>
                 <w14:ligatures w14:val="standardContextual"/>
               </w:rPr>
               <w:tab/>
@@ -1800,7 +1800,7 @@
                 <w:noProof/>
                 <w:webHidden/>
               </w:rPr>
-              <w:instrText xml:space="preserve"> PAGEREF _Toc132704660 \h </w:instrText>
+              <w:instrText xml:space="preserve"> PAGEREF _Toc134884997 \h </w:instrText>
             </w:r>
             <w:r>
               <w:rPr>
@@ -1839,7 +1839,7 @@
           <w:pPr>
             <w:pStyle w:val="Verzeichnis2"/>
             <w:tabs>
-              <w:tab w:val="left" w:pos="960"/>
+              <w:tab w:val="left" w:pos="880"/>
               <w:tab w:val="right" w:leader="dot" w:pos="9016"/>
             </w:tabs>
             <w:spacing w:line="360" w:lineRule="auto"/>
@@ -1847,11 +1847,11 @@
               <w:rFonts w:ascii="Arial" w:hAnsi="Arial" w:cs="Arial"/>
               <w:noProof/>
               <w:kern w:val="2"/>
-              <w:szCs w:val="24"/>
+              <w:sz w:val="22"/>
               <w14:ligatures w14:val="standardContextual"/>
             </w:rPr>
           </w:pPr>
-          <w:hyperlink w:anchor="_Toc132704661" w:history="1">
+          <w:hyperlink w:anchor="_Toc134884998" w:history="1">
             <w:r>
               <w:rPr>
                 <w:rStyle w:val="Hyperlink"/>
@@ -1865,7 +1865,7 @@
                 <w:rFonts w:ascii="Arial" w:hAnsi="Arial" w:cs="Arial"/>
                 <w:noProof/>
                 <w:kern w:val="2"/>
-                <w:szCs w:val="24"/>
+                <w:sz w:val="22"/>
                 <w14:ligatures w14:val="standardContextual"/>
               </w:rPr>
               <w:tab/>
@@ -1900,7 +1900,7 @@
                 <w:noProof/>
                 <w:webHidden/>
               </w:rPr>
-              <w:instrText xml:space="preserve"> PAGEREF _Toc132704661 \h </w:instrText>
+              <w:instrText xml:space="preserve"> PAGEREF _Toc134884998 \h </w:instrText>
             </w:r>
             <w:r>
               <w:rPr>
@@ -1939,18 +1939,19 @@
           <w:pPr>
             <w:pStyle w:val="Verzeichnis3"/>
             <w:tabs>
-              <w:tab w:val="left" w:pos="1440"/>
+              <w:tab w:val="left" w:pos="1320"/>
               <w:tab w:val="right" w:leader="dot" w:pos="9016"/>
             </w:tabs>
             <w:rPr>
               <w:rFonts w:eastAsiaTheme="minorEastAsia" w:cs="Arial"/>
               <w:noProof/>
               <w:kern w:val="2"/>
-              <w:szCs w:val="24"/>
+              <w:sz w:val="22"/>
+              <w:szCs w:val="22"/>
               <w14:ligatures w14:val="standardContextual"/>
             </w:rPr>
           </w:pPr>
-          <w:hyperlink w:anchor="_Toc132704662" w:history="1">
+          <w:hyperlink w:anchor="_Toc134884999" w:history="1">
             <w:r>
               <w:rPr>
                 <w:rStyle w:val="Hyperlink"/>
@@ -1970,7 +1971,8 @@
                 <w:rFonts w:eastAsiaTheme="minorEastAsia" w:cs="Arial"/>
                 <w:noProof/>
                 <w:kern w:val="2"/>
-                <w:szCs w:val="24"/>
+                <w:sz w:val="22"/>
+                <w:szCs w:val="22"/>
                 <w14:ligatures w14:val="standardContextual"/>
               </w:rPr>
               <w:tab/>
@@ -2005,7 +2007,7 @@
                 <w:noProof/>
                 <w:webHidden/>
               </w:rPr>
-              <w:instrText xml:space="preserve"> PAGEREF _Toc132704662 \h </w:instrText>
+              <w:instrText xml:space="preserve"> PAGEREF _Toc134884999 \h </w:instrText>
             </w:r>
             <w:r>
               <w:rPr>
@@ -2044,18 +2046,19 @@
           <w:pPr>
             <w:pStyle w:val="Verzeichnis3"/>
             <w:tabs>
-              <w:tab w:val="left" w:pos="1440"/>
+              <w:tab w:val="left" w:pos="1320"/>
               <w:tab w:val="right" w:leader="dot" w:pos="9016"/>
             </w:tabs>
             <w:rPr>
               <w:rFonts w:eastAsiaTheme="minorEastAsia" w:cs="Arial"/>
               <w:noProof/>
               <w:kern w:val="2"/>
-              <w:szCs w:val="24"/>
+              <w:sz w:val="22"/>
+              <w:szCs w:val="22"/>
               <w14:ligatures w14:val="standardContextual"/>
             </w:rPr>
           </w:pPr>
-          <w:hyperlink w:anchor="_Toc132704663" w:history="1">
+          <w:hyperlink w:anchor="_Toc134885000" w:history="1">
             <w:r>
               <w:rPr>
                 <w:rStyle w:val="Hyperlink"/>
@@ -2075,7 +2078,8 @@
                 <w:rFonts w:eastAsiaTheme="minorEastAsia" w:cs="Arial"/>
                 <w:noProof/>
                 <w:kern w:val="2"/>
-                <w:szCs w:val="24"/>
+                <w:sz w:val="22"/>
+                <w:szCs w:val="22"/>
                 <w14:ligatures w14:val="standardContextual"/>
               </w:rPr>
               <w:tab/>
@@ -2086,7 +2090,7 @@
                 <w:rFonts w:cs="Arial"/>
                 <w:noProof/>
               </w:rPr>
-              <w:t>WiFi-Modul für den Arduino UNO R3</w:t>
+              <w:t>Kommunikation zwischen ESP32 und Arduino UNO</w:t>
             </w:r>
             <w:r>
               <w:rPr>
@@ -2110,7 +2114,7 @@
                 <w:noProof/>
                 <w:webHidden/>
               </w:rPr>
-              <w:instrText xml:space="preserve"> PAGEREF _Toc132704663 \h </w:instrText>
+              <w:instrText xml:space="preserve"> PAGEREF _Toc134885000 \h </w:instrText>
             </w:r>
             <w:r>
               <w:rPr>
@@ -2149,18 +2153,19 @@
           <w:pPr>
             <w:pStyle w:val="Verzeichnis3"/>
             <w:tabs>
-              <w:tab w:val="left" w:pos="1440"/>
+              <w:tab w:val="left" w:pos="1320"/>
               <w:tab w:val="right" w:leader="dot" w:pos="9016"/>
             </w:tabs>
             <w:rPr>
               <w:rFonts w:eastAsiaTheme="minorEastAsia" w:cs="Arial"/>
               <w:noProof/>
               <w:kern w:val="2"/>
-              <w:szCs w:val="24"/>
+              <w:sz w:val="22"/>
+              <w:szCs w:val="22"/>
               <w14:ligatures w14:val="standardContextual"/>
             </w:rPr>
           </w:pPr>
-          <w:hyperlink w:anchor="_Toc132704664" w:history="1">
+          <w:hyperlink w:anchor="_Toc134885001" w:history="1">
             <w:r>
               <w:rPr>
                 <w:rStyle w:val="Hyperlink"/>
@@ -2180,7 +2185,8 @@
                 <w:rFonts w:eastAsiaTheme="minorEastAsia" w:cs="Arial"/>
                 <w:noProof/>
                 <w:kern w:val="2"/>
-                <w:szCs w:val="24"/>
+                <w:sz w:val="22"/>
+                <w:szCs w:val="22"/>
                 <w14:ligatures w14:val="standardContextual"/>
               </w:rPr>
               <w:tab/>
@@ -2191,7 +2197,7 @@
                 <w:rFonts w:cs="Arial"/>
                 <w:noProof/>
               </w:rPr>
-              <w:t>Kommunikation zwischen ESP32 und Arduino UNO</w:t>
+              <w:t>WiFi-Modul für den Arduino UNO R3</w:t>
             </w:r>
             <w:r>
               <w:rPr>
@@ -2215,7 +2221,7 @@
                 <w:noProof/>
                 <w:webHidden/>
               </w:rPr>
-              <w:instrText xml:space="preserve"> PAGEREF _Toc132704664 \h </w:instrText>
+              <w:instrText xml:space="preserve"> PAGEREF _Toc134885001 \h </w:instrText>
             </w:r>
             <w:r>
               <w:rPr>
@@ -2254,18 +2260,19 @@
           <w:pPr>
             <w:pStyle w:val="Verzeichnis3"/>
             <w:tabs>
-              <w:tab w:val="left" w:pos="1440"/>
+              <w:tab w:val="left" w:pos="1320"/>
               <w:tab w:val="right" w:leader="dot" w:pos="9016"/>
             </w:tabs>
             <w:rPr>
               <w:rFonts w:eastAsiaTheme="minorEastAsia" w:cs="Arial"/>
               <w:noProof/>
               <w:kern w:val="2"/>
-              <w:szCs w:val="24"/>
+              <w:sz w:val="22"/>
+              <w:szCs w:val="22"/>
               <w14:ligatures w14:val="standardContextual"/>
             </w:rPr>
           </w:pPr>
-          <w:hyperlink w:anchor="_Toc132704665" w:history="1">
+          <w:hyperlink w:anchor="_Toc134885002" w:history="1">
             <w:r>
               <w:rPr>
                 <w:rStyle w:val="Hyperlink"/>
@@ -2285,7 +2292,8 @@
                 <w:rFonts w:eastAsiaTheme="minorEastAsia" w:cs="Arial"/>
                 <w:noProof/>
                 <w:kern w:val="2"/>
-                <w:szCs w:val="24"/>
+                <w:sz w:val="22"/>
+                <w:szCs w:val="22"/>
                 <w14:ligatures w14:val="standardContextual"/>
               </w:rPr>
               <w:tab/>
@@ -2320,7 +2328,7 @@
                 <w:noProof/>
                 <w:webHidden/>
               </w:rPr>
-              <w:instrText xml:space="preserve"> PAGEREF _Toc132704665 \h </w:instrText>
+              <w:instrText xml:space="preserve"> PAGEREF _Toc134885002 \h </w:instrText>
             </w:r>
             <w:r>
               <w:rPr>
@@ -2343,7 +2351,7 @@
                 <w:noProof/>
                 <w:webHidden/>
               </w:rPr>
-              <w:t>5</w:t>
+              <w:t>6</w:t>
             </w:r>
             <w:r>
               <w:rPr>
@@ -2367,11 +2375,11 @@
               <w:rFonts w:ascii="Arial" w:hAnsi="Arial" w:cs="Arial"/>
               <w:noProof/>
               <w:kern w:val="2"/>
-              <w:szCs w:val="24"/>
+              <w:sz w:val="22"/>
               <w14:ligatures w14:val="standardContextual"/>
             </w:rPr>
           </w:pPr>
-          <w:hyperlink w:anchor="_Toc132704666" w:history="1">
+          <w:hyperlink w:anchor="_Toc134885003" w:history="1">
             <w:r>
               <w:rPr>
                 <w:rStyle w:val="Hyperlink"/>
@@ -2385,7 +2393,7 @@
                 <w:rFonts w:ascii="Arial" w:hAnsi="Arial" w:cs="Arial"/>
                 <w:noProof/>
                 <w:kern w:val="2"/>
-                <w:szCs w:val="24"/>
+                <w:sz w:val="22"/>
                 <w14:ligatures w14:val="standardContextual"/>
               </w:rPr>
               <w:tab/>
@@ -2420,7 +2428,7 @@
                 <w:noProof/>
                 <w:webHidden/>
               </w:rPr>
-              <w:instrText xml:space="preserve"> PAGEREF _Toc132704666 \h </w:instrText>
+              <w:instrText xml:space="preserve"> PAGEREF _Toc134885003 \h </w:instrText>
             </w:r>
             <w:r>
               <w:rPr>
@@ -2443,7 +2451,7 @@
                 <w:noProof/>
                 <w:webHidden/>
               </w:rPr>
-              <w:t>5</w:t>
+              <w:t>7</w:t>
             </w:r>
             <w:r>
               <w:rPr>
@@ -2459,7 +2467,7 @@
           <w:pPr>
             <w:pStyle w:val="Verzeichnis2"/>
             <w:tabs>
-              <w:tab w:val="left" w:pos="960"/>
+              <w:tab w:val="left" w:pos="880"/>
               <w:tab w:val="right" w:leader="dot" w:pos="9016"/>
             </w:tabs>
             <w:spacing w:line="360" w:lineRule="auto"/>
@@ -2467,11 +2475,11 @@
               <w:rFonts w:ascii="Arial" w:hAnsi="Arial" w:cs="Arial"/>
               <w:noProof/>
               <w:kern w:val="2"/>
-              <w:szCs w:val="24"/>
+              <w:sz w:val="22"/>
               <w14:ligatures w14:val="standardContextual"/>
             </w:rPr>
           </w:pPr>
-          <w:hyperlink w:anchor="_Toc132704667" w:history="1">
+          <w:hyperlink w:anchor="_Toc134885004" w:history="1">
             <w:r>
               <w:rPr>
                 <w:rStyle w:val="Hyperlink"/>
@@ -2485,7 +2493,7 @@
                 <w:rFonts w:ascii="Arial" w:hAnsi="Arial" w:cs="Arial"/>
                 <w:noProof/>
                 <w:kern w:val="2"/>
-                <w:szCs w:val="24"/>
+                <w:sz w:val="22"/>
                 <w14:ligatures w14:val="standardContextual"/>
               </w:rPr>
               <w:tab/>
@@ -2520,7 +2528,7 @@
                 <w:noProof/>
                 <w:webHidden/>
               </w:rPr>
-              <w:instrText xml:space="preserve"> PAGEREF _Toc132704667 \h </w:instrText>
+              <w:instrText xml:space="preserve"> PAGEREF _Toc134885004 \h </w:instrText>
             </w:r>
             <w:r>
               <w:rPr>
@@ -2543,7 +2551,7 @@
                 <w:noProof/>
                 <w:webHidden/>
               </w:rPr>
-              <w:t>7</w:t>
+              <w:t>8</w:t>
             </w:r>
             <w:r>
               <w:rPr>
@@ -2559,7 +2567,7 @@
           <w:pPr>
             <w:pStyle w:val="Verzeichnis2"/>
             <w:tabs>
-              <w:tab w:val="left" w:pos="960"/>
+              <w:tab w:val="left" w:pos="880"/>
               <w:tab w:val="right" w:leader="dot" w:pos="9016"/>
             </w:tabs>
             <w:spacing w:line="360" w:lineRule="auto"/>
@@ -2567,11 +2575,11 @@
               <w:rFonts w:ascii="Arial" w:hAnsi="Arial" w:cs="Arial"/>
               <w:noProof/>
               <w:kern w:val="2"/>
-              <w:szCs w:val="24"/>
+              <w:sz w:val="22"/>
               <w14:ligatures w14:val="standardContextual"/>
             </w:rPr>
           </w:pPr>
-          <w:hyperlink w:anchor="_Toc132704668" w:history="1">
+          <w:hyperlink w:anchor="_Toc134885005" w:history="1">
             <w:r>
               <w:rPr>
                 <w:rStyle w:val="Hyperlink"/>
@@ -2585,7 +2593,7 @@
                 <w:rFonts w:ascii="Arial" w:hAnsi="Arial" w:cs="Arial"/>
                 <w:noProof/>
                 <w:kern w:val="2"/>
-                <w:szCs w:val="24"/>
+                <w:sz w:val="22"/>
                 <w14:ligatures w14:val="standardContextual"/>
               </w:rPr>
               <w:tab/>
@@ -2620,7 +2628,7 @@
                 <w:noProof/>
                 <w:webHidden/>
               </w:rPr>
-              <w:instrText xml:space="preserve"> PAGEREF _Toc132704668 \h </w:instrText>
+              <w:instrText xml:space="preserve"> PAGEREF _Toc134885005 \h </w:instrText>
             </w:r>
             <w:r>
               <w:rPr>
@@ -2643,7 +2651,7 @@
                 <w:noProof/>
                 <w:webHidden/>
               </w:rPr>
-              <w:t>9</w:t>
+              <w:t>10</w:t>
             </w:r>
             <w:r>
               <w:rPr>
@@ -2659,18 +2667,19 @@
           <w:pPr>
             <w:pStyle w:val="Verzeichnis3"/>
             <w:tabs>
-              <w:tab w:val="left" w:pos="1440"/>
+              <w:tab w:val="left" w:pos="1320"/>
               <w:tab w:val="right" w:leader="dot" w:pos="9016"/>
             </w:tabs>
             <w:rPr>
               <w:rFonts w:eastAsiaTheme="minorEastAsia" w:cs="Arial"/>
               <w:noProof/>
               <w:kern w:val="2"/>
-              <w:szCs w:val="24"/>
+              <w:sz w:val="22"/>
+              <w:szCs w:val="22"/>
               <w14:ligatures w14:val="standardContextual"/>
             </w:rPr>
           </w:pPr>
-          <w:hyperlink w:anchor="_Toc132704669" w:history="1">
+          <w:hyperlink w:anchor="_Toc134885006" w:history="1">
             <w:r>
               <w:rPr>
                 <w:rStyle w:val="Hyperlink"/>
@@ -2690,7 +2699,8 @@
                 <w:rFonts w:eastAsiaTheme="minorEastAsia" w:cs="Arial"/>
                 <w:noProof/>
                 <w:kern w:val="2"/>
-                <w:szCs w:val="24"/>
+                <w:sz w:val="22"/>
+                <w:szCs w:val="22"/>
                 <w14:ligatures w14:val="standardContextual"/>
               </w:rPr>
               <w:tab/>
@@ -2725,7 +2735,7 @@
                 <w:noProof/>
                 <w:webHidden/>
               </w:rPr>
-              <w:instrText xml:space="preserve"> PAGEREF _Toc132704669 \h </w:instrText>
+              <w:instrText xml:space="preserve"> PAGEREF _Toc134885006 \h </w:instrText>
             </w:r>
             <w:r>
               <w:rPr>
@@ -2748,7 +2758,7 @@
                 <w:noProof/>
                 <w:webHidden/>
               </w:rPr>
-              <w:t>9</w:t>
+              <w:t>10</w:t>
             </w:r>
             <w:r>
               <w:rPr>
@@ -2764,18 +2774,19 @@
           <w:pPr>
             <w:pStyle w:val="Verzeichnis3"/>
             <w:tabs>
-              <w:tab w:val="left" w:pos="1440"/>
+              <w:tab w:val="left" w:pos="1320"/>
               <w:tab w:val="right" w:leader="dot" w:pos="9016"/>
             </w:tabs>
             <w:rPr>
               <w:rFonts w:eastAsiaTheme="minorEastAsia" w:cs="Arial"/>
               <w:noProof/>
               <w:kern w:val="2"/>
-              <w:szCs w:val="24"/>
+              <w:sz w:val="22"/>
+              <w:szCs w:val="22"/>
               <w14:ligatures w14:val="standardContextual"/>
             </w:rPr>
           </w:pPr>
-          <w:hyperlink w:anchor="_Toc132704670" w:history="1">
+          <w:hyperlink w:anchor="_Toc134885007" w:history="1">
             <w:r>
               <w:rPr>
                 <w:rStyle w:val="Hyperlink"/>
@@ -2795,7 +2806,8 @@
                 <w:rFonts w:eastAsiaTheme="minorEastAsia" w:cs="Arial"/>
                 <w:noProof/>
                 <w:kern w:val="2"/>
-                <w:szCs w:val="24"/>
+                <w:sz w:val="22"/>
+                <w:szCs w:val="22"/>
                 <w14:ligatures w14:val="standardContextual"/>
               </w:rPr>
               <w:tab/>
@@ -2830,7 +2842,7 @@
                 <w:noProof/>
                 <w:webHidden/>
               </w:rPr>
-              <w:instrText xml:space="preserve"> PAGEREF _Toc132704670 \h </w:instrText>
+              <w:instrText xml:space="preserve"> PAGEREF _Toc134885007 \h </w:instrText>
             </w:r>
             <w:r>
               <w:rPr>
@@ -2853,7 +2865,7 @@
                 <w:noProof/>
                 <w:webHidden/>
               </w:rPr>
-              <w:t>10</w:t>
+              <w:t>11</w:t>
             </w:r>
             <w:r>
               <w:rPr>
@@ -2869,18 +2881,19 @@
           <w:pPr>
             <w:pStyle w:val="Verzeichnis3"/>
             <w:tabs>
-              <w:tab w:val="left" w:pos="1440"/>
+              <w:tab w:val="left" w:pos="1320"/>
               <w:tab w:val="right" w:leader="dot" w:pos="9016"/>
             </w:tabs>
             <w:rPr>
               <w:rFonts w:eastAsiaTheme="minorEastAsia" w:cs="Arial"/>
               <w:noProof/>
               <w:kern w:val="2"/>
-              <w:szCs w:val="24"/>
+              <w:sz w:val="22"/>
+              <w:szCs w:val="22"/>
               <w14:ligatures w14:val="standardContextual"/>
             </w:rPr>
           </w:pPr>
-          <w:hyperlink w:anchor="_Toc132704671" w:history="1">
+          <w:hyperlink w:anchor="_Toc134885008" w:history="1">
             <w:r>
               <w:rPr>
                 <w:rStyle w:val="Hyperlink"/>
@@ -2900,7 +2913,8 @@
                 <w:rFonts w:eastAsiaTheme="minorEastAsia" w:cs="Arial"/>
                 <w:noProof/>
                 <w:kern w:val="2"/>
-                <w:szCs w:val="24"/>
+                <w:sz w:val="22"/>
+                <w:szCs w:val="22"/>
                 <w14:ligatures w14:val="standardContextual"/>
               </w:rPr>
               <w:tab/>
@@ -2935,7 +2949,7 @@
                 <w:noProof/>
                 <w:webHidden/>
               </w:rPr>
-              <w:instrText xml:space="preserve"> PAGEREF _Toc132704671 \h </w:instrText>
+              <w:instrText xml:space="preserve"> PAGEREF _Toc134885008 \h </w:instrText>
             </w:r>
             <w:r>
               <w:rPr>
@@ -2958,7 +2972,7 @@
                 <w:noProof/>
                 <w:webHidden/>
               </w:rPr>
-              <w:t>10</w:t>
+              <w:t>12</w:t>
             </w:r>
             <w:r>
               <w:rPr>
@@ -2982,11 +2996,11 @@
               <w:rFonts w:ascii="Arial" w:hAnsi="Arial" w:cs="Arial"/>
               <w:noProof/>
               <w:kern w:val="2"/>
-              <w:szCs w:val="24"/>
+              <w:sz w:val="22"/>
               <w14:ligatures w14:val="standardContextual"/>
             </w:rPr>
           </w:pPr>
-          <w:hyperlink w:anchor="_Toc132704672" w:history="1">
+          <w:hyperlink w:anchor="_Toc134885009" w:history="1">
             <w:r>
               <w:rPr>
                 <w:rStyle w:val="Hyperlink"/>
@@ -3000,7 +3014,7 @@
                 <w:rFonts w:ascii="Arial" w:hAnsi="Arial" w:cs="Arial"/>
                 <w:noProof/>
                 <w:kern w:val="2"/>
-                <w:szCs w:val="24"/>
+                <w:sz w:val="22"/>
                 <w14:ligatures w14:val="standardContextual"/>
               </w:rPr>
               <w:tab/>
@@ -3035,7 +3049,7 @@
                 <w:noProof/>
                 <w:webHidden/>
               </w:rPr>
-              <w:instrText xml:space="preserve"> PAGEREF _Toc132704672 \h </w:instrText>
+              <w:instrText xml:space="preserve"> PAGEREF _Toc134885009 \h </w:instrText>
             </w:r>
             <w:r>
               <w:rPr>
@@ -3058,7 +3072,207 @@
                 <w:noProof/>
                 <w:webHidden/>
               </w:rPr>
-              <w:t>10</w:t>
+              <w:t>13</w:t>
+            </w:r>
+            <w:r>
+              <w:rPr>
+                <w:rFonts w:ascii="Arial" w:hAnsi="Arial" w:cs="Arial"/>
+                <w:noProof/>
+                <w:webHidden/>
+              </w:rPr>
+              <w:fldChar w:fldCharType="end"/>
+            </w:r>
+          </w:hyperlink>
+        </w:p>
+        <w:p>
+          <w:pPr>
+            <w:pStyle w:val="Verzeichnis2"/>
+            <w:tabs>
+              <w:tab w:val="left" w:pos="880"/>
+              <w:tab w:val="right" w:leader="dot" w:pos="9016"/>
+            </w:tabs>
+            <w:spacing w:line="360" w:lineRule="auto"/>
+            <w:rPr>
+              <w:rFonts w:ascii="Arial" w:hAnsi="Arial" w:cs="Arial"/>
+              <w:noProof/>
+              <w:kern w:val="2"/>
+              <w:sz w:val="22"/>
+              <w14:ligatures w14:val="standardContextual"/>
+            </w:rPr>
+          </w:pPr>
+          <w:hyperlink w:anchor="_Toc134885010" w:history="1">
+            <w:r>
+              <w:rPr>
+                <w:rStyle w:val="Hyperlink"/>
+                <w:rFonts w:ascii="Arial" w:hAnsi="Arial" w:cs="Arial"/>
+                <w:noProof/>
+              </w:rPr>
+              <w:t>6.1</w:t>
+            </w:r>
+            <w:r>
+              <w:rPr>
+                <w:rFonts w:ascii="Arial" w:hAnsi="Arial" w:cs="Arial"/>
+                <w:noProof/>
+                <w:kern w:val="2"/>
+                <w:sz w:val="22"/>
+                <w14:ligatures w14:val="standardContextual"/>
+              </w:rPr>
+              <w:tab/>
+            </w:r>
+            <w:r>
+              <w:rPr>
+                <w:rStyle w:val="Hyperlink"/>
+                <w:rFonts w:ascii="Arial" w:hAnsi="Arial" w:cs="Arial"/>
+                <w:noProof/>
+              </w:rPr>
+              <w:t>Arduino Braccio Roboterarm</w:t>
+            </w:r>
+            <w:r>
+              <w:rPr>
+                <w:rFonts w:ascii="Arial" w:hAnsi="Arial" w:cs="Arial"/>
+                <w:noProof/>
+                <w:webHidden/>
+              </w:rPr>
+              <w:tab/>
+            </w:r>
+            <w:r>
+              <w:rPr>
+                <w:rFonts w:ascii="Arial" w:hAnsi="Arial" w:cs="Arial"/>
+                <w:noProof/>
+                <w:webHidden/>
+              </w:rPr>
+              <w:fldChar w:fldCharType="begin"/>
+            </w:r>
+            <w:r>
+              <w:rPr>
+                <w:rFonts w:ascii="Arial" w:hAnsi="Arial" w:cs="Arial"/>
+                <w:noProof/>
+                <w:webHidden/>
+              </w:rPr>
+              <w:instrText xml:space="preserve"> PAGEREF _Toc134885010 \h </w:instrText>
+            </w:r>
+            <w:r>
+              <w:rPr>
+                <w:rFonts w:ascii="Arial" w:hAnsi="Arial" w:cs="Arial"/>
+                <w:noProof/>
+                <w:webHidden/>
+              </w:rPr>
+            </w:r>
+            <w:r>
+              <w:rPr>
+                <w:rFonts w:ascii="Arial" w:hAnsi="Arial" w:cs="Arial"/>
+                <w:noProof/>
+                <w:webHidden/>
+              </w:rPr>
+              <w:fldChar w:fldCharType="separate"/>
+            </w:r>
+            <w:r>
+              <w:rPr>
+                <w:rFonts w:ascii="Arial" w:hAnsi="Arial" w:cs="Arial"/>
+                <w:noProof/>
+                <w:webHidden/>
+              </w:rPr>
+              <w:t>13</w:t>
+            </w:r>
+            <w:r>
+              <w:rPr>
+                <w:rFonts w:ascii="Arial" w:hAnsi="Arial" w:cs="Arial"/>
+                <w:noProof/>
+                <w:webHidden/>
+              </w:rPr>
+              <w:fldChar w:fldCharType="end"/>
+            </w:r>
+          </w:hyperlink>
+        </w:p>
+        <w:p>
+          <w:pPr>
+            <w:pStyle w:val="Verzeichnis2"/>
+            <w:tabs>
+              <w:tab w:val="left" w:pos="880"/>
+              <w:tab w:val="right" w:leader="dot" w:pos="9016"/>
+            </w:tabs>
+            <w:spacing w:line="360" w:lineRule="auto"/>
+            <w:rPr>
+              <w:rFonts w:ascii="Arial" w:hAnsi="Arial" w:cs="Arial"/>
+              <w:noProof/>
+              <w:kern w:val="2"/>
+              <w:sz w:val="22"/>
+              <w14:ligatures w14:val="standardContextual"/>
+            </w:rPr>
+          </w:pPr>
+          <w:hyperlink w:anchor="_Toc134885011" w:history="1">
+            <w:r>
+              <w:rPr>
+                <w:rStyle w:val="Hyperlink"/>
+                <w:rFonts w:ascii="Arial" w:hAnsi="Arial" w:cs="Arial"/>
+                <w:noProof/>
+              </w:rPr>
+              <w:t>6.2</w:t>
+            </w:r>
+            <w:r>
+              <w:rPr>
+                <w:rFonts w:ascii="Arial" w:hAnsi="Arial" w:cs="Arial"/>
+                <w:noProof/>
+                <w:kern w:val="2"/>
+                <w:sz w:val="22"/>
+                <w14:ligatures w14:val="standardContextual"/>
+              </w:rPr>
+              <w:tab/>
+            </w:r>
+            <w:r>
+              <w:rPr>
+                <w:rStyle w:val="Hyperlink"/>
+                <w:rFonts w:ascii="Arial" w:hAnsi="Arial" w:cs="Arial"/>
+                <w:noProof/>
+              </w:rPr>
+              <w:t>GirlsDay</w:t>
+            </w:r>
+            <w:r>
+              <w:rPr>
+                <w:rFonts w:ascii="Arial" w:hAnsi="Arial" w:cs="Arial"/>
+                <w:noProof/>
+                <w:webHidden/>
+              </w:rPr>
+              <w:tab/>
+            </w:r>
+            <w:r>
+              <w:rPr>
+                <w:rFonts w:ascii="Arial" w:hAnsi="Arial" w:cs="Arial"/>
+                <w:noProof/>
+                <w:webHidden/>
+              </w:rPr>
+              <w:fldChar w:fldCharType="begin"/>
+            </w:r>
+            <w:r>
+              <w:rPr>
+                <w:rFonts w:ascii="Arial" w:hAnsi="Arial" w:cs="Arial"/>
+                <w:noProof/>
+                <w:webHidden/>
+              </w:rPr>
+              <w:instrText xml:space="preserve"> PAGEREF _Toc134885011 \h </w:instrText>
+            </w:r>
+            <w:r>
+              <w:rPr>
+                <w:rFonts w:ascii="Arial" w:hAnsi="Arial" w:cs="Arial"/>
+                <w:noProof/>
+                <w:webHidden/>
+              </w:rPr>
+            </w:r>
+            <w:r>
+              <w:rPr>
+                <w:rFonts w:ascii="Arial" w:hAnsi="Arial" w:cs="Arial"/>
+                <w:noProof/>
+                <w:webHidden/>
+              </w:rPr>
+              <w:fldChar w:fldCharType="separate"/>
+            </w:r>
+            <w:r>
+              <w:rPr>
+                <w:rFonts w:ascii="Arial" w:hAnsi="Arial" w:cs="Arial"/>
+                <w:noProof/>
+                <w:webHidden/>
+              </w:rPr>
+              <w:t>13</w:t>
             </w:r>
             <w:r>
               <w:rPr>
@@ -3082,11 +3296,11 @@
               <w:rFonts w:ascii="Arial" w:hAnsi="Arial" w:cs="Arial"/>
               <w:noProof/>
               <w:kern w:val="2"/>
-              <w:szCs w:val="24"/>
+              <w:sz w:val="22"/>
               <w14:ligatures w14:val="standardContextual"/>
             </w:rPr>
           </w:pPr>
-          <w:hyperlink w:anchor="_Toc132704673" w:history="1">
+          <w:hyperlink w:anchor="_Toc134885012" w:history="1">
             <w:r>
               <w:rPr>
                 <w:rStyle w:val="Hyperlink"/>
@@ -3100,7 +3314,7 @@
                 <w:rFonts w:ascii="Arial" w:hAnsi="Arial" w:cs="Arial"/>
                 <w:noProof/>
                 <w:kern w:val="2"/>
-                <w:szCs w:val="24"/>
+                <w:sz w:val="22"/>
                 <w14:ligatures w14:val="standardContextual"/>
               </w:rPr>
               <w:tab/>
@@ -3135,7 +3349,7 @@
                 <w:noProof/>
                 <w:webHidden/>
               </w:rPr>
-              <w:instrText xml:space="preserve"> PAGEREF _Toc132704673 \h </w:instrText>
+              <w:instrText xml:space="preserve"> PAGEREF _Toc134885012 \h </w:instrText>
             </w:r>
             <w:r>
               <w:rPr>
@@ -3158,7 +3372,7 @@
                 <w:noProof/>
                 <w:webHidden/>
               </w:rPr>
-              <w:t>11</w:t>
+              <w:t>14</w:t>
             </w:r>
             <w:r>
               <w:rPr>
@@ -3185,6 +3399,7 @@
               <w:bCs/>
               <w:szCs w:val="24"/>
             </w:rPr>
+            <w:lastRenderedPageBreak/>
             <w:fldChar w:fldCharType="end"/>
           </w:r>
         </w:p>
@@ -3203,12 +3418,11 @@
         </w:rPr>
       </w:pPr>
       <w:bookmarkStart w:id="0" w:name="_Toc49939379"/>
-      <w:bookmarkStart w:id="1" w:name="_Toc132704653"/>
+      <w:bookmarkStart w:id="1" w:name="_Toc134884990"/>
       <w:r>
         <w:rPr>
           <w:rFonts w:cs="Arial"/>
         </w:rPr>
-        <w:lastRenderedPageBreak/>
         <w:t>Abbildungsverzeichnis</w:t>
       </w:r>
       <w:bookmarkEnd w:id="0"/>
@@ -3646,7 +3860,7 @@
         </w:rPr>
       </w:pPr>
       <w:bookmarkStart w:id="4" w:name="_Toc78483363"/>
-      <w:bookmarkStart w:id="5" w:name="_Toc132704654"/>
+      <w:bookmarkStart w:id="5" w:name="_Toc134884991"/>
       <w:bookmarkEnd w:id="2"/>
       <w:bookmarkEnd w:id="3"/>
       <w:r>
@@ -3731,8 +3945,8 @@
       </w:pPr>
       <w:bookmarkStart w:id="6" w:name="_Toc25304269"/>
       <w:bookmarkStart w:id="7" w:name="_Toc49939381"/>
-      <w:bookmarkStart w:id="8" w:name="_Toc132704655"/>
-      <w:bookmarkStart w:id="9" w:name="_Hlk109381701"/>
+      <w:bookmarkStart w:id="8" w:name="_Hlk109381701"/>
+      <w:bookmarkStart w:id="9" w:name="_Toc134884992"/>
       <w:r>
         <w:rPr>
           <w:rFonts w:cs="Arial"/>
@@ -3743,9 +3957,9 @@
       </w:r>
       <w:bookmarkEnd w:id="6"/>
       <w:bookmarkEnd w:id="7"/>
-      <w:bookmarkEnd w:id="8"/>
-    </w:p>
-    <w:bookmarkEnd w:id="9"/>
+      <w:bookmarkEnd w:id="9"/>
+    </w:p>
+    <w:bookmarkEnd w:id="8"/>
     <w:p>
       <w:pPr>
         <w:rPr>
@@ -4055,7 +4269,7 @@
         </w:rPr>
       </w:pPr>
       <w:bookmarkStart w:id="10" w:name="_Toc49939382"/>
-      <w:bookmarkStart w:id="11" w:name="_Toc132704656"/>
+      <w:bookmarkStart w:id="11" w:name="_Toc134884993"/>
       <w:r>
         <w:rPr>
           <w:rFonts w:cs="Arial"/>
@@ -4087,23 +4301,7 @@
           <w:i/>
           <w:iCs/>
         </w:rPr>
-        <w:t xml:space="preserve">Wir sehen Naturwissenschaften als etwas </w:t>
-      </w:r>
-      <w:proofErr w:type="gramStart"/>
-      <w:r>
-        <w:rPr>
-          <w:i/>
-          <w:iCs/>
-        </w:rPr>
-        <w:t>elitäres</w:t>
-      </w:r>
-      <w:proofErr w:type="gramEnd"/>
-      <w:r>
-        <w:rPr>
-          <w:i/>
-          <w:iCs/>
-        </w:rPr>
-        <w:t>, das nur sehr wenige Menschen erlernen können. Das stimmt aber einfach nicht. Wir müssen früh damit anfangen, Kindern eine Grundlage zu geben. Denn Kinder streben danach Erwartungen zu erfüllen, sowohl niedrige als auch hohe.‘</w:t>
+        <w:t>Wir sehen Naturwissenschaften als etwas elitäres, das nur sehr wenige Menschen erlernen können. Das stimmt aber einfach nicht. Wir müssen früh damit anfangen, Kindern eine Grundlage zu geben. Denn Kinder streben danach Erwartungen zu erfüllen, sowohl niedrige als auch hohe.‘</w:t>
       </w:r>
     </w:p>
     <w:p>
@@ -4206,7 +4404,7 @@
           <w:rFonts w:cs="Arial"/>
         </w:rPr>
       </w:pPr>
-      <w:bookmarkStart w:id="13" w:name="_Toc132704657"/>
+      <w:bookmarkStart w:id="13" w:name="_Toc134884994"/>
       <w:r>
         <w:rPr>
           <w:rFonts w:cs="Arial"/>
@@ -4378,7 +4576,7 @@
           <w:rFonts w:cs="Arial"/>
         </w:rPr>
       </w:pPr>
-      <w:bookmarkStart w:id="14" w:name="_Toc132704658"/>
+      <w:bookmarkStart w:id="14" w:name="_Toc134884995"/>
       <w:r>
         <w:rPr>
           <w:rFonts w:cs="Arial"/>
@@ -4430,23 +4628,7 @@
         <w:fldChar w:fldCharType="end"/>
       </w:r>
       <w:r>
-        <w:t xml:space="preserve"> (light-</w:t>
-      </w:r>
-      <w:proofErr w:type="spellStart"/>
-      <w:r>
-        <w:t>emitting</w:t>
-      </w:r>
-      <w:proofErr w:type="spellEnd"/>
-      <w:r>
-        <w:t>-diode) zum Leuchten bringt, während der Roboterarm drei Schwämme in entsprechend großen Plastikbechern platziert. Der zweite Modus wird in der Beispiellösung ebenfalls durch einen Taster aktiviert, wobei eine gelbe LED leuchtet. Zusätzlich sind weitere sechs Taster und ein Potentiometer angeschlossen, mit dessen Hilfe die einzelnen Servomotoren des Roboterarmes angesteuert, sowie die Geschwindigkeit der einzelnen Bewegung individuell angepasst werden können. Der letzte Modus ist der sogenannte Kreativ-Modus, der den Studierenden eine flexible und kreative Umsetzungsmöglichkeit unter Verwendungen eines Piezo-Summers ermöglicht. In der erörterten Beispiellösung der vorhergehenden Studienarbeit ist dieser Modus als ‚</w:t>
-      </w:r>
-      <w:proofErr w:type="spellStart"/>
-      <w:r>
-        <w:t>DiscoParty</w:t>
-      </w:r>
-      <w:proofErr w:type="spellEnd"/>
-      <w:r>
-        <w:t xml:space="preserve">‘-Modus deklariert, da der Piezo-Summer eine Melodie abspielt während die verschiedenen LEDs blinken. Nachdem die Melodie zu Ende ist, tanzt der Roboterarm langsam, bis die Tanzroutine vollendet ist. Zusätzlich ist ein </w:t>
+        <w:t xml:space="preserve"> (light-emitting-diode) zum Leuchten bringt, während der Roboterarm drei Schwämme in entsprechend großen Plastikbechern platziert. Der zweite Modus wird in der Beispiellösung ebenfalls durch einen Taster aktiviert, wobei eine gelbe LED leuchtet. Zusätzlich sind weitere sechs Taster und ein Potentiometer angeschlossen, mit dessen Hilfe die einzelnen Servomotoren des Roboterarmes angesteuert, sowie die Geschwindigkeit der einzelnen Bewegung individuell angepasst werden können. Der letzte Modus ist der sogenannte Kreativ-Modus, der den Studierenden eine flexible und kreative Umsetzungsmöglichkeit unter Verwendungen eines Piezo-Summers ermöglicht. In der erörterten Beispiellösung der vorhergehenden Studienarbeit ist dieser Modus als ‚DiscoParty‘-Modus deklariert, da der Piezo-Summer eine Melodie abspielt während die verschiedenen LEDs blinken. Nachdem die Melodie zu Ende ist, tanzt der Roboterarm langsam, bis die Tanzroutine vollendet ist. Zusätzlich ist ein </w:t>
       </w:r>
       <w:r>
         <w:lastRenderedPageBreak/>
@@ -4468,7 +4650,7 @@
           <w:rFonts w:cs="Arial"/>
         </w:rPr>
       </w:pPr>
-      <w:bookmarkStart w:id="16" w:name="_Toc132704659"/>
+      <w:bookmarkStart w:id="16" w:name="_Toc134884996"/>
       <w:r>
         <w:rPr>
           <w:rFonts w:cs="Arial"/>
@@ -4479,21 +4661,13 @@
     </w:p>
     <w:p>
       <w:r>
-        <w:t xml:space="preserve">Aufgrund dessen, dass die Zielgruppe aus Studierenden im vierten </w:t>
-      </w:r>
-      <w:proofErr w:type="gramStart"/>
-      <w:r>
-        <w:t>bis sechste</w:t>
+        <w:t>Aufgrund dessen, dass die Zielgruppe aus Studierenden im vierten bis sechste</w:t>
       </w:r>
       <w:r>
         <w:t>n</w:t>
       </w:r>
       <w:r>
-        <w:t xml:space="preserve"> Semester</w:t>
-      </w:r>
-      <w:proofErr w:type="gramEnd"/>
-      <w:r>
-        <w:t xml:space="preserve"> eines technischen Studiengangs besteht, ist ein entsprechend hohes Leistungsniveau und das dafür vorhandene Wissen vorauszusetzen. </w:t>
+        <w:t xml:space="preserve"> Semester eines technischen Studiengangs besteht, ist ein entsprechend hohes Leistungsniveau und das dafür vorhandene Wissen vorauszusetzen. </w:t>
       </w:r>
       <w:commentRangeStart w:id="17"/>
       <w:r>
@@ -4521,7 +4695,7 @@
       <w:pPr>
         <w:pStyle w:val="berschrift2"/>
       </w:pPr>
-      <w:bookmarkStart w:id="18" w:name="_Toc132704660"/>
+      <w:bookmarkStart w:id="18" w:name="_Toc134884997"/>
       <w:r>
         <w:t>Technische Zielsetzung</w:t>
       </w:r>
@@ -4579,7 +4753,7 @@
       <w:pPr>
         <w:pStyle w:val="berschrift2"/>
       </w:pPr>
-      <w:bookmarkStart w:id="20" w:name="_Toc132704661"/>
+      <w:bookmarkStart w:id="20" w:name="_Toc134884998"/>
       <w:r>
         <w:t>Beispielumsetzung der Erweiterung</w:t>
       </w:r>
@@ -4637,7 +4811,7 @@
       <w:pPr>
         <w:pStyle w:val="berschrift3"/>
       </w:pPr>
-      <w:bookmarkStart w:id="21" w:name="_Toc132704662"/>
+      <w:bookmarkStart w:id="21" w:name="_Toc134884999"/>
       <w:r>
         <w:t>ESP32 inklusive Farbsensor</w:t>
       </w:r>
@@ -4656,7 +4830,6 @@
       <w:r>
         <w:t xml:space="preserve">ein ESP32 ist. Mithilfe dessen soll eine Farberkennung der zu bewegenden Objekte erfolgen, um so die Sensorik in industriellen Maschinen </w:t>
       </w:r>
-      <w:proofErr w:type="gramStart"/>
       <w:r>
         <w:t>nach</w:t>
       </w:r>
@@ -4672,7 +4845,6 @@
       <w:r>
         <w:t>simulieren</w:t>
       </w:r>
-      <w:proofErr w:type="gramEnd"/>
       <w:r>
         <w:t>.</w:t>
       </w:r>
@@ -4682,7 +4854,7 @@
       <w:pPr>
         <w:pStyle w:val="berschrift3"/>
       </w:pPr>
-      <w:bookmarkStart w:id="22" w:name="_Toc132704664"/>
+      <w:bookmarkStart w:id="22" w:name="_Toc134885000"/>
       <w:r>
         <w:t>Kommunikation zwischen ESP32 und Arduino UNO</w:t>
       </w:r>
@@ -4698,7 +4870,7 @@
       <w:pPr>
         <w:pStyle w:val="berschrift3"/>
       </w:pPr>
-      <w:bookmarkStart w:id="23" w:name="_Toc132704663"/>
+      <w:bookmarkStart w:id="23" w:name="_Toc134885001"/>
       <w:r>
         <w:t>WiFi-Modul für den Arduino UNO R3</w:t>
       </w:r>
@@ -4886,13 +5058,7 @@
         <w:rPr>
           <w:rStyle w:val="hgkelc"/>
         </w:rPr>
-        <w:t>General Purpose Input/Output</w:t>
-      </w:r>
-      <w:r>
-        <w:rPr>
-          <w:rStyle w:val="hgkelc"/>
-        </w:rPr>
-        <w:t xml:space="preserve"> Pins</w:t>
+        <w:t>General Purpose Input/Output Pins</w:t>
       </w:r>
       <w:r>
         <w:t xml:space="preserve">) </w:t>
@@ -4910,6 +5076,9 @@
         <w:jc w:val="center"/>
       </w:pPr>
       <w:r>
+        <w:rPr>
+          <w:noProof/>
+        </w:rPr>
         <w:drawing>
           <wp:inline distT="0" distB="0" distL="0" distR="0" wp14:anchorId="67A0729A" wp14:editId="155C2301">
             <wp:extent cx="2361756" cy="2644140"/>
@@ -5040,42 +5209,12 @@
       <w:r>
         <w:t xml:space="preserve"> IDE (</w:t>
       </w:r>
-      <w:proofErr w:type="spellStart"/>
       <w:r>
         <w:rPr>
           <w:rStyle w:val="hgkelc"/>
         </w:rPr>
-        <w:t>integrated</w:t>
-      </w:r>
-      <w:proofErr w:type="spellEnd"/>
-      <w:r>
-        <w:rPr>
-          <w:rStyle w:val="hgkelc"/>
-        </w:rPr>
-        <w:t xml:space="preserve"> </w:t>
-      </w:r>
-      <w:proofErr w:type="spellStart"/>
-      <w:r>
-        <w:rPr>
-          <w:rStyle w:val="hgkelc"/>
-        </w:rPr>
-        <w:t>development</w:t>
-      </w:r>
-      <w:proofErr w:type="spellEnd"/>
-      <w:r>
-        <w:rPr>
-          <w:rStyle w:val="hgkelc"/>
-        </w:rPr>
-        <w:t xml:space="preserve"> </w:t>
-      </w:r>
-      <w:proofErr w:type="spellStart"/>
-      <w:r>
-        <w:rPr>
-          <w:rStyle w:val="hgkelc"/>
-        </w:rPr>
-        <w:t>environment</w:t>
-      </w:r>
-      <w:proofErr w:type="spellEnd"/>
+        <w:t>integrated development environment</w:t>
+      </w:r>
       <w:r>
         <w:t>)</w:t>
       </w:r>
@@ -5113,7 +5252,7 @@
       <w:pPr>
         <w:pStyle w:val="berschrift3"/>
       </w:pPr>
-      <w:bookmarkStart w:id="30" w:name="_Toc132704665"/>
+      <w:bookmarkStart w:id="30" w:name="_Toc134885002"/>
       <w:r>
         <w:t>Cloud-Anbindung</w:t>
       </w:r>
@@ -5129,7 +5268,7 @@
       <w:pPr>
         <w:pStyle w:val="berschrift1"/>
       </w:pPr>
-      <w:bookmarkStart w:id="31" w:name="_Toc132704666"/>
+      <w:bookmarkStart w:id="31" w:name="_Toc134885003"/>
       <w:r>
         <w:lastRenderedPageBreak/>
         <w:t>Girls-Day</w:t>
@@ -5214,7 +5353,7 @@
       <w:pPr>
         <w:pStyle w:val="berschrift2"/>
       </w:pPr>
-      <w:bookmarkStart w:id="33" w:name="_Toc132704667"/>
+      <w:bookmarkStart w:id="33" w:name="_Toc134885004"/>
       <w:r>
         <w:t>Relevanz des Girls-Days im</w:t>
       </w:r>
@@ -5553,7 +5692,7 @@
       <w:pPr>
         <w:pStyle w:val="berschrift2"/>
       </w:pPr>
-      <w:bookmarkStart w:id="40" w:name="_Toc132704668"/>
+      <w:bookmarkStart w:id="40" w:name="_Toc134885005"/>
       <w:r>
         <w:t>Auf Studienarbeit basierender Workshop</w:t>
       </w:r>
@@ -5595,7 +5734,7 @@
       <w:pPr>
         <w:pStyle w:val="berschrift3"/>
       </w:pPr>
-      <w:bookmarkStart w:id="41" w:name="_Toc132704669"/>
+      <w:bookmarkStart w:id="41" w:name="_Toc134885006"/>
       <w:r>
         <w:t>Technische und didaktische Zielsetzung des Workshops</w:t>
       </w:r>
@@ -5629,7 +5768,7 @@
       <w:pPr>
         <w:pStyle w:val="berschrift3"/>
       </w:pPr>
-      <w:bookmarkStart w:id="42" w:name="_Toc132704670"/>
+      <w:bookmarkStart w:id="42" w:name="_Toc134885007"/>
       <w:r>
         <w:t>Konzeptionierung eines Workshops</w:t>
       </w:r>
@@ -5708,7 +5847,7 @@
       <w:pPr>
         <w:pStyle w:val="berschrift3"/>
       </w:pPr>
-      <w:bookmarkStart w:id="43" w:name="_Toc132704671"/>
+      <w:bookmarkStart w:id="43" w:name="_Toc134885008"/>
       <w:r>
         <w:t>Verwendete Hardware und Software</w:t>
       </w:r>
@@ -5716,7 +5855,49 @@
     </w:p>
     <w:p>
       <w:r>
-        <w:t>Nachdem die Konzeptionierung dieses Workshops die einzelnen Rahmenbedingungen für die Hardware und Software vorgibt und die DHBW Mosbach bereits eine Lego Mindstorms Hardware besitzt, kann diese bei der Erstellung des Workshops genutzt werden. Bereits in den vorherigen Jahren hat ein Dozent einen Workshop mit diesem Lego Bausatz angeboten. Bei diesem Workshop geht es darum eine Farbsortiermaschine zu Programmieren und die dabei benutzt Sensorik und Aktorik kennen zu lernen.</w:t>
+        <w:t>Nachdem die Konzeptionierung dieses Workshops die einzelnen Rahmenbedingungen für die Hardware und Software vorgibt und die DHBW Mosbach bereits eine Lego Mindstorms Hardware besitzt, kann diese bei der Erstellung des Workshops genutzt werden. Bereits in den vorherigen Jahren hat ein Dozent einen Workshop mit diesem Lego Bausatz angeboten. Bei diesem Workshop geht es darum eine Farbsortiermaschine zu Programmieren und die dabei benutzt</w:t>
+      </w:r>
+      <w:r>
+        <w:t>e</w:t>
+      </w:r>
+      <w:r>
+        <w:t xml:space="preserve"> Sensorik und Aktorik kennen zu lernen.</w:t>
+      </w:r>
+      <w:r>
+        <w:t xml:space="preserve"> In der untenstehenden Abbildung (</w:t>
+      </w:r>
+      <w:r>
+        <w:fldChar w:fldCharType="begin"/>
+      </w:r>
+      <w:r>
+        <w:instrText xml:space="preserve"> REF _Ref133913337 \h </w:instrText>
+      </w:r>
+      <w:r>
+        <w:fldChar w:fldCharType="separate"/>
+      </w:r>
+      <w:r>
+        <w:t xml:space="preserve">Abbildung </w:t>
+      </w:r>
+      <w:r>
+        <w:rPr>
+          <w:noProof/>
+        </w:rPr>
+        <w:t>5</w:t>
+      </w:r>
+      <w:r>
+        <w:fldChar w:fldCharType="end"/>
+      </w:r>
+      <w:r>
+        <w:t xml:space="preserve">) ist die verwendete Lego-Hardware </w:t>
+      </w:r>
+      <w:r>
+        <w:t xml:space="preserve">fertig aufgebaut </w:t>
+      </w:r>
+      <w:r>
+        <w:t>dargestellt</w:t>
+      </w:r>
+      <w:r>
+        <w:t>. In diesem Zustand bekommen die Teilnehmerinnen die Hardware, um mit der Programmierung sofort starten zu können.</w:t>
       </w:r>
     </w:p>
     <w:p>
@@ -5770,7 +5951,8 @@
         <w:pStyle w:val="Beschriftung"/>
         <w:jc w:val="center"/>
       </w:pPr>
-      <w:bookmarkStart w:id="44" w:name="_Toc133354694"/>
+      <w:bookmarkStart w:id="44" w:name="_Ref133913337"/>
+      <w:bookmarkStart w:id="45" w:name="_Toc133354694"/>
       <w:r>
         <w:t xml:space="preserve">Abbildung </w:t>
       </w:r>
@@ -5782,18 +5964,157 @@
           <w:t>5</w:t>
         </w:r>
       </w:fldSimple>
-      <w:r>
-        <w:t xml:space="preserve">: Lego </w:t>
-      </w:r>
-      <w:proofErr w:type="spellStart"/>
-      <w:r>
-        <w:t>Mindstroms</w:t>
-      </w:r>
-      <w:proofErr w:type="spellEnd"/>
-      <w:r>
-        <w:t xml:space="preserve"> Farbsortiermaschine</w:t>
-      </w:r>
       <w:bookmarkEnd w:id="44"/>
+      <w:r>
+        <w:t>: Lego Mindstroms Farbsortiermaschine</w:t>
+      </w:r>
+      <w:bookmarkEnd w:id="45"/>
+    </w:p>
+    <w:p>
+      <w:pPr>
+        <w:rPr>
+          <w:rStyle w:val="Hervorhebung"/>
+          <w:i w:val="0"/>
+          <w:iCs w:val="0"/>
+        </w:rPr>
+      </w:pPr>
+      <w:r>
+        <w:t>Die Programmierung erfolgt mithilfe des neuen „</w:t>
+      </w:r>
+      <w:r>
+        <w:rPr>
+          <w:rStyle w:val="Hervorhebung"/>
+        </w:rPr>
+        <w:t>LEGO</w:t>
+      </w:r>
+      <w:r>
+        <w:t xml:space="preserve">® </w:t>
+      </w:r>
+      <w:r>
+        <w:rPr>
+          <w:rStyle w:val="Hervorhebung"/>
+        </w:rPr>
+        <w:t>MINDSTORMS</w:t>
+      </w:r>
+      <w:r>
+        <w:t xml:space="preserve">® </w:t>
+      </w:r>
+      <w:r>
+        <w:rPr>
+          <w:rStyle w:val="Hervorhebung"/>
+        </w:rPr>
+        <w:t>EV3“-</w:t>
+      </w:r>
+      <w:r>
+        <w:rPr>
+          <w:rStyle w:val="Hervorhebung"/>
+          <w:i w:val="0"/>
+          <w:iCs w:val="0"/>
+        </w:rPr>
+        <w:t xml:space="preserve">Tools, welches </w:t>
+      </w:r>
+      <w:r>
+        <w:rPr>
+          <w:rStyle w:val="Hervorhebung"/>
+          <w:i w:val="0"/>
+          <w:iCs w:val="0"/>
+        </w:rPr>
+        <w:t xml:space="preserve">entsprechend den Anforderungen nach dem Baukastenprinzip aufgebaut ist. </w:t>
+      </w:r>
+    </w:p>
+    <w:p>
+      <w:r>
+        <w:rPr>
+          <w:rStyle w:val="Hervorhebung"/>
+          <w:i w:val="0"/>
+          <w:iCs w:val="0"/>
+        </w:rPr>
+        <w:t xml:space="preserve">Das zu erstellende Programm ist in drei Teilaufgaben mit einem steigenden Schweregrad kategorisiert. Hierbei sollen die Teilnehmerinnen einerseits die Möglichkeit haben, das Grundsystem aufgrund des leichten Schweregrades </w:t>
+      </w:r>
+      <w:r>
+        <w:rPr>
+          <w:rStyle w:val="Hervorhebung"/>
+          <w:i w:val="0"/>
+          <w:iCs w:val="0"/>
+        </w:rPr>
+        <w:lastRenderedPageBreak/>
+        <w:t>programmieren zu können. Andererseits sollen die Mädchen, welche bereits Erfahrung in der Programmierung nach dem Baukastenprinzip haben</w:t>
+      </w:r>
+      <w:r>
+        <w:rPr>
+          <w:rStyle w:val="Hervorhebung"/>
+          <w:i w:val="0"/>
+          <w:iCs w:val="0"/>
+        </w:rPr>
+        <w:t xml:space="preserve"> </w:t>
+      </w:r>
+      <w:r>
+        <w:rPr>
+          <w:rStyle w:val="Hervorhebung"/>
+          <w:i w:val="0"/>
+          <w:iCs w:val="0"/>
+        </w:rPr>
+        <w:t xml:space="preserve">oder </w:t>
+      </w:r>
+      <w:r>
+        <w:rPr>
+          <w:rStyle w:val="Hervorhebung"/>
+          <w:i w:val="0"/>
+          <w:iCs w:val="0"/>
+        </w:rPr>
+        <w:t>das Grundsystem</w:t>
+      </w:r>
+      <w:r>
+        <w:rPr>
+          <w:rStyle w:val="Hervorhebung"/>
+          <w:i w:val="0"/>
+          <w:iCs w:val="0"/>
+        </w:rPr>
+        <w:t xml:space="preserve"> einfach</w:t>
+      </w:r>
+      <w:r>
+        <w:rPr>
+          <w:rStyle w:val="Hervorhebung"/>
+          <w:i w:val="0"/>
+          <w:iCs w:val="0"/>
+        </w:rPr>
+        <w:t xml:space="preserve"> schneller als andere aufbauen</w:t>
+      </w:r>
+      <w:r>
+        <w:rPr>
+          <w:rStyle w:val="Hervorhebung"/>
+          <w:i w:val="0"/>
+          <w:iCs w:val="0"/>
+        </w:rPr>
+        <w:t xml:space="preserve">, die Chance haben, das System weiterauszubauen und somit ein besseres Gefühl für </w:t>
+      </w:r>
+      <w:r>
+        <w:rPr>
+          <w:rStyle w:val="Hervorhebung"/>
+          <w:i w:val="0"/>
+          <w:iCs w:val="0"/>
+        </w:rPr>
+        <w:t>das Zusammenspiel aus</w:t>
+      </w:r>
+      <w:r>
+        <w:rPr>
+          <w:rStyle w:val="Hervorhebung"/>
+          <w:i w:val="0"/>
+          <w:iCs w:val="0"/>
+        </w:rPr>
+        <w:t xml:space="preserve"> Hardware und Software zu entwickeln. </w:t>
+      </w:r>
+    </w:p>
+    <w:p/>
+    <w:p>
+      <w:pPr>
+        <w:pStyle w:val="berschrift1"/>
+      </w:pPr>
+      <w:bookmarkStart w:id="46" w:name="_Toc134885009"/>
+      <w:r>
+        <w:t>Evaluierung</w:t>
+      </w:r>
+      <w:bookmarkEnd w:id="46"/>
     </w:p>
     <w:p>
       <w:r>
@@ -5803,23 +6124,39 @@
     <w:p/>
     <w:p>
       <w:pPr>
-        <w:pStyle w:val="berschrift1"/>
-      </w:pPr>
-      <w:bookmarkStart w:id="45" w:name="_Toc132704672"/>
-      <w:r>
-        <w:t>Evaluierung</w:t>
-      </w:r>
-      <w:bookmarkEnd w:id="45"/>
+        <w:pStyle w:val="berschrift2"/>
+      </w:pPr>
+      <w:bookmarkStart w:id="47" w:name="_Toc134885010"/>
+      <w:r>
+        <w:t>Arduino Braccio Roboterarm</w:t>
+      </w:r>
+      <w:bookmarkEnd w:id="47"/>
     </w:p>
     <w:p>
       <w:r>
         <w:t>Text</w:t>
       </w:r>
+    </w:p>
+    <w:p/>
+    <w:p>
+      <w:pPr>
+        <w:pStyle w:val="berschrift2"/>
+      </w:pPr>
+      <w:bookmarkStart w:id="48" w:name="_Toc134885011"/>
+      <w:r>
+        <w:t>GirlsDay</w:t>
+      </w:r>
+      <w:bookmarkEnd w:id="48"/>
+    </w:p>
+    <w:p>
+      <w:r>
+        <w:t>Text</w:t>
+      </w:r>
       <w:r>
         <w:br w:type="page"/>
       </w:r>
     </w:p>
-    <w:bookmarkStart w:id="46" w:name="_Toc132704673" w:displacedByCustomXml="next"/>
+    <w:bookmarkStart w:id="49" w:name="_Toc134885012" w:displacedByCustomXml="next"/>
     <w:sdt>
       <w:sdtPr>
         <w:rPr>
@@ -5854,7 +6191,7 @@
             </w:rPr>
             <w:t>Literaturverzeichnis</w:t>
           </w:r>
-          <w:bookmarkEnd w:id="46"/>
+          <w:bookmarkEnd w:id="49"/>
         </w:p>
         <w:sdt>
           <w:sdtPr>
@@ -7516,7 +7853,7 @@
               <w:rFonts w:ascii="Garamond" w:hAnsi="Garamond"/>
             </w:rPr>
           </w:pPr>
-          <w:bookmarkStart w:id="47" w:name="_Hlk109381676"/>
+          <w:bookmarkStart w:id="50" w:name="_Hlk109381676"/>
         </w:p>
       </w:tc>
       <w:tc>
@@ -7624,7 +7961,7 @@
         </w:p>
       </w:tc>
     </w:tr>
-    <w:bookmarkEnd w:id="47"/>
+    <w:bookmarkEnd w:id="50"/>
   </w:tbl>
   <w:p>
     <w:pPr>
@@ -11311,6 +11648,17 @@
     <w:basedOn w:val="Absatz-Standardschriftart"/>
     <w:rsid w:val="006F1F97"/>
   </w:style>
+  <w:style w:type="character" w:styleId="Hervorhebung">
+    <w:name w:val="Emphasis"/>
+    <w:basedOn w:val="Absatz-Standardschriftart"/>
+    <w:uiPriority w:val="20"/>
+    <w:qFormat/>
+    <w:rsid w:val="00F17B19"/>
+    <w:rPr>
+      <w:i/>
+      <w:iCs/>
+    </w:rPr>
+  </w:style>
 </w:styles>
 </file>
 

</xml_diff>